<commit_message>
feat(DocumentCreating): adding NN connection
</commit_message>
<xml_diff>
--- a/src/main/resources/test-template2.docx
+++ b/src/main/resources/test-template2.docx
@@ -498,10 +498,12 @@
           <w:szCs w:val="28"/>
         </w:rPr>
         <w:sectPr>
-          <w:headerReference w:type="default" r:id="rId11"/>
-          <w:footerReference w:type="default" r:id="rId12"/>
-          <w:headerReference w:type="first" r:id="rId13"/>
-          <w:footerReference w:type="first" r:id="rId14"/>
+          <w:headerReference w:type="even" r:id="rId11"/>
+          <w:headerReference w:type="default" r:id="rId12"/>
+          <w:footerReference w:type="even" r:id="rId13"/>
+          <w:footerReference w:type="default" r:id="rId14"/>
+          <w:headerReference w:type="first" r:id="rId15"/>
+          <w:footerReference w:type="first" r:id="rId16"/>
           <w:pgSz w:w="11906" w:h="16838" w:code="9"/>
           <w:pgMar w:top="2268" w:right="794" w:bottom="454" w:left="964" w:header="567" w:footer="567" w:gutter="0"/>
           <w:cols w:space="720"/>
@@ -1165,7 +1167,7 @@
           <w:lang w:val="en-US"/>
         </w:rPr>
         <w:sectPr>
-          <w:headerReference w:type="default" r:id="rId15"/>
+          <w:headerReference w:type="default" r:id="rId17"/>
           <w:pgSz w:w="11906" w:h="16838" w:code="9"/>
           <w:pgMar w:top="2268" w:right="794" w:bottom="454" w:left="964" w:header="567" w:footer="567" w:gutter="0"/>
           <w:cols w:space="720"/>
@@ -1584,12 +1586,12 @@
           <w:szCs w:val="28"/>
         </w:rPr>
         <w:sectPr>
-          <w:headerReference w:type="even" r:id="rId16"/>
-          <w:headerReference w:type="default" r:id="rId17"/>
-          <w:footerReference w:type="even" r:id="rId18"/>
-          <w:footerReference w:type="default" r:id="rId19"/>
-          <w:headerReference w:type="first" r:id="rId20"/>
-          <w:footerReference w:type="first" r:id="rId21"/>
+          <w:headerReference w:type="even" r:id="rId18"/>
+          <w:headerReference w:type="default" r:id="rId19"/>
+          <w:footerReference w:type="even" r:id="rId20"/>
+          <w:footerReference w:type="default" r:id="rId21"/>
+          <w:headerReference w:type="first" r:id="rId22"/>
+          <w:footerReference w:type="first" r:id="rId23"/>
           <w:pgSz w:w="11906" w:h="16838" w:code="9"/>
           <w:pgMar w:top="964" w:right="794" w:bottom="454" w:left="964" w:header="0" w:footer="113" w:gutter="0"/>
           <w:pgNumType w:start="1"/>
@@ -1654,10 +1656,10 @@
           <w:szCs w:val="28"/>
         </w:rPr>
         <w:sectPr>
-          <w:headerReference w:type="default" r:id="rId22"/>
-          <w:footerReference w:type="default" r:id="rId23"/>
-          <w:headerReference w:type="first" r:id="rId24"/>
-          <w:footerReference w:type="first" r:id="rId25"/>
+          <w:headerReference w:type="default" r:id="rId24"/>
+          <w:footerReference w:type="default" r:id="rId25"/>
+          <w:headerReference w:type="first" r:id="rId26"/>
+          <w:footerReference w:type="first" r:id="rId27"/>
           <w:pgSz w:w="11906" w:h="16838" w:code="9"/>
           <w:pgMar w:top="964" w:right="794" w:bottom="454" w:left="964" w:header="0" w:footer="113" w:gutter="0"/>
           <w:pgNumType w:start="1"/>
@@ -19427,9 +19429,6 @@
     </w:p>
     <w:p>
       <w:r>
-        <w:br w:type="page"/>
-      </w:r>
-      <w:r>
         <w:rPr>
           <w:rFonts w:ascii="ISOCPEUR" w:eastAsia="Calibri" w:hAnsi="ISOCPEUR"/>
           <w:b/>
@@ -19438,7 +19437,6 @@
           <w:szCs w:val="22"/>
           <w:lang w:eastAsia="en-US"/>
         </w:rPr>
-        <w:lastRenderedPageBreak/>
         <w:t>{{?</w:t>
       </w:r>
       <w:r>
@@ -19466,7 +19464,6 @@
     </w:p>
     <w:p>
       <w:pPr>
-        <w:jc w:val="center"/>
         <w:rPr>
           <w:rFonts w:ascii="ISOCPEUR" w:eastAsia="Calibri" w:hAnsi="ISOCPEUR"/>
           <w:b/>
@@ -19485,6 +19482,31 @@
           <w:szCs w:val="22"/>
           <w:lang w:eastAsia="en-US"/>
         </w:rPr>
+        <w:br w:type="page"/>
+      </w:r>
+    </w:p>
+    <w:p>
+      <w:pPr>
+        <w:jc w:val="center"/>
+        <w:rPr>
+          <w:rFonts w:ascii="ISOCPEUR" w:eastAsia="Calibri" w:hAnsi="ISOCPEUR"/>
+          <w:b/>
+          <w:i/>
+          <w:sz w:val="32"/>
+          <w:szCs w:val="22"/>
+          <w:lang w:eastAsia="en-US"/>
+        </w:rPr>
+      </w:pPr>
+      <w:r>
+        <w:rPr>
+          <w:rFonts w:ascii="ISOCPEUR" w:eastAsia="Calibri" w:hAnsi="ISOCPEUR"/>
+          <w:b/>
+          <w:i/>
+          <w:sz w:val="32"/>
+          <w:szCs w:val="22"/>
+          <w:lang w:eastAsia="en-US"/>
+        </w:rPr>
+        <w:lastRenderedPageBreak/>
         <w:t>{{</w:t>
       </w:r>
       <w:r>
@@ -19575,7 +19597,7 @@
                     <pic:cNvPicPr/>
                   </pic:nvPicPr>
                   <pic:blipFill>
-                    <a:blip r:link="rId26" cstate="print">
+                    <a:blip r:link="rId28" cstate="print">
                       <a:extLst>
                         <a:ext uri="{28A0092B-C50C-407E-A947-70E740481C1C}">
                           <a14:useLocalDpi xmlns:a14="http://schemas.microsoft.com/office/drawing/2010/main"/>
@@ -19778,10 +19800,10 @@
           <w:szCs w:val="28"/>
         </w:rPr>
         <w:sectPr>
-          <w:headerReference w:type="default" r:id="rId27"/>
-          <w:footerReference w:type="default" r:id="rId28"/>
-          <w:headerReference w:type="first" r:id="rId29"/>
-          <w:footerReference w:type="first" r:id="rId30"/>
+          <w:headerReference w:type="default" r:id="rId29"/>
+          <w:footerReference w:type="default" r:id="rId30"/>
+          <w:headerReference w:type="first" r:id="rId31"/>
+          <w:footerReference w:type="first" r:id="rId32"/>
           <w:pgSz w:w="11906" w:h="16838" w:code="9"/>
           <w:pgMar w:top="709" w:right="794" w:bottom="454" w:left="1134" w:header="0" w:footer="57" w:gutter="0"/>
           <w:pgNumType w:start="1"/>
@@ -25334,10 +25356,10 @@
           <w:szCs w:val="28"/>
         </w:rPr>
         <w:sectPr>
-          <w:headerReference w:type="default" r:id="rId31"/>
-          <w:footerReference w:type="default" r:id="rId32"/>
-          <w:headerReference w:type="first" r:id="rId33"/>
-          <w:footerReference w:type="first" r:id="rId34"/>
+          <w:headerReference w:type="default" r:id="rId33"/>
+          <w:footerReference w:type="default" r:id="rId34"/>
+          <w:headerReference w:type="first" r:id="rId35"/>
+          <w:footerReference w:type="first" r:id="rId36"/>
           <w:pgSz w:w="16838" w:h="11906" w:orient="landscape" w:code="9"/>
           <w:pgMar w:top="0" w:right="254" w:bottom="566" w:left="851" w:header="170" w:footer="0" w:gutter="0"/>
           <w:cols w:space="720"/>
@@ -25481,10 +25503,10 @@
           <w:szCs w:val="28"/>
         </w:rPr>
         <w:sectPr>
-          <w:headerReference w:type="default" r:id="rId35"/>
-          <w:footerReference w:type="default" r:id="rId36"/>
-          <w:headerReference w:type="first" r:id="rId37"/>
-          <w:footerReference w:type="first" r:id="rId38"/>
+          <w:headerReference w:type="default" r:id="rId37"/>
+          <w:footerReference w:type="default" r:id="rId38"/>
+          <w:headerReference w:type="first" r:id="rId39"/>
+          <w:footerReference w:type="first" r:id="rId40"/>
           <w:pgSz w:w="11906" w:h="16838" w:code="9"/>
           <w:pgMar w:top="709" w:right="566" w:bottom="851" w:left="1134" w:header="0" w:footer="57" w:gutter="0"/>
           <w:cols w:space="720"/>
@@ -25500,8 +25522,8 @@
       </w:pPr>
     </w:p>
     <w:sectPr>
-      <w:headerReference w:type="first" r:id="rId39"/>
-      <w:footerReference w:type="first" r:id="rId40"/>
+      <w:headerReference w:type="first" r:id="rId41"/>
+      <w:footerReference w:type="first" r:id="rId42"/>
       <w:pgSz w:w="11906" w:h="16838" w:code="9"/>
       <w:pgMar w:top="254" w:right="566" w:bottom="851" w:left="1134" w:header="0" w:footer="0" w:gutter="0"/>
       <w:pgNumType w:start="1"/>
@@ -25536,112 +25558,1473 @@
 <w:ftr xmlns:wpc="http://schemas.microsoft.com/office/word/2010/wordprocessingCanvas" xmlns:cx="http://schemas.microsoft.com/office/drawing/2014/chartex" xmlns:cx1="http://schemas.microsoft.com/office/drawing/2015/9/8/chartex" xmlns:cx2="http://schemas.microsoft.com/office/drawing/2015/10/21/chartex" xmlns:cx3="http://schemas.microsoft.com/office/drawing/2016/5/9/chartex" xmlns:cx4="http://schemas.microsoft.com/office/drawing/2016/5/10/chartex" xmlns:cx5="http://schemas.microsoft.com/office/drawing/2016/5/11/chartex" xmlns:cx6="http://schemas.microsoft.com/office/drawing/2016/5/12/chartex" xmlns:cx7="http://schemas.microsoft.com/office/drawing/2016/5/13/chartex" xmlns:cx8="http://schemas.microsoft.com/office/drawing/2016/5/14/chartex" xmlns:mc="http://schemas.openxmlformats.org/markup-compatibility/2006" xmlns:aink="http://schemas.microsoft.com/office/drawing/2016/ink" xmlns:am3d="http://schemas.microsoft.com/office/drawing/2017/model3d" xmlns:o="urn:schemas-microsoft-com:office:office" xmlns:r="http://schemas.openxmlformats.org/officeDocument/2006/relationships" xmlns:m="http://schemas.openxmlformats.org/officeDocument/2006/math" xmlns:v="urn:schemas-microsoft-com:vml" xmlns:wp14="http://schemas.microsoft.com/office/word/2010/wordprocessingDrawing" xmlns:wp="http://schemas.openxmlformats.org/drawingml/2006/wordprocessingDrawing" xmlns:w10="urn:schemas-microsoft-com:office:word" xmlns:w="http://schemas.openxmlformats.org/wordprocessingml/2006/main" xmlns:w14="http://schemas.microsoft.com/office/word/2010/wordml" xmlns:w15="http://schemas.microsoft.com/office/word/2012/wordml" xmlns:w16cex="http://schemas.microsoft.com/office/word/2018/wordml/cex" xmlns:w16cid="http://schemas.microsoft.com/office/word/2016/wordml/cid" xmlns:w16="http://schemas.microsoft.com/office/word/2018/wordml" xmlns:w16sdtdh="http://schemas.microsoft.com/office/word/2020/wordml/sdtdatahash" xmlns:w16se="http://schemas.microsoft.com/office/word/2015/wordml/symex" xmlns:wpg="http://schemas.microsoft.com/office/word/2010/wordprocessingGroup" xmlns:wpi="http://schemas.microsoft.com/office/word/2010/wordprocessingInk" xmlns:wne="http://schemas.microsoft.com/office/word/2006/wordml" xmlns:wps="http://schemas.microsoft.com/office/word/2010/wordprocessingShape" mc:Ignorable="w14 w15 w16se w16cid w16 w16cex w16sdtdh wp14">
   <w:p>
     <w:pPr>
-      <w:suppressAutoHyphens/>
-      <w:ind w:left="284" w:right="-342"/>
-      <w:jc w:val="center"/>
-      <w:rPr>
-        <w:rFonts w:ascii="Arial" w:hAnsi="Arial" w:cs="Arial"/>
-        <w:b/>
-        <w:sz w:val="20"/>
-        <w:szCs w:val="20"/>
-        <w:highlight w:val="yellow"/>
-        <w:lang w:eastAsia="ar-SA"/>
-      </w:rPr>
+      <w:pStyle w:val="aa"/>
     </w:pPr>
-    <w:r>
-      <w:rPr>
-        <w:rFonts w:ascii="Arial" w:hAnsi="Arial" w:cs="Arial"/>
-        <w:b/>
-        <w:sz w:val="20"/>
-        <w:szCs w:val="20"/>
-        <w:highlight w:val="yellow"/>
-        <w:lang w:eastAsia="ar-SA"/>
-      </w:rPr>
-      <w:t>{{</w:t>
-    </w:r>
-    <w:proofErr w:type="spellStart"/>
-    <w:proofErr w:type="gramStart"/>
-    <w:r>
-      <w:rPr>
-        <w:rFonts w:ascii="Arial" w:hAnsi="Arial" w:cs="Arial"/>
-        <w:b/>
-        <w:sz w:val="20"/>
-        <w:szCs w:val="20"/>
-        <w:highlight w:val="yellow"/>
-        <w:lang w:eastAsia="ar-SA"/>
-      </w:rPr>
-      <w:t>company</w:t>
-    </w:r>
-    <w:r>
-      <w:rPr>
-        <w:rFonts w:ascii="Arial" w:hAnsi="Arial" w:cs="Arial"/>
-        <w:b/>
-        <w:sz w:val="20"/>
-        <w:szCs w:val="20"/>
-        <w:highlight w:val="yellow"/>
-        <w:lang w:eastAsia="ar-SA"/>
-      </w:rPr>
-      <w:t>.</w:t>
-    </w:r>
-    <w:r>
-      <w:rPr>
-        <w:rFonts w:ascii="Arial" w:hAnsi="Arial" w:cs="Arial"/>
-        <w:b/>
-        <w:sz w:val="20"/>
-        <w:szCs w:val="20"/>
-        <w:highlight w:val="yellow"/>
-        <w:lang w:eastAsia="ar-SA"/>
-      </w:rPr>
-      <w:t>city</w:t>
-    </w:r>
-    <w:proofErr w:type="spellEnd"/>
-    <w:proofErr w:type="gramEnd"/>
-    <w:r>
-      <w:rPr>
-        <w:rFonts w:ascii="Arial" w:hAnsi="Arial" w:cs="Arial"/>
-        <w:b/>
-        <w:sz w:val="20"/>
-        <w:szCs w:val="20"/>
-        <w:highlight w:val="yellow"/>
-        <w:lang w:eastAsia="ar-SA"/>
-      </w:rPr>
-      <w:t>}}</w:t>
-    </w:r>
-  </w:p>
-  <w:p>
-    <w:pPr>
-      <w:suppressAutoHyphens/>
-      <w:ind w:left="284" w:right="-342"/>
-      <w:jc w:val="center"/>
-      <w:rPr>
-        <w:rFonts w:ascii="Arial" w:hAnsi="Arial" w:cs="Arial"/>
-        <w:b/>
-        <w:sz w:val="20"/>
-        <w:szCs w:val="20"/>
-        <w:highlight w:val="yellow"/>
-        <w:lang w:eastAsia="ar-SA"/>
-      </w:rPr>
-    </w:pPr>
-    <w:r>
-      <w:rPr>
-        <w:rFonts w:ascii="Arial" w:hAnsi="Arial" w:cs="Arial"/>
-        <w:b/>
-        <w:sz w:val="20"/>
-        <w:szCs w:val="20"/>
-        <w:highlight w:val="yellow"/>
-        <w:lang w:eastAsia="ar-SA"/>
-      </w:rPr>
-      <w:t>2021</w:t>
-    </w:r>
   </w:p>
 </w:ftr>
 </file>
 
 <file path=word/footer10.xml><?xml version="1.0" encoding="utf-8"?>
 <w:ftr xmlns:wpc="http://schemas.microsoft.com/office/word/2010/wordprocessingCanvas" xmlns:cx="http://schemas.microsoft.com/office/drawing/2014/chartex" xmlns:cx1="http://schemas.microsoft.com/office/drawing/2015/9/8/chartex" xmlns:cx2="http://schemas.microsoft.com/office/drawing/2015/10/21/chartex" xmlns:cx3="http://schemas.microsoft.com/office/drawing/2016/5/9/chartex" xmlns:cx4="http://schemas.microsoft.com/office/drawing/2016/5/10/chartex" xmlns:cx5="http://schemas.microsoft.com/office/drawing/2016/5/11/chartex" xmlns:cx6="http://schemas.microsoft.com/office/drawing/2016/5/12/chartex" xmlns:cx7="http://schemas.microsoft.com/office/drawing/2016/5/13/chartex" xmlns:cx8="http://schemas.microsoft.com/office/drawing/2016/5/14/chartex" xmlns:mc="http://schemas.openxmlformats.org/markup-compatibility/2006" xmlns:aink="http://schemas.microsoft.com/office/drawing/2016/ink" xmlns:am3d="http://schemas.microsoft.com/office/drawing/2017/model3d" xmlns:o="urn:schemas-microsoft-com:office:office" xmlns:r="http://schemas.openxmlformats.org/officeDocument/2006/relationships" xmlns:m="http://schemas.openxmlformats.org/officeDocument/2006/math" xmlns:v="urn:schemas-microsoft-com:vml" xmlns:wp14="http://schemas.microsoft.com/office/word/2010/wordprocessingDrawing" xmlns:wp="http://schemas.openxmlformats.org/drawingml/2006/wordprocessingDrawing" xmlns:w10="urn:schemas-microsoft-com:office:word" xmlns:w="http://schemas.openxmlformats.org/wordprocessingml/2006/main" xmlns:w14="http://schemas.microsoft.com/office/word/2010/wordml" xmlns:w15="http://schemas.microsoft.com/office/word/2012/wordml" xmlns:w16cex="http://schemas.microsoft.com/office/word/2018/wordml/cex" xmlns:w16cid="http://schemas.microsoft.com/office/word/2016/wordml/cid" xmlns:w16="http://schemas.microsoft.com/office/word/2018/wordml" xmlns:w16sdtdh="http://schemas.microsoft.com/office/word/2020/wordml/sdtdatahash" xmlns:w16se="http://schemas.microsoft.com/office/word/2015/wordml/symex" xmlns:wpg="http://schemas.microsoft.com/office/word/2010/wordprocessingGroup" xmlns:wpi="http://schemas.microsoft.com/office/word/2010/wordprocessingInk" xmlns:wne="http://schemas.microsoft.com/office/word/2006/wordml" xmlns:wps="http://schemas.microsoft.com/office/word/2010/wordprocessingShape" mc:Ignorable="w14 w15 w16se w16cid w16 w16cex w16sdtdh wp14">
+  <w:tbl>
+    <w:tblPr>
+      <w:tblW w:w="10300" w:type="dxa"/>
+      <w:tblInd w:w="-15" w:type="dxa"/>
+      <w:tblBorders>
+        <w:top w:val="single" w:sz="12" w:space="0" w:color="000000"/>
+        <w:left w:val="single" w:sz="12" w:space="0" w:color="000000"/>
+        <w:bottom w:val="single" w:sz="12" w:space="0" w:color="000000"/>
+        <w:right w:val="single" w:sz="12" w:space="0" w:color="000000"/>
+        <w:insideH w:val="single" w:sz="12" w:space="0" w:color="000000"/>
+        <w:insideV w:val="single" w:sz="12" w:space="0" w:color="000000"/>
+      </w:tblBorders>
+      <w:tblLayout w:type="fixed"/>
+      <w:tblCellMar>
+        <w:left w:w="0" w:type="dxa"/>
+        <w:right w:w="0" w:type="dxa"/>
+      </w:tblCellMar>
+      <w:tblLook w:val="04A0" w:firstRow="1" w:lastRow="0" w:firstColumn="1" w:lastColumn="0" w:noHBand="0" w:noVBand="1"/>
+    </w:tblPr>
+    <w:tblGrid>
+      <w:gridCol w:w="559"/>
+      <w:gridCol w:w="567"/>
+      <w:gridCol w:w="640"/>
+      <w:gridCol w:w="641"/>
+      <w:gridCol w:w="836"/>
+      <w:gridCol w:w="558"/>
+      <w:gridCol w:w="3900"/>
+      <w:gridCol w:w="837"/>
+      <w:gridCol w:w="837"/>
+      <w:gridCol w:w="925"/>
+    </w:tblGrid>
+    <w:tr>
+      <w:trPr>
+        <w:cantSplit/>
+        <w:trHeight w:hRule="exact" w:val="284"/>
+      </w:trPr>
+      <w:tc>
+        <w:tcPr>
+          <w:tcW w:w="559" w:type="dxa"/>
+          <w:tcBorders>
+            <w:top w:val="single" w:sz="12" w:space="0" w:color="000000"/>
+            <w:left w:val="single" w:sz="12" w:space="0" w:color="000000"/>
+          </w:tcBorders>
+          <w:noWrap/>
+          <w:vAlign w:val="center"/>
+        </w:tcPr>
+        <w:p>
+          <w:pPr>
+            <w:tabs>
+              <w:tab w:val="left" w:pos="1605"/>
+            </w:tabs>
+            <w:jc w:val="center"/>
+            <w:rPr>
+              <w:rFonts w:ascii="Arial Narrow" w:hAnsi="Arial Narrow"/>
+              <w:sz w:val="22"/>
+              <w:szCs w:val="22"/>
+            </w:rPr>
+          </w:pPr>
+        </w:p>
+      </w:tc>
+      <w:tc>
+        <w:tcPr>
+          <w:tcW w:w="567" w:type="dxa"/>
+          <w:tcBorders>
+            <w:top w:val="single" w:sz="12" w:space="0" w:color="000000"/>
+          </w:tcBorders>
+          <w:noWrap/>
+          <w:tcFitText/>
+          <w:vAlign w:val="center"/>
+        </w:tcPr>
+        <w:p>
+          <w:pPr>
+            <w:tabs>
+              <w:tab w:val="left" w:pos="1605"/>
+            </w:tabs>
+            <w:jc w:val="center"/>
+            <w:rPr>
+              <w:rFonts w:ascii="Arial Narrow" w:hAnsi="Arial Narrow"/>
+              <w:sz w:val="22"/>
+              <w:szCs w:val="22"/>
+            </w:rPr>
+          </w:pPr>
+        </w:p>
+      </w:tc>
+      <w:tc>
+        <w:tcPr>
+          <w:tcW w:w="640" w:type="dxa"/>
+          <w:tcBorders>
+            <w:top w:val="single" w:sz="12" w:space="0" w:color="000000"/>
+          </w:tcBorders>
+          <w:noWrap/>
+          <w:vAlign w:val="center"/>
+        </w:tcPr>
+        <w:p>
+          <w:pPr>
+            <w:tabs>
+              <w:tab w:val="left" w:pos="1605"/>
+            </w:tabs>
+            <w:jc w:val="center"/>
+            <w:rPr>
+              <w:rFonts w:ascii="Arial Narrow" w:hAnsi="Arial Narrow"/>
+              <w:sz w:val="22"/>
+              <w:szCs w:val="22"/>
+            </w:rPr>
+          </w:pPr>
+        </w:p>
+      </w:tc>
+      <w:tc>
+        <w:tcPr>
+          <w:tcW w:w="641" w:type="dxa"/>
+          <w:tcBorders>
+            <w:top w:val="single" w:sz="12" w:space="0" w:color="000000"/>
+          </w:tcBorders>
+          <w:noWrap/>
+          <w:vAlign w:val="center"/>
+        </w:tcPr>
+        <w:p>
+          <w:pPr>
+            <w:tabs>
+              <w:tab w:val="left" w:pos="1605"/>
+            </w:tabs>
+            <w:jc w:val="center"/>
+            <w:rPr>
+              <w:rFonts w:ascii="Arial Narrow" w:hAnsi="Arial Narrow"/>
+              <w:sz w:val="22"/>
+              <w:szCs w:val="22"/>
+            </w:rPr>
+          </w:pPr>
+        </w:p>
+      </w:tc>
+      <w:tc>
+        <w:tcPr>
+          <w:tcW w:w="836" w:type="dxa"/>
+          <w:tcBorders>
+            <w:top w:val="single" w:sz="12" w:space="0" w:color="000000"/>
+          </w:tcBorders>
+          <w:noWrap/>
+          <w:vAlign w:val="center"/>
+        </w:tcPr>
+        <w:p>
+          <w:pPr>
+            <w:tabs>
+              <w:tab w:val="left" w:pos="1605"/>
+            </w:tabs>
+            <w:jc w:val="center"/>
+            <w:rPr>
+              <w:rFonts w:ascii="Arial Narrow" w:hAnsi="Arial Narrow"/>
+              <w:sz w:val="22"/>
+              <w:szCs w:val="22"/>
+            </w:rPr>
+          </w:pPr>
+        </w:p>
+      </w:tc>
+      <w:tc>
+        <w:tcPr>
+          <w:tcW w:w="558" w:type="dxa"/>
+          <w:tcBorders>
+            <w:top w:val="single" w:sz="12" w:space="0" w:color="000000"/>
+          </w:tcBorders>
+          <w:noWrap/>
+          <w:vAlign w:val="center"/>
+        </w:tcPr>
+        <w:p>
+          <w:pPr>
+            <w:tabs>
+              <w:tab w:val="left" w:pos="1605"/>
+            </w:tabs>
+            <w:jc w:val="center"/>
+            <w:rPr>
+              <w:rFonts w:ascii="Arial Narrow" w:hAnsi="Arial Narrow"/>
+              <w:sz w:val="22"/>
+              <w:szCs w:val="22"/>
+            </w:rPr>
+          </w:pPr>
+        </w:p>
+      </w:tc>
+      <w:tc>
+        <w:tcPr>
+          <w:tcW w:w="6499" w:type="dxa"/>
+          <w:gridSpan w:val="4"/>
+          <w:vMerge w:val="restart"/>
+          <w:tcBorders>
+            <w:top w:val="single" w:sz="12" w:space="0" w:color="000000"/>
+          </w:tcBorders>
+          <w:vAlign w:val="center"/>
+        </w:tcPr>
+        <w:p>
+          <w:pPr>
+            <w:tabs>
+              <w:tab w:val="left" w:pos="1605"/>
+            </w:tabs>
+            <w:ind w:right="33"/>
+            <w:jc w:val="center"/>
+            <w:rPr>
+              <w:rFonts w:ascii="Arial" w:hAnsi="Arial" w:cs="Arial"/>
+              <w:sz w:val="28"/>
+              <w:szCs w:val="28"/>
+            </w:rPr>
+          </w:pPr>
+          <w:r>
+            <w:rPr>
+              <w:rFonts w:ascii="Arial" w:eastAsia="Calibri" w:hAnsi="Arial" w:cs="Arial"/>
+              <w:sz w:val="22"/>
+              <w:szCs w:val="22"/>
+              <w:lang w:eastAsia="en-US"/>
+            </w:rPr>
+            <w:t>{{</w:t>
+          </w:r>
+          <w:proofErr w:type="spellStart"/>
+          <w:r>
+            <w:rPr>
+              <w:rFonts w:ascii="Arial" w:eastAsia="Calibri" w:hAnsi="Arial" w:cs="Arial"/>
+              <w:sz w:val="22"/>
+              <w:szCs w:val="22"/>
+              <w:lang w:eastAsia="en-US"/>
+            </w:rPr>
+            <w:t>script</w:t>
+          </w:r>
+          <w:proofErr w:type="spellEnd"/>
+          <w:r>
+            <w:rPr>
+              <w:rFonts w:ascii="Arial" w:eastAsia="Calibri" w:hAnsi="Arial" w:cs="Arial"/>
+              <w:sz w:val="22"/>
+              <w:szCs w:val="22"/>
+              <w:lang w:eastAsia="en-US"/>
+            </w:rPr>
+            <w:t>}}</w:t>
+          </w:r>
+        </w:p>
+      </w:tc>
+    </w:tr>
+    <w:tr>
+      <w:trPr>
+        <w:cantSplit/>
+        <w:trHeight w:hRule="exact" w:val="284"/>
+      </w:trPr>
+      <w:tc>
+        <w:tcPr>
+          <w:tcW w:w="559" w:type="dxa"/>
+          <w:tcBorders>
+            <w:left w:val="single" w:sz="12" w:space="0" w:color="000000"/>
+          </w:tcBorders>
+          <w:noWrap/>
+          <w:vAlign w:val="center"/>
+        </w:tcPr>
+        <w:p>
+          <w:pPr>
+            <w:tabs>
+              <w:tab w:val="left" w:pos="1605"/>
+            </w:tabs>
+            <w:jc w:val="center"/>
+            <w:rPr>
+              <w:rFonts w:ascii="Arial Narrow" w:hAnsi="Arial Narrow"/>
+              <w:sz w:val="20"/>
+              <w:szCs w:val="20"/>
+            </w:rPr>
+          </w:pPr>
+        </w:p>
+      </w:tc>
+      <w:tc>
+        <w:tcPr>
+          <w:tcW w:w="567" w:type="dxa"/>
+          <w:noWrap/>
+          <w:vAlign w:val="center"/>
+        </w:tcPr>
+        <w:p>
+          <w:pPr>
+            <w:tabs>
+              <w:tab w:val="left" w:pos="1605"/>
+            </w:tabs>
+            <w:jc w:val="center"/>
+            <w:rPr>
+              <w:rFonts w:ascii="Arial Narrow" w:hAnsi="Arial Narrow"/>
+              <w:sz w:val="22"/>
+              <w:szCs w:val="22"/>
+            </w:rPr>
+          </w:pPr>
+        </w:p>
+      </w:tc>
+      <w:tc>
+        <w:tcPr>
+          <w:tcW w:w="640" w:type="dxa"/>
+          <w:noWrap/>
+          <w:vAlign w:val="center"/>
+        </w:tcPr>
+        <w:p>
+          <w:pPr>
+            <w:tabs>
+              <w:tab w:val="left" w:pos="1605"/>
+            </w:tabs>
+            <w:jc w:val="center"/>
+            <w:rPr>
+              <w:rFonts w:ascii="Arial Narrow" w:hAnsi="Arial Narrow"/>
+              <w:sz w:val="20"/>
+              <w:szCs w:val="20"/>
+            </w:rPr>
+          </w:pPr>
+        </w:p>
+      </w:tc>
+      <w:tc>
+        <w:tcPr>
+          <w:tcW w:w="641" w:type="dxa"/>
+          <w:noWrap/>
+          <w:vAlign w:val="center"/>
+        </w:tcPr>
+        <w:p>
+          <w:pPr>
+            <w:tabs>
+              <w:tab w:val="left" w:pos="1605"/>
+            </w:tabs>
+            <w:jc w:val="center"/>
+            <w:rPr>
+              <w:rFonts w:ascii="Arial Narrow" w:hAnsi="Arial Narrow"/>
+              <w:sz w:val="20"/>
+              <w:szCs w:val="20"/>
+            </w:rPr>
+          </w:pPr>
+        </w:p>
+      </w:tc>
+      <w:tc>
+        <w:tcPr>
+          <w:tcW w:w="836" w:type="dxa"/>
+          <w:noWrap/>
+          <w:vAlign w:val="center"/>
+        </w:tcPr>
+        <w:p>
+          <w:pPr>
+            <w:tabs>
+              <w:tab w:val="left" w:pos="1605"/>
+            </w:tabs>
+            <w:jc w:val="center"/>
+            <w:rPr>
+              <w:rFonts w:ascii="Arial Narrow" w:hAnsi="Arial Narrow"/>
+              <w:sz w:val="22"/>
+              <w:szCs w:val="22"/>
+            </w:rPr>
+          </w:pPr>
+        </w:p>
+      </w:tc>
+      <w:tc>
+        <w:tcPr>
+          <w:tcW w:w="558" w:type="dxa"/>
+          <w:noWrap/>
+          <w:vAlign w:val="center"/>
+        </w:tcPr>
+        <w:p>
+          <w:pPr>
+            <w:tabs>
+              <w:tab w:val="left" w:pos="1605"/>
+            </w:tabs>
+            <w:jc w:val="center"/>
+            <w:rPr>
+              <w:rFonts w:ascii="Arial Narrow" w:hAnsi="Arial Narrow"/>
+              <w:sz w:val="20"/>
+              <w:szCs w:val="20"/>
+            </w:rPr>
+          </w:pPr>
+        </w:p>
+      </w:tc>
+      <w:tc>
+        <w:tcPr>
+          <w:tcW w:w="6499" w:type="dxa"/>
+          <w:gridSpan w:val="4"/>
+          <w:vMerge/>
+          <w:vAlign w:val="center"/>
+        </w:tcPr>
+        <w:p>
+          <w:pPr>
+            <w:tabs>
+              <w:tab w:val="left" w:pos="1605"/>
+            </w:tabs>
+            <w:jc w:val="center"/>
+            <w:rPr>
+              <w:rFonts w:ascii="Arial Narrow" w:hAnsi="Arial Narrow"/>
+            </w:rPr>
+          </w:pPr>
+        </w:p>
+      </w:tc>
+    </w:tr>
+    <w:tr>
+      <w:trPr>
+        <w:cantSplit/>
+        <w:trHeight w:hRule="exact" w:val="284"/>
+      </w:trPr>
+      <w:tc>
+        <w:tcPr>
+          <w:tcW w:w="559" w:type="dxa"/>
+          <w:tcBorders>
+            <w:left w:val="single" w:sz="12" w:space="0" w:color="000000"/>
+          </w:tcBorders>
+          <w:noWrap/>
+          <w:vAlign w:val="center"/>
+        </w:tcPr>
+        <w:p>
+          <w:pPr>
+            <w:tabs>
+              <w:tab w:val="left" w:pos="1605"/>
+            </w:tabs>
+            <w:jc w:val="center"/>
+            <w:rPr>
+              <w:rFonts w:ascii="Arial Narrow" w:hAnsi="Arial Narrow"/>
+              <w:sz w:val="22"/>
+              <w:szCs w:val="22"/>
+            </w:rPr>
+          </w:pPr>
+          <w:r>
+            <w:rPr>
+              <w:rFonts w:ascii="Arial Narrow" w:hAnsi="Arial Narrow"/>
+              <w:sz w:val="22"/>
+              <w:szCs w:val="22"/>
+            </w:rPr>
+            <w:t>Изм.</w:t>
+          </w:r>
+        </w:p>
+      </w:tc>
+      <w:tc>
+        <w:tcPr>
+          <w:tcW w:w="567" w:type="dxa"/>
+          <w:noWrap/>
+          <w:vAlign w:val="center"/>
+        </w:tcPr>
+        <w:p>
+          <w:pPr>
+            <w:tabs>
+              <w:tab w:val="left" w:pos="1605"/>
+            </w:tabs>
+            <w:jc w:val="center"/>
+            <w:rPr>
+              <w:rFonts w:ascii="Arial Narrow" w:hAnsi="Arial Narrow"/>
+              <w:spacing w:val="-20"/>
+              <w:sz w:val="22"/>
+              <w:szCs w:val="22"/>
+            </w:rPr>
+          </w:pPr>
+          <w:r>
+            <w:rPr>
+              <w:rFonts w:ascii="Arial Narrow" w:hAnsi="Arial Narrow"/>
+              <w:spacing w:val="-20"/>
+              <w:sz w:val="22"/>
+              <w:szCs w:val="22"/>
+            </w:rPr>
+            <w:t>Кол. уч.</w:t>
+          </w:r>
+        </w:p>
+      </w:tc>
+      <w:tc>
+        <w:tcPr>
+          <w:tcW w:w="640" w:type="dxa"/>
+          <w:noWrap/>
+          <w:vAlign w:val="center"/>
+        </w:tcPr>
+        <w:p>
+          <w:pPr>
+            <w:tabs>
+              <w:tab w:val="left" w:pos="1605"/>
+            </w:tabs>
+            <w:jc w:val="center"/>
+            <w:rPr>
+              <w:rFonts w:ascii="Arial Narrow" w:hAnsi="Arial Narrow"/>
+              <w:sz w:val="22"/>
+              <w:szCs w:val="22"/>
+            </w:rPr>
+          </w:pPr>
+          <w:r>
+            <w:rPr>
+              <w:rFonts w:ascii="Arial Narrow" w:hAnsi="Arial Narrow"/>
+              <w:sz w:val="22"/>
+              <w:szCs w:val="22"/>
+            </w:rPr>
+            <w:t>Лист</w:t>
+          </w:r>
+        </w:p>
+      </w:tc>
+      <w:tc>
+        <w:tcPr>
+          <w:tcW w:w="641" w:type="dxa"/>
+          <w:noWrap/>
+          <w:vAlign w:val="center"/>
+        </w:tcPr>
+        <w:p>
+          <w:pPr>
+            <w:tabs>
+              <w:tab w:val="left" w:pos="1605"/>
+            </w:tabs>
+            <w:jc w:val="center"/>
+            <w:rPr>
+              <w:rFonts w:ascii="Arial Narrow" w:hAnsi="Arial Narrow"/>
+              <w:sz w:val="22"/>
+              <w:szCs w:val="22"/>
+            </w:rPr>
+          </w:pPr>
+          <w:r>
+            <w:rPr>
+              <w:rFonts w:ascii="Arial Narrow" w:hAnsi="Arial Narrow"/>
+              <w:sz w:val="22"/>
+              <w:szCs w:val="22"/>
+            </w:rPr>
+            <w:t>№</w:t>
+          </w:r>
+          <w:r>
+            <w:rPr>
+              <w:rFonts w:ascii="Arial Narrow" w:hAnsi="Arial Narrow"/>
+              <w:sz w:val="22"/>
+              <w:szCs w:val="22"/>
+              <w:lang w:val="en-US"/>
+            </w:rPr>
+            <w:t xml:space="preserve"> </w:t>
+          </w:r>
+          <w:r>
+            <w:rPr>
+              <w:rFonts w:ascii="Arial Narrow" w:hAnsi="Arial Narrow"/>
+              <w:sz w:val="22"/>
+              <w:szCs w:val="22"/>
+            </w:rPr>
+            <w:t>док</w:t>
+          </w:r>
+          <w:r>
+            <w:rPr>
+              <w:rFonts w:ascii="Arial Narrow" w:hAnsi="Arial Narrow"/>
+              <w:sz w:val="22"/>
+              <w:szCs w:val="22"/>
+              <w:lang w:val="en-US"/>
+            </w:rPr>
+            <w:t>.</w:t>
+          </w:r>
+        </w:p>
+      </w:tc>
+      <w:tc>
+        <w:tcPr>
+          <w:tcW w:w="836" w:type="dxa"/>
+          <w:noWrap/>
+          <w:vAlign w:val="center"/>
+        </w:tcPr>
+        <w:p>
+          <w:pPr>
+            <w:tabs>
+              <w:tab w:val="left" w:pos="1605"/>
+            </w:tabs>
+            <w:jc w:val="center"/>
+            <w:rPr>
+              <w:rFonts w:ascii="Arial Narrow" w:hAnsi="Arial Narrow"/>
+              <w:sz w:val="22"/>
+              <w:szCs w:val="22"/>
+            </w:rPr>
+          </w:pPr>
+          <w:r>
+            <w:rPr>
+              <w:rFonts w:ascii="Arial Narrow" w:hAnsi="Arial Narrow"/>
+              <w:sz w:val="22"/>
+              <w:szCs w:val="22"/>
+            </w:rPr>
+            <w:t>Подп.</w:t>
+          </w:r>
+        </w:p>
+      </w:tc>
+      <w:tc>
+        <w:tcPr>
+          <w:tcW w:w="558" w:type="dxa"/>
+          <w:noWrap/>
+          <w:vAlign w:val="center"/>
+        </w:tcPr>
+        <w:p>
+          <w:pPr>
+            <w:tabs>
+              <w:tab w:val="left" w:pos="1605"/>
+            </w:tabs>
+            <w:jc w:val="center"/>
+            <w:rPr>
+              <w:rFonts w:ascii="Arial Narrow" w:hAnsi="Arial Narrow"/>
+              <w:sz w:val="22"/>
+              <w:szCs w:val="22"/>
+            </w:rPr>
+          </w:pPr>
+          <w:r>
+            <w:rPr>
+              <w:rFonts w:ascii="Arial Narrow" w:hAnsi="Arial Narrow"/>
+              <w:sz w:val="22"/>
+              <w:szCs w:val="22"/>
+            </w:rPr>
+            <w:t>Дата</w:t>
+          </w:r>
+        </w:p>
+      </w:tc>
+      <w:tc>
+        <w:tcPr>
+          <w:tcW w:w="6499" w:type="dxa"/>
+          <w:gridSpan w:val="4"/>
+          <w:vMerge/>
+          <w:vAlign w:val="center"/>
+        </w:tcPr>
+        <w:p>
+          <w:pPr>
+            <w:tabs>
+              <w:tab w:val="left" w:pos="1605"/>
+            </w:tabs>
+            <w:jc w:val="center"/>
+            <w:rPr>
+              <w:rFonts w:ascii="Arial Narrow" w:hAnsi="Arial Narrow"/>
+            </w:rPr>
+          </w:pPr>
+        </w:p>
+      </w:tc>
+    </w:tr>
+    <w:tr>
+      <w:trPr>
+        <w:cantSplit/>
+        <w:trHeight w:hRule="exact" w:val="284"/>
+      </w:trPr>
+      <w:tc>
+        <w:tcPr>
+          <w:tcW w:w="1126" w:type="dxa"/>
+          <w:gridSpan w:val="2"/>
+          <w:tcBorders>
+            <w:left w:val="single" w:sz="12" w:space="0" w:color="000000"/>
+          </w:tcBorders>
+          <w:vAlign w:val="center"/>
+        </w:tcPr>
+        <w:p>
+          <w:pPr>
+            <w:tabs>
+              <w:tab w:val="left" w:pos="1605"/>
+            </w:tabs>
+            <w:rPr>
+              <w:rFonts w:ascii="Arial Narrow" w:hAnsi="Arial Narrow" w:cs="Arial"/>
+              <w:sz w:val="22"/>
+              <w:szCs w:val="22"/>
+              <w:highlight w:val="red"/>
+            </w:rPr>
+          </w:pPr>
+        </w:p>
+      </w:tc>
+      <w:tc>
+        <w:tcPr>
+          <w:tcW w:w="1281" w:type="dxa"/>
+          <w:gridSpan w:val="2"/>
+          <w:vAlign w:val="center"/>
+        </w:tcPr>
+        <w:p>
+          <w:pPr>
+            <w:tabs>
+              <w:tab w:val="left" w:pos="1605"/>
+            </w:tabs>
+            <w:rPr>
+              <w:rFonts w:ascii="Arial Narrow" w:hAnsi="Arial Narrow" w:cs="Arial"/>
+              <w:sz w:val="22"/>
+              <w:szCs w:val="22"/>
+              <w:highlight w:val="red"/>
+            </w:rPr>
+          </w:pPr>
+        </w:p>
+      </w:tc>
+      <w:tc>
+        <w:tcPr>
+          <w:tcW w:w="836" w:type="dxa"/>
+          <w:vAlign w:val="center"/>
+        </w:tcPr>
+        <w:p>
+          <w:pPr>
+            <w:tabs>
+              <w:tab w:val="left" w:pos="1605"/>
+            </w:tabs>
+            <w:jc w:val="center"/>
+            <w:rPr>
+              <w:rFonts w:ascii="Arial Narrow" w:hAnsi="Arial Narrow" w:cs="Arial"/>
+              <w:sz w:val="22"/>
+              <w:szCs w:val="22"/>
+              <w:highlight w:val="red"/>
+            </w:rPr>
+          </w:pPr>
+        </w:p>
+      </w:tc>
+      <w:tc>
+        <w:tcPr>
+          <w:tcW w:w="558" w:type="dxa"/>
+          <w:vAlign w:val="center"/>
+        </w:tcPr>
+        <w:p>
+          <w:pPr>
+            <w:tabs>
+              <w:tab w:val="left" w:pos="1605"/>
+            </w:tabs>
+            <w:jc w:val="center"/>
+            <w:rPr>
+              <w:rFonts w:ascii="Arial Narrow" w:hAnsi="Arial Narrow" w:cs="Arial"/>
+              <w:sz w:val="22"/>
+              <w:szCs w:val="22"/>
+              <w:highlight w:val="red"/>
+            </w:rPr>
+          </w:pPr>
+        </w:p>
+      </w:tc>
+      <w:tc>
+        <w:tcPr>
+          <w:tcW w:w="3900" w:type="dxa"/>
+          <w:vMerge w:val="restart"/>
+          <w:tcBorders>
+            <w:top w:val="dotted" w:sz="4" w:space="0" w:color="auto"/>
+          </w:tcBorders>
+          <w:vAlign w:val="center"/>
+        </w:tcPr>
+        <w:p>
+          <w:pPr>
+            <w:tabs>
+              <w:tab w:val="left" w:pos="1605"/>
+            </w:tabs>
+            <w:jc w:val="center"/>
+            <w:rPr>
+              <w:rFonts w:ascii="Arial" w:hAnsi="Arial" w:cs="Arial"/>
+              <w:sz w:val="22"/>
+              <w:szCs w:val="22"/>
+              <w:highlight w:val="yellow"/>
+            </w:rPr>
+          </w:pPr>
+          <w:r>
+            <w:rPr>
+              <w:rFonts w:ascii="Arial" w:hAnsi="Arial" w:cs="Arial"/>
+              <w:sz w:val="22"/>
+              <w:szCs w:val="22"/>
+            </w:rPr>
+            <w:t>Текстовая часть</w:t>
+          </w:r>
+        </w:p>
+      </w:tc>
+      <w:tc>
+        <w:tcPr>
+          <w:tcW w:w="837" w:type="dxa"/>
+          <w:tcBorders>
+            <w:bottom w:val="single" w:sz="12" w:space="0" w:color="000000"/>
+          </w:tcBorders>
+          <w:vAlign w:val="center"/>
+        </w:tcPr>
+        <w:p>
+          <w:pPr>
+            <w:tabs>
+              <w:tab w:val="left" w:pos="1605"/>
+            </w:tabs>
+            <w:jc w:val="center"/>
+            <w:rPr>
+              <w:rFonts w:ascii="Arial Narrow" w:hAnsi="Arial Narrow"/>
+              <w:sz w:val="22"/>
+              <w:szCs w:val="22"/>
+            </w:rPr>
+          </w:pPr>
+          <w:r>
+            <w:rPr>
+              <w:rFonts w:ascii="Arial Narrow" w:hAnsi="Arial Narrow"/>
+              <w:sz w:val="22"/>
+              <w:szCs w:val="22"/>
+            </w:rPr>
+            <w:t>Стадия</w:t>
+          </w:r>
+        </w:p>
+      </w:tc>
+      <w:tc>
+        <w:tcPr>
+          <w:tcW w:w="837" w:type="dxa"/>
+          <w:tcBorders>
+            <w:bottom w:val="single" w:sz="12" w:space="0" w:color="000000"/>
+          </w:tcBorders>
+          <w:vAlign w:val="center"/>
+        </w:tcPr>
+        <w:p>
+          <w:pPr>
+            <w:tabs>
+              <w:tab w:val="left" w:pos="1605"/>
+            </w:tabs>
+            <w:jc w:val="center"/>
+            <w:rPr>
+              <w:rFonts w:ascii="Arial Narrow" w:hAnsi="Arial Narrow"/>
+              <w:sz w:val="22"/>
+              <w:szCs w:val="22"/>
+            </w:rPr>
+          </w:pPr>
+          <w:r>
+            <w:rPr>
+              <w:rFonts w:ascii="Arial Narrow" w:hAnsi="Arial Narrow"/>
+              <w:sz w:val="22"/>
+              <w:szCs w:val="22"/>
+            </w:rPr>
+            <w:t>Лист</w:t>
+          </w:r>
+        </w:p>
+      </w:tc>
+      <w:tc>
+        <w:tcPr>
+          <w:tcW w:w="925" w:type="dxa"/>
+          <w:vAlign w:val="center"/>
+        </w:tcPr>
+        <w:p>
+          <w:pPr>
+            <w:tabs>
+              <w:tab w:val="left" w:pos="1605"/>
+            </w:tabs>
+            <w:jc w:val="center"/>
+            <w:rPr>
+              <w:rFonts w:ascii="Arial Narrow" w:hAnsi="Arial Narrow"/>
+              <w:sz w:val="22"/>
+              <w:szCs w:val="22"/>
+            </w:rPr>
+          </w:pPr>
+          <w:r>
+            <w:rPr>
+              <w:rFonts w:ascii="Arial Narrow" w:hAnsi="Arial Narrow"/>
+              <w:sz w:val="22"/>
+              <w:szCs w:val="22"/>
+            </w:rPr>
+            <w:t>Листов</w:t>
+          </w:r>
+        </w:p>
+      </w:tc>
+    </w:tr>
+    <w:tr>
+      <w:trPr>
+        <w:cantSplit/>
+        <w:trHeight w:hRule="exact" w:val="284"/>
+      </w:trPr>
+      <w:tc>
+        <w:tcPr>
+          <w:tcW w:w="1126" w:type="dxa"/>
+          <w:gridSpan w:val="2"/>
+          <w:tcBorders>
+            <w:left w:val="single" w:sz="12" w:space="0" w:color="000000"/>
+          </w:tcBorders>
+          <w:vAlign w:val="center"/>
+        </w:tcPr>
+        <w:p>
+          <w:pPr>
+            <w:tabs>
+              <w:tab w:val="left" w:pos="1605"/>
+            </w:tabs>
+            <w:ind w:left="57"/>
+            <w:rPr>
+              <w:rFonts w:ascii="Arial" w:hAnsi="Arial" w:cs="Arial"/>
+              <w:sz w:val="20"/>
+              <w:szCs w:val="20"/>
+              <w:highlight w:val="red"/>
+            </w:rPr>
+          </w:pPr>
+        </w:p>
+      </w:tc>
+      <w:tc>
+        <w:tcPr>
+          <w:tcW w:w="1281" w:type="dxa"/>
+          <w:gridSpan w:val="2"/>
+          <w:vAlign w:val="center"/>
+        </w:tcPr>
+        <w:p>
+          <w:pPr>
+            <w:tabs>
+              <w:tab w:val="left" w:pos="1605"/>
+            </w:tabs>
+            <w:ind w:left="57"/>
+            <w:rPr>
+              <w:rFonts w:ascii="Arial" w:hAnsi="Arial" w:cs="Arial"/>
+              <w:sz w:val="20"/>
+              <w:szCs w:val="20"/>
+              <w:highlight w:val="red"/>
+            </w:rPr>
+          </w:pPr>
+        </w:p>
+      </w:tc>
+      <w:tc>
+        <w:tcPr>
+          <w:tcW w:w="836" w:type="dxa"/>
+          <w:vAlign w:val="center"/>
+        </w:tcPr>
+        <w:p>
+          <w:pPr>
+            <w:tabs>
+              <w:tab w:val="left" w:pos="1605"/>
+            </w:tabs>
+            <w:jc w:val="center"/>
+            <w:rPr>
+              <w:rFonts w:ascii="Arial" w:hAnsi="Arial" w:cs="Arial"/>
+              <w:sz w:val="20"/>
+              <w:szCs w:val="20"/>
+              <w:highlight w:val="red"/>
+            </w:rPr>
+          </w:pPr>
+        </w:p>
+      </w:tc>
+      <w:tc>
+        <w:tcPr>
+          <w:tcW w:w="558" w:type="dxa"/>
+        </w:tcPr>
+        <w:p>
+          <w:pPr>
+            <w:spacing w:after="200" w:line="276" w:lineRule="auto"/>
+            <w:rPr>
+              <w:rFonts w:ascii="Arial" w:hAnsi="Arial" w:cs="Arial"/>
+              <w:sz w:val="20"/>
+              <w:szCs w:val="20"/>
+              <w:highlight w:val="red"/>
+            </w:rPr>
+          </w:pPr>
+        </w:p>
+      </w:tc>
+      <w:tc>
+        <w:tcPr>
+          <w:tcW w:w="3900" w:type="dxa"/>
+          <w:vMerge/>
+          <w:vAlign w:val="center"/>
+        </w:tcPr>
+        <w:p>
+          <w:pPr>
+            <w:tabs>
+              <w:tab w:val="left" w:pos="1605"/>
+            </w:tabs>
+            <w:jc w:val="center"/>
+            <w:rPr>
+              <w:rFonts w:ascii="Arial Narrow" w:hAnsi="Arial Narrow"/>
+            </w:rPr>
+          </w:pPr>
+        </w:p>
+      </w:tc>
+      <w:tc>
+        <w:tcPr>
+          <w:tcW w:w="837" w:type="dxa"/>
+          <w:tcBorders>
+            <w:bottom w:val="single" w:sz="12" w:space="0" w:color="000000"/>
+          </w:tcBorders>
+          <w:vAlign w:val="center"/>
+        </w:tcPr>
+        <w:p>
+          <w:pPr>
+            <w:tabs>
+              <w:tab w:val="left" w:pos="1605"/>
+            </w:tabs>
+            <w:jc w:val="center"/>
+            <w:rPr>
+              <w:rFonts w:ascii="Arial" w:hAnsi="Arial" w:cs="Arial"/>
+              <w:sz w:val="22"/>
+              <w:szCs w:val="22"/>
+            </w:rPr>
+          </w:pPr>
+          <w:r>
+            <w:rPr>
+              <w:rFonts w:ascii="Arial" w:hAnsi="Arial" w:cs="Arial"/>
+              <w:sz w:val="22"/>
+              <w:szCs w:val="22"/>
+            </w:rPr>
+            <w:t>П</w:t>
+          </w:r>
+        </w:p>
+      </w:tc>
+      <w:tc>
+        <w:tcPr>
+          <w:tcW w:w="837" w:type="dxa"/>
+          <w:tcBorders>
+            <w:bottom w:val="single" w:sz="12" w:space="0" w:color="000000"/>
+          </w:tcBorders>
+          <w:vAlign w:val="center"/>
+        </w:tcPr>
+        <w:p>
+          <w:pPr>
+            <w:tabs>
+              <w:tab w:val="left" w:pos="1605"/>
+              <w:tab w:val="center" w:pos="4677"/>
+              <w:tab w:val="right" w:pos="9355"/>
+            </w:tabs>
+            <w:jc w:val="center"/>
+            <w:rPr>
+              <w:rFonts w:ascii="Arial" w:hAnsi="Arial" w:cs="Arial"/>
+              <w:sz w:val="22"/>
+              <w:szCs w:val="22"/>
+            </w:rPr>
+          </w:pPr>
+          <w:r>
+            <w:rPr>
+              <w:rFonts w:ascii="Arial" w:hAnsi="Arial" w:cs="Arial"/>
+              <w:sz w:val="22"/>
+              <w:szCs w:val="22"/>
+            </w:rPr>
+            <w:fldChar w:fldCharType="begin"/>
+          </w:r>
+          <w:r>
+            <w:rPr>
+              <w:rFonts w:ascii="Arial" w:hAnsi="Arial" w:cs="Arial"/>
+              <w:sz w:val="22"/>
+              <w:szCs w:val="22"/>
+            </w:rPr>
+            <w:instrText xml:space="preserve"> PAGE   \* MERGEFORMAT </w:instrText>
+          </w:r>
+          <w:r>
+            <w:rPr>
+              <w:rFonts w:ascii="Arial" w:hAnsi="Arial" w:cs="Arial"/>
+              <w:sz w:val="22"/>
+              <w:szCs w:val="22"/>
+            </w:rPr>
+            <w:fldChar w:fldCharType="separate"/>
+          </w:r>
+          <w:r>
+            <w:rPr>
+              <w:rFonts w:ascii="Arial" w:hAnsi="Arial" w:cs="Arial"/>
+              <w:noProof/>
+              <w:sz w:val="22"/>
+              <w:szCs w:val="22"/>
+            </w:rPr>
+            <w:t>1</w:t>
+          </w:r>
+          <w:r>
+            <w:rPr>
+              <w:rFonts w:ascii="Arial" w:hAnsi="Arial" w:cs="Arial"/>
+              <w:sz w:val="22"/>
+              <w:szCs w:val="22"/>
+            </w:rPr>
+            <w:fldChar w:fldCharType="end"/>
+          </w:r>
+        </w:p>
+      </w:tc>
+      <w:tc>
+        <w:tcPr>
+          <w:tcW w:w="925" w:type="dxa"/>
+          <w:vAlign w:val="center"/>
+        </w:tcPr>
+        <w:p>
+          <w:pPr>
+            <w:tabs>
+              <w:tab w:val="left" w:pos="1605"/>
+            </w:tabs>
+            <w:jc w:val="center"/>
+            <w:rPr>
+              <w:rFonts w:ascii="Arial" w:hAnsi="Arial" w:cs="Arial"/>
+              <w:sz w:val="22"/>
+              <w:szCs w:val="22"/>
+            </w:rPr>
+          </w:pPr>
+          <w:r>
+            <w:rPr>
+              <w:rFonts w:ascii="Arial" w:hAnsi="Arial" w:cs="Arial"/>
+              <w:sz w:val="22"/>
+              <w:szCs w:val="22"/>
+              <w:highlight w:val="yellow"/>
+            </w:rPr>
+            <w:t>4</w:t>
+          </w:r>
+        </w:p>
+      </w:tc>
+    </w:tr>
+    <w:tr>
+      <w:trPr>
+        <w:cantSplit/>
+        <w:trHeight w:hRule="exact" w:val="284"/>
+      </w:trPr>
+      <w:tc>
+        <w:tcPr>
+          <w:tcW w:w="1126" w:type="dxa"/>
+          <w:gridSpan w:val="2"/>
+          <w:tcBorders>
+            <w:left w:val="single" w:sz="12" w:space="0" w:color="000000"/>
+          </w:tcBorders>
+          <w:vAlign w:val="center"/>
+        </w:tcPr>
+        <w:p>
+          <w:pPr>
+            <w:tabs>
+              <w:tab w:val="left" w:pos="1605"/>
+            </w:tabs>
+            <w:ind w:left="57"/>
+            <w:rPr>
+              <w:rFonts w:ascii="Arial" w:hAnsi="Arial" w:cs="Arial"/>
+              <w:spacing w:val="2"/>
+              <w:sz w:val="20"/>
+              <w:szCs w:val="20"/>
+              <w:highlight w:val="red"/>
+            </w:rPr>
+          </w:pPr>
+        </w:p>
+      </w:tc>
+      <w:tc>
+        <w:tcPr>
+          <w:tcW w:w="1281" w:type="dxa"/>
+          <w:gridSpan w:val="2"/>
+          <w:vAlign w:val="center"/>
+        </w:tcPr>
+        <w:p>
+          <w:pPr>
+            <w:tabs>
+              <w:tab w:val="left" w:pos="1605"/>
+            </w:tabs>
+            <w:ind w:left="57"/>
+            <w:rPr>
+              <w:rFonts w:ascii="Arial" w:hAnsi="Arial" w:cs="Arial"/>
+              <w:sz w:val="20"/>
+              <w:szCs w:val="20"/>
+              <w:highlight w:val="red"/>
+            </w:rPr>
+          </w:pPr>
+        </w:p>
+      </w:tc>
+      <w:tc>
+        <w:tcPr>
+          <w:tcW w:w="836" w:type="dxa"/>
+          <w:vAlign w:val="center"/>
+        </w:tcPr>
+        <w:p>
+          <w:pPr>
+            <w:tabs>
+              <w:tab w:val="left" w:pos="1605"/>
+            </w:tabs>
+            <w:jc w:val="center"/>
+            <w:rPr>
+              <w:rFonts w:ascii="Arial Narrow" w:hAnsi="Arial Narrow" w:cs="Arial"/>
+              <w:sz w:val="20"/>
+              <w:szCs w:val="20"/>
+              <w:highlight w:val="red"/>
+            </w:rPr>
+          </w:pPr>
+        </w:p>
+      </w:tc>
+      <w:tc>
+        <w:tcPr>
+          <w:tcW w:w="558" w:type="dxa"/>
+        </w:tcPr>
+        <w:p>
+          <w:pPr>
+            <w:spacing w:after="200" w:line="276" w:lineRule="auto"/>
+            <w:rPr>
+              <w:rFonts w:ascii="Calibri" w:eastAsia="Calibri" w:hAnsi="Calibri"/>
+              <w:sz w:val="20"/>
+              <w:szCs w:val="20"/>
+              <w:highlight w:val="red"/>
+              <w:lang w:eastAsia="en-US"/>
+            </w:rPr>
+          </w:pPr>
+        </w:p>
+      </w:tc>
+      <w:tc>
+        <w:tcPr>
+          <w:tcW w:w="3900" w:type="dxa"/>
+          <w:vMerge/>
+          <w:tcBorders>
+            <w:right w:val="single" w:sz="12" w:space="0" w:color="000000"/>
+          </w:tcBorders>
+          <w:vAlign w:val="center"/>
+        </w:tcPr>
+        <w:p>
+          <w:pPr>
+            <w:tabs>
+              <w:tab w:val="left" w:pos="1605"/>
+            </w:tabs>
+            <w:jc w:val="center"/>
+            <w:rPr>
+              <w:rFonts w:ascii="Arial Narrow" w:hAnsi="Arial Narrow"/>
+            </w:rPr>
+          </w:pPr>
+        </w:p>
+      </w:tc>
+      <w:tc>
+        <w:tcPr>
+          <w:tcW w:w="2599" w:type="dxa"/>
+          <w:gridSpan w:val="3"/>
+          <w:vMerge w:val="restart"/>
+          <w:tcBorders>
+            <w:top w:val="dotted" w:sz="4" w:space="0" w:color="auto"/>
+            <w:left w:val="single" w:sz="12" w:space="0" w:color="000000"/>
+          </w:tcBorders>
+          <w:vAlign w:val="center"/>
+        </w:tcPr>
+        <w:p>
+          <w:pPr>
+            <w:tabs>
+              <w:tab w:val="left" w:pos="2200"/>
+            </w:tabs>
+            <w:ind w:left="-57" w:right="-57"/>
+            <w:jc w:val="center"/>
+            <w:rPr>
+              <w:rFonts w:ascii="Arial Narrow" w:hAnsi="Arial Narrow"/>
+              <w:sz w:val="18"/>
+              <w:szCs w:val="18"/>
+            </w:rPr>
+          </w:pPr>
+          <w:r>
+            <w:rPr>
+              <w:rFonts w:ascii="Arial Narrow" w:hAnsi="Arial Narrow"/>
+              <w:sz w:val="18"/>
+              <w:szCs w:val="18"/>
+              <w:lang w:val="en-US"/>
+            </w:rPr>
+            <w:t>{{company.name}}</w:t>
+          </w:r>
+        </w:p>
+      </w:tc>
+    </w:tr>
+    <w:tr>
+      <w:trPr>
+        <w:cantSplit/>
+        <w:trHeight w:hRule="exact" w:val="284"/>
+      </w:trPr>
+      <w:tc>
+        <w:tcPr>
+          <w:tcW w:w="1126" w:type="dxa"/>
+          <w:gridSpan w:val="2"/>
+          <w:tcBorders>
+            <w:left w:val="single" w:sz="12" w:space="0" w:color="000000"/>
+          </w:tcBorders>
+          <w:vAlign w:val="center"/>
+        </w:tcPr>
+        <w:p>
+          <w:pPr>
+            <w:tabs>
+              <w:tab w:val="left" w:pos="1605"/>
+            </w:tabs>
+            <w:ind w:left="57"/>
+            <w:rPr>
+              <w:rFonts w:ascii="Arial" w:hAnsi="Arial" w:cs="Arial"/>
+              <w:spacing w:val="2"/>
+              <w:sz w:val="20"/>
+              <w:szCs w:val="20"/>
+              <w:highlight w:val="red"/>
+            </w:rPr>
+          </w:pPr>
+        </w:p>
+      </w:tc>
+      <w:tc>
+        <w:tcPr>
+          <w:tcW w:w="1281" w:type="dxa"/>
+          <w:gridSpan w:val="2"/>
+          <w:vAlign w:val="center"/>
+        </w:tcPr>
+        <w:p>
+          <w:pPr>
+            <w:tabs>
+              <w:tab w:val="left" w:pos="1605"/>
+            </w:tabs>
+            <w:ind w:left="57"/>
+            <w:rPr>
+              <w:rFonts w:ascii="Arial" w:hAnsi="Arial" w:cs="Arial"/>
+              <w:sz w:val="16"/>
+              <w:szCs w:val="16"/>
+              <w:highlight w:val="red"/>
+            </w:rPr>
+          </w:pPr>
+        </w:p>
+      </w:tc>
+      <w:tc>
+        <w:tcPr>
+          <w:tcW w:w="836" w:type="dxa"/>
+          <w:vAlign w:val="center"/>
+        </w:tcPr>
+        <w:p>
+          <w:pPr>
+            <w:tabs>
+              <w:tab w:val="left" w:pos="1605"/>
+            </w:tabs>
+            <w:jc w:val="center"/>
+            <w:rPr>
+              <w:rFonts w:ascii="Arial Narrow" w:hAnsi="Arial Narrow" w:cs="Arial"/>
+              <w:sz w:val="20"/>
+              <w:szCs w:val="20"/>
+              <w:highlight w:val="red"/>
+            </w:rPr>
+          </w:pPr>
+        </w:p>
+      </w:tc>
+      <w:tc>
+        <w:tcPr>
+          <w:tcW w:w="558" w:type="dxa"/>
+        </w:tcPr>
+        <w:p>
+          <w:pPr>
+            <w:spacing w:after="200" w:line="276" w:lineRule="auto"/>
+            <w:rPr>
+              <w:rFonts w:ascii="Calibri" w:eastAsia="Calibri" w:hAnsi="Calibri"/>
+              <w:sz w:val="20"/>
+              <w:szCs w:val="20"/>
+              <w:highlight w:val="red"/>
+              <w:lang w:eastAsia="en-US"/>
+            </w:rPr>
+          </w:pPr>
+        </w:p>
+      </w:tc>
+      <w:tc>
+        <w:tcPr>
+          <w:tcW w:w="3900" w:type="dxa"/>
+          <w:vMerge/>
+          <w:tcBorders>
+            <w:right w:val="single" w:sz="12" w:space="0" w:color="000000"/>
+          </w:tcBorders>
+          <w:vAlign w:val="center"/>
+        </w:tcPr>
+        <w:p>
+          <w:pPr>
+            <w:tabs>
+              <w:tab w:val="left" w:pos="1605"/>
+            </w:tabs>
+            <w:jc w:val="center"/>
+            <w:rPr>
+              <w:rFonts w:ascii="Arial Narrow" w:hAnsi="Arial Narrow"/>
+            </w:rPr>
+          </w:pPr>
+        </w:p>
+      </w:tc>
+      <w:tc>
+        <w:tcPr>
+          <w:tcW w:w="2599" w:type="dxa"/>
+          <w:gridSpan w:val="3"/>
+          <w:vMerge/>
+          <w:tcBorders>
+            <w:left w:val="single" w:sz="12" w:space="0" w:color="000000"/>
+          </w:tcBorders>
+          <w:vAlign w:val="center"/>
+        </w:tcPr>
+        <w:p>
+          <w:pPr>
+            <w:tabs>
+              <w:tab w:val="left" w:pos="1980"/>
+            </w:tabs>
+            <w:jc w:val="center"/>
+            <w:rPr>
+              <w:rFonts w:ascii="Arial Narrow" w:hAnsi="Arial Narrow"/>
+              <w:sz w:val="18"/>
+              <w:szCs w:val="18"/>
+            </w:rPr>
+          </w:pPr>
+        </w:p>
+      </w:tc>
+    </w:tr>
+    <w:tr>
+      <w:trPr>
+        <w:cantSplit/>
+        <w:trHeight w:hRule="exact" w:val="284"/>
+      </w:trPr>
+      <w:tc>
+        <w:tcPr>
+          <w:tcW w:w="1126" w:type="dxa"/>
+          <w:gridSpan w:val="2"/>
+          <w:tcBorders>
+            <w:left w:val="single" w:sz="12" w:space="0" w:color="000000"/>
+          </w:tcBorders>
+          <w:vAlign w:val="center"/>
+        </w:tcPr>
+        <w:p>
+          <w:pPr>
+            <w:tabs>
+              <w:tab w:val="left" w:pos="1605"/>
+            </w:tabs>
+            <w:ind w:left="57"/>
+            <w:rPr>
+              <w:rFonts w:ascii="Arial" w:hAnsi="Arial" w:cs="Arial"/>
+              <w:sz w:val="20"/>
+              <w:szCs w:val="20"/>
+              <w:highlight w:val="red"/>
+            </w:rPr>
+          </w:pPr>
+        </w:p>
+      </w:tc>
+      <w:tc>
+        <w:tcPr>
+          <w:tcW w:w="1281" w:type="dxa"/>
+          <w:gridSpan w:val="2"/>
+          <w:vAlign w:val="center"/>
+        </w:tcPr>
+        <w:p>
+          <w:pPr>
+            <w:tabs>
+              <w:tab w:val="left" w:pos="1605"/>
+            </w:tabs>
+            <w:ind w:left="57"/>
+            <w:rPr>
+              <w:rFonts w:ascii="Arial" w:hAnsi="Arial" w:cs="Arial"/>
+              <w:sz w:val="20"/>
+              <w:szCs w:val="20"/>
+              <w:highlight w:val="red"/>
+            </w:rPr>
+          </w:pPr>
+        </w:p>
+      </w:tc>
+      <w:tc>
+        <w:tcPr>
+          <w:tcW w:w="836" w:type="dxa"/>
+          <w:vAlign w:val="center"/>
+        </w:tcPr>
+        <w:p>
+          <w:pPr>
+            <w:tabs>
+              <w:tab w:val="left" w:pos="1605"/>
+            </w:tabs>
+            <w:jc w:val="center"/>
+            <w:rPr>
+              <w:rFonts w:ascii="Arial Narrow" w:hAnsi="Arial Narrow" w:cs="Arial"/>
+              <w:sz w:val="20"/>
+              <w:szCs w:val="20"/>
+              <w:highlight w:val="red"/>
+            </w:rPr>
+          </w:pPr>
+        </w:p>
+      </w:tc>
+      <w:tc>
+        <w:tcPr>
+          <w:tcW w:w="558" w:type="dxa"/>
+        </w:tcPr>
+        <w:p>
+          <w:pPr>
+            <w:spacing w:after="200" w:line="276" w:lineRule="auto"/>
+            <w:rPr>
+              <w:rFonts w:ascii="Calibri" w:eastAsia="Calibri" w:hAnsi="Calibri"/>
+              <w:sz w:val="20"/>
+              <w:szCs w:val="20"/>
+              <w:highlight w:val="red"/>
+              <w:lang w:eastAsia="en-US"/>
+            </w:rPr>
+          </w:pPr>
+        </w:p>
+      </w:tc>
+      <w:tc>
+        <w:tcPr>
+          <w:tcW w:w="3900" w:type="dxa"/>
+          <w:vMerge/>
+          <w:tcBorders>
+            <w:right w:val="single" w:sz="12" w:space="0" w:color="000000"/>
+          </w:tcBorders>
+          <w:vAlign w:val="center"/>
+        </w:tcPr>
+        <w:p>
+          <w:pPr>
+            <w:tabs>
+              <w:tab w:val="left" w:pos="1605"/>
+            </w:tabs>
+            <w:jc w:val="center"/>
+            <w:rPr>
+              <w:rFonts w:ascii="Arial Narrow" w:hAnsi="Arial Narrow"/>
+            </w:rPr>
+          </w:pPr>
+        </w:p>
+      </w:tc>
+      <w:tc>
+        <w:tcPr>
+          <w:tcW w:w="2599" w:type="dxa"/>
+          <w:gridSpan w:val="3"/>
+          <w:vMerge/>
+          <w:tcBorders>
+            <w:left w:val="single" w:sz="12" w:space="0" w:color="000000"/>
+          </w:tcBorders>
+          <w:vAlign w:val="center"/>
+        </w:tcPr>
+        <w:p>
+          <w:pPr>
+            <w:tabs>
+              <w:tab w:val="left" w:pos="1980"/>
+            </w:tabs>
+            <w:jc w:val="center"/>
+            <w:rPr>
+              <w:rFonts w:ascii="Arial Narrow" w:hAnsi="Arial Narrow"/>
+              <w:sz w:val="18"/>
+              <w:szCs w:val="18"/>
+            </w:rPr>
+          </w:pPr>
+        </w:p>
+      </w:tc>
+    </w:tr>
+  </w:tbl>
   <w:p>
     <w:pPr>
       <w:pStyle w:val="aa"/>
+      <w:rPr>
+        <w:sz w:val="22"/>
+        <w:szCs w:val="22"/>
+      </w:rPr>
     </w:pPr>
   </w:p>
 </w:ftr>
@@ -25658,6 +27041,16 @@
 </file>
 
 <file path=word/footer12.xml><?xml version="1.0" encoding="utf-8"?>
+<w:ftr xmlns:wpc="http://schemas.microsoft.com/office/word/2010/wordprocessingCanvas" xmlns:cx="http://schemas.microsoft.com/office/drawing/2014/chartex" xmlns:cx1="http://schemas.microsoft.com/office/drawing/2015/9/8/chartex" xmlns:cx2="http://schemas.microsoft.com/office/drawing/2015/10/21/chartex" xmlns:cx3="http://schemas.microsoft.com/office/drawing/2016/5/9/chartex" xmlns:cx4="http://schemas.microsoft.com/office/drawing/2016/5/10/chartex" xmlns:cx5="http://schemas.microsoft.com/office/drawing/2016/5/11/chartex" xmlns:cx6="http://schemas.microsoft.com/office/drawing/2016/5/12/chartex" xmlns:cx7="http://schemas.microsoft.com/office/drawing/2016/5/13/chartex" xmlns:cx8="http://schemas.microsoft.com/office/drawing/2016/5/14/chartex" xmlns:mc="http://schemas.openxmlformats.org/markup-compatibility/2006" xmlns:aink="http://schemas.microsoft.com/office/drawing/2016/ink" xmlns:am3d="http://schemas.microsoft.com/office/drawing/2017/model3d" xmlns:o="urn:schemas-microsoft-com:office:office" xmlns:r="http://schemas.openxmlformats.org/officeDocument/2006/relationships" xmlns:m="http://schemas.openxmlformats.org/officeDocument/2006/math" xmlns:v="urn:schemas-microsoft-com:vml" xmlns:wp14="http://schemas.microsoft.com/office/word/2010/wordprocessingDrawing" xmlns:wp="http://schemas.openxmlformats.org/drawingml/2006/wordprocessingDrawing" xmlns:w10="urn:schemas-microsoft-com:office:word" xmlns:w="http://schemas.openxmlformats.org/wordprocessingml/2006/main" xmlns:w14="http://schemas.microsoft.com/office/word/2010/wordml" xmlns:w15="http://schemas.microsoft.com/office/word/2012/wordml" xmlns:w16cex="http://schemas.microsoft.com/office/word/2018/wordml/cex" xmlns:w16cid="http://schemas.microsoft.com/office/word/2016/wordml/cid" xmlns:w16="http://schemas.microsoft.com/office/word/2018/wordml" xmlns:w16sdtdh="http://schemas.microsoft.com/office/word/2020/wordml/sdtdatahash" xmlns:w16se="http://schemas.microsoft.com/office/word/2015/wordml/symex" xmlns:wpg="http://schemas.microsoft.com/office/word/2010/wordprocessingGroup" xmlns:wpi="http://schemas.microsoft.com/office/word/2010/wordprocessingInk" xmlns:wne="http://schemas.microsoft.com/office/word/2006/wordml" xmlns:wps="http://schemas.microsoft.com/office/word/2010/wordprocessingShape" mc:Ignorable="w14 w15 w16se w16cid w16 w16cex w16sdtdh wp14">
+  <w:p>
+    <w:pPr>
+      <w:pStyle w:val="aa"/>
+    </w:pPr>
+  </w:p>
+</w:ftr>
+</file>
+
+<file path=word/footer13.xml><?xml version="1.0" encoding="utf-8"?>
 <w:ftr xmlns:wpc="http://schemas.microsoft.com/office/word/2010/wordprocessingCanvas" xmlns:cx="http://schemas.microsoft.com/office/drawing/2014/chartex" xmlns:cx1="http://schemas.microsoft.com/office/drawing/2015/9/8/chartex" xmlns:cx2="http://schemas.microsoft.com/office/drawing/2015/10/21/chartex" xmlns:cx3="http://schemas.microsoft.com/office/drawing/2016/5/9/chartex" xmlns:cx4="http://schemas.microsoft.com/office/drawing/2016/5/10/chartex" xmlns:cx5="http://schemas.microsoft.com/office/drawing/2016/5/11/chartex" xmlns:cx6="http://schemas.microsoft.com/office/drawing/2016/5/12/chartex" xmlns:cx7="http://schemas.microsoft.com/office/drawing/2016/5/13/chartex" xmlns:cx8="http://schemas.microsoft.com/office/drawing/2016/5/14/chartex" xmlns:mc="http://schemas.openxmlformats.org/markup-compatibility/2006" xmlns:aink="http://schemas.microsoft.com/office/drawing/2016/ink" xmlns:am3d="http://schemas.microsoft.com/office/drawing/2017/model3d" xmlns:o="urn:schemas-microsoft-com:office:office" xmlns:r="http://schemas.openxmlformats.org/officeDocument/2006/relationships" xmlns:m="http://schemas.openxmlformats.org/officeDocument/2006/math" xmlns:v="urn:schemas-microsoft-com:vml" xmlns:wp14="http://schemas.microsoft.com/office/word/2010/wordprocessingDrawing" xmlns:wp="http://schemas.openxmlformats.org/drawingml/2006/wordprocessingDrawing" xmlns:w10="urn:schemas-microsoft-com:office:word" xmlns:w="http://schemas.openxmlformats.org/wordprocessingml/2006/main" xmlns:w14="http://schemas.microsoft.com/office/word/2010/wordml" xmlns:w15="http://schemas.microsoft.com/office/word/2012/wordml" xmlns:w16cex="http://schemas.microsoft.com/office/word/2018/wordml/cex" xmlns:w16cid="http://schemas.microsoft.com/office/word/2016/wordml/cid" xmlns:w16="http://schemas.microsoft.com/office/word/2018/wordml" xmlns:w16sdtdh="http://schemas.microsoft.com/office/word/2020/wordml/sdtdatahash" xmlns:w16se="http://schemas.microsoft.com/office/word/2015/wordml/symex" xmlns:wpg="http://schemas.microsoft.com/office/word/2010/wordprocessingGroup" xmlns:wpi="http://schemas.microsoft.com/office/word/2010/wordprocessingInk" xmlns:wne="http://schemas.microsoft.com/office/word/2006/wordml" xmlns:wps="http://schemas.microsoft.com/office/word/2010/wordprocessingShape" mc:Ignorable="w14 w15 w16se w16cid w16 w16cex w16sdtdh wp14">
   <w:tbl>
     <w:tblPr>
@@ -26192,7 +27585,7 @@
 </w:ftr>
 </file>
 
-<file path=word/footer13.xml><?xml version="1.0" encoding="utf-8"?>
+<file path=word/footer14.xml><?xml version="1.0" encoding="utf-8"?>
 <w:ftr xmlns:wpc="http://schemas.microsoft.com/office/word/2010/wordprocessingCanvas" xmlns:cx="http://schemas.microsoft.com/office/drawing/2014/chartex" xmlns:cx1="http://schemas.microsoft.com/office/drawing/2015/9/8/chartex" xmlns:cx2="http://schemas.microsoft.com/office/drawing/2015/10/21/chartex" xmlns:cx3="http://schemas.microsoft.com/office/drawing/2016/5/9/chartex" xmlns:cx4="http://schemas.microsoft.com/office/drawing/2016/5/10/chartex" xmlns:cx5="http://schemas.microsoft.com/office/drawing/2016/5/11/chartex" xmlns:cx6="http://schemas.microsoft.com/office/drawing/2016/5/12/chartex" xmlns:cx7="http://schemas.microsoft.com/office/drawing/2016/5/13/chartex" xmlns:cx8="http://schemas.microsoft.com/office/drawing/2016/5/14/chartex" xmlns:mc="http://schemas.openxmlformats.org/markup-compatibility/2006" xmlns:aink="http://schemas.microsoft.com/office/drawing/2016/ink" xmlns:am3d="http://schemas.microsoft.com/office/drawing/2017/model3d" xmlns:o="urn:schemas-microsoft-com:office:office" xmlns:r="http://schemas.openxmlformats.org/officeDocument/2006/relationships" xmlns:m="http://schemas.openxmlformats.org/officeDocument/2006/math" xmlns:v="urn:schemas-microsoft-com:vml" xmlns:wp14="http://schemas.microsoft.com/office/word/2010/wordprocessingDrawing" xmlns:wp="http://schemas.openxmlformats.org/drawingml/2006/wordprocessingDrawing" xmlns:w10="urn:schemas-microsoft-com:office:word" xmlns:w="http://schemas.openxmlformats.org/wordprocessingml/2006/main" xmlns:w14="http://schemas.microsoft.com/office/word/2010/wordml" xmlns:w15="http://schemas.microsoft.com/office/word/2012/wordml" xmlns:w16cex="http://schemas.microsoft.com/office/word/2018/wordml/cex" xmlns:w16cid="http://schemas.microsoft.com/office/word/2016/wordml/cid" xmlns:w16="http://schemas.microsoft.com/office/word/2018/wordml" xmlns:w16sdtdh="http://schemas.microsoft.com/office/word/2020/wordml/sdtdatahash" xmlns:w16se="http://schemas.microsoft.com/office/word/2015/wordml/symex" xmlns:wpg="http://schemas.microsoft.com/office/word/2010/wordprocessingGroup" xmlns:wpi="http://schemas.microsoft.com/office/word/2010/wordprocessingInk" xmlns:wne="http://schemas.microsoft.com/office/word/2006/wordml" xmlns:wps="http://schemas.microsoft.com/office/word/2010/wordprocessingShape" mc:Ignorable="w14 w15 w16se w16cid w16 w16cex w16sdtdh wp14">
   <w:tbl>
     <w:tblPr>
@@ -27848,7 +29241,7 @@
 </w:ftr>
 </file>
 
-<file path=word/footer14.xml><?xml version="1.0" encoding="utf-8"?>
+<file path=word/footer15.xml><?xml version="1.0" encoding="utf-8"?>
 <w:ftr xmlns:wpc="http://schemas.microsoft.com/office/word/2010/wordprocessingCanvas" xmlns:cx="http://schemas.microsoft.com/office/drawing/2014/chartex" xmlns:cx1="http://schemas.microsoft.com/office/drawing/2015/9/8/chartex" xmlns:cx2="http://schemas.microsoft.com/office/drawing/2015/10/21/chartex" xmlns:cx3="http://schemas.microsoft.com/office/drawing/2016/5/9/chartex" xmlns:cx4="http://schemas.microsoft.com/office/drawing/2016/5/10/chartex" xmlns:cx5="http://schemas.microsoft.com/office/drawing/2016/5/11/chartex" xmlns:cx6="http://schemas.microsoft.com/office/drawing/2016/5/12/chartex" xmlns:cx7="http://schemas.microsoft.com/office/drawing/2016/5/13/chartex" xmlns:cx8="http://schemas.microsoft.com/office/drawing/2016/5/14/chartex" xmlns:mc="http://schemas.openxmlformats.org/markup-compatibility/2006" xmlns:aink="http://schemas.microsoft.com/office/drawing/2016/ink" xmlns:am3d="http://schemas.microsoft.com/office/drawing/2017/model3d" xmlns:o="urn:schemas-microsoft-com:office:office" xmlns:r="http://schemas.openxmlformats.org/officeDocument/2006/relationships" xmlns:m="http://schemas.openxmlformats.org/officeDocument/2006/math" xmlns:v="urn:schemas-microsoft-com:vml" xmlns:wp14="http://schemas.microsoft.com/office/word/2010/wordprocessingDrawing" xmlns:wp="http://schemas.openxmlformats.org/drawingml/2006/wordprocessingDrawing" xmlns:w10="urn:schemas-microsoft-com:office:word" xmlns:w="http://schemas.openxmlformats.org/wordprocessingml/2006/main" xmlns:w14="http://schemas.microsoft.com/office/word/2010/wordml" xmlns:w15="http://schemas.microsoft.com/office/word/2012/wordml" xmlns:w16cex="http://schemas.microsoft.com/office/word/2018/wordml/cex" xmlns:w16cid="http://schemas.microsoft.com/office/word/2016/wordml/cid" xmlns:w16="http://schemas.microsoft.com/office/word/2018/wordml" xmlns:w16sdtdh="http://schemas.microsoft.com/office/word/2020/wordml/sdtdatahash" xmlns:w16se="http://schemas.microsoft.com/office/word/2015/wordml/symex" xmlns:wpg="http://schemas.microsoft.com/office/word/2010/wordprocessingGroup" xmlns:wpi="http://schemas.microsoft.com/office/word/2010/wordprocessingInk" xmlns:wne="http://schemas.microsoft.com/office/word/2006/wordml" xmlns:wps="http://schemas.microsoft.com/office/word/2010/wordprocessingShape" mc:Ignorable="w14 w15 w16se w16cid w16 w16cex w16sdtdh wp14">
   <w:p>
     <w:pPr>
@@ -27870,7 +29263,6 @@
         <w:b/>
         <w:sz w:val="20"/>
         <w:szCs w:val="20"/>
-        <w:highlight w:val="yellow"/>
         <w:lang w:eastAsia="ar-SA"/>
       </w:rPr>
     </w:pPr>
@@ -27880,11 +29272,11 @@
         <w:b/>
         <w:sz w:val="20"/>
         <w:szCs w:val="20"/>
-        <w:highlight w:val="yellow"/>
         <w:lang w:eastAsia="ar-SA"/>
       </w:rPr>
       <w:t>{{</w:t>
     </w:r>
+    <w:proofErr w:type="spellStart"/>
     <w:proofErr w:type="gramStart"/>
     <w:r>
       <w:rPr>
@@ -27892,10 +29284,45 @@
         <w:b/>
         <w:sz w:val="20"/>
         <w:szCs w:val="20"/>
-        <w:highlight w:val="yellow"/>
+        <w:lang w:eastAsia="ar-SA"/>
+      </w:rPr>
+      <w:t>company.city</w:t>
+    </w:r>
+    <w:proofErr w:type="spellEnd"/>
+    <w:proofErr w:type="gramEnd"/>
+    <w:r>
+      <w:rPr>
+        <w:rFonts w:ascii="Arial" w:hAnsi="Arial" w:cs="Arial"/>
+        <w:b/>
+        <w:sz w:val="20"/>
+        <w:szCs w:val="20"/>
+        <w:lang w:eastAsia="ar-SA"/>
+      </w:rPr>
+      <w:t>}}</w:t>
+    </w:r>
+  </w:p>
+  <w:p>
+    <w:pPr>
+      <w:suppressAutoHyphens/>
+      <w:ind w:left="284" w:right="-342"/>
+      <w:jc w:val="center"/>
+      <w:rPr>
+        <w:rFonts w:ascii="Arial" w:hAnsi="Arial" w:cs="Arial"/>
+        <w:b/>
+        <w:sz w:val="20"/>
+        <w:szCs w:val="20"/>
         <w:lang w:val="en-US" w:eastAsia="ar-SA"/>
       </w:rPr>
-      <w:t>company</w:t>
+    </w:pPr>
+    <w:r>
+      <w:rPr>
+        <w:rFonts w:ascii="Arial" w:hAnsi="Arial" w:cs="Arial"/>
+        <w:b/>
+        <w:sz w:val="20"/>
+        <w:szCs w:val="20"/>
+        <w:lang w:val="en-US" w:eastAsia="ar-SA"/>
+      </w:rPr>
+      <w:t>{{</w:t>
     </w:r>
     <w:r>
       <w:rPr>
@@ -27903,10 +29330,9 @@
         <w:b/>
         <w:sz w:val="20"/>
         <w:szCs w:val="20"/>
-        <w:highlight w:val="yellow"/>
-        <w:lang w:eastAsia="ar-SA"/>
+        <w:lang w:val="en-US" w:eastAsia="ar-SA"/>
       </w:rPr>
-      <w:t>.</w:t>
+      <w:t>year</w:t>
     </w:r>
     <w:r>
       <w:rPr>
@@ -27914,24 +29340,16 @@
         <w:b/>
         <w:sz w:val="20"/>
         <w:szCs w:val="20"/>
-        <w:highlight w:val="yellow"/>
         <w:lang w:val="en-US" w:eastAsia="ar-SA"/>
-      </w:rPr>
-      <w:t>city</w:t>
-    </w:r>
-    <w:proofErr w:type="gramEnd"/>
-    <w:r>
-      <w:rPr>
-        <w:rFonts w:ascii="Arial" w:hAnsi="Arial" w:cs="Arial"/>
-        <w:b/>
-        <w:sz w:val="20"/>
-        <w:szCs w:val="20"/>
-        <w:highlight w:val="yellow"/>
-        <w:lang w:eastAsia="ar-SA"/>
       </w:rPr>
       <w:t>}}</w:t>
     </w:r>
   </w:p>
+</w:ftr>
+</file>
+
+<file path=word/footer3.xml><?xml version="1.0" encoding="utf-8"?>
+<w:ftr xmlns:wpc="http://schemas.microsoft.com/office/word/2010/wordprocessingCanvas" xmlns:cx="http://schemas.microsoft.com/office/drawing/2014/chartex" xmlns:cx1="http://schemas.microsoft.com/office/drawing/2015/9/8/chartex" xmlns:cx2="http://schemas.microsoft.com/office/drawing/2015/10/21/chartex" xmlns:cx3="http://schemas.microsoft.com/office/drawing/2016/5/9/chartex" xmlns:cx4="http://schemas.microsoft.com/office/drawing/2016/5/10/chartex" xmlns:cx5="http://schemas.microsoft.com/office/drawing/2016/5/11/chartex" xmlns:cx6="http://schemas.microsoft.com/office/drawing/2016/5/12/chartex" xmlns:cx7="http://schemas.microsoft.com/office/drawing/2016/5/13/chartex" xmlns:cx8="http://schemas.microsoft.com/office/drawing/2016/5/14/chartex" xmlns:mc="http://schemas.openxmlformats.org/markup-compatibility/2006" xmlns:aink="http://schemas.microsoft.com/office/drawing/2016/ink" xmlns:am3d="http://schemas.microsoft.com/office/drawing/2017/model3d" xmlns:o="urn:schemas-microsoft-com:office:office" xmlns:r="http://schemas.openxmlformats.org/officeDocument/2006/relationships" xmlns:m="http://schemas.openxmlformats.org/officeDocument/2006/math" xmlns:v="urn:schemas-microsoft-com:vml" xmlns:wp14="http://schemas.microsoft.com/office/word/2010/wordprocessingDrawing" xmlns:wp="http://schemas.openxmlformats.org/drawingml/2006/wordprocessingDrawing" xmlns:w10="urn:schemas-microsoft-com:office:word" xmlns:w="http://schemas.openxmlformats.org/wordprocessingml/2006/main" xmlns:w14="http://schemas.microsoft.com/office/word/2010/wordml" xmlns:w15="http://schemas.microsoft.com/office/word/2012/wordml" xmlns:w16cex="http://schemas.microsoft.com/office/word/2018/wordml/cex" xmlns:w16cid="http://schemas.microsoft.com/office/word/2016/wordml/cid" xmlns:w16="http://schemas.microsoft.com/office/word/2018/wordml" xmlns:w16sdtdh="http://schemas.microsoft.com/office/word/2020/wordml/sdtdatahash" xmlns:w16se="http://schemas.microsoft.com/office/word/2015/wordml/symex" xmlns:wpg="http://schemas.microsoft.com/office/word/2010/wordprocessingGroup" xmlns:wpi="http://schemas.microsoft.com/office/word/2010/wordprocessingInk" xmlns:wne="http://schemas.microsoft.com/office/word/2006/wordml" xmlns:wps="http://schemas.microsoft.com/office/word/2010/wordprocessingShape" mc:Ignorable="w14 w15 w16se w16cid w16 w16cex w16sdtdh wp14">
   <w:p>
     <w:pPr>
       <w:suppressAutoHyphens/>
@@ -27951,16 +29369,81 @@
         <w:b/>
         <w:sz w:val="20"/>
         <w:szCs w:val="20"/>
-        <w:highlight w:val="yellow"/>
         <w:lang w:eastAsia="ar-SA"/>
       </w:rPr>
-      <w:t>2021</w:t>
+      <w:t>{{</w:t>
+    </w:r>
+    <w:proofErr w:type="gramStart"/>
+    <w:r>
+      <w:rPr>
+        <w:rFonts w:ascii="Arial" w:hAnsi="Arial" w:cs="Arial"/>
+        <w:b/>
+        <w:sz w:val="20"/>
+        <w:szCs w:val="20"/>
+        <w:lang w:val="en-US" w:eastAsia="ar-SA"/>
+      </w:rPr>
+      <w:t>company</w:t>
+    </w:r>
+    <w:r>
+      <w:rPr>
+        <w:rFonts w:ascii="Arial" w:hAnsi="Arial" w:cs="Arial"/>
+        <w:b/>
+        <w:sz w:val="20"/>
+        <w:szCs w:val="20"/>
+        <w:lang w:eastAsia="ar-SA"/>
+      </w:rPr>
+      <w:t>.</w:t>
+    </w:r>
+    <w:r>
+      <w:rPr>
+        <w:rFonts w:ascii="Arial" w:hAnsi="Arial" w:cs="Arial"/>
+        <w:b/>
+        <w:sz w:val="20"/>
+        <w:szCs w:val="20"/>
+        <w:lang w:val="en-US" w:eastAsia="ar-SA"/>
+      </w:rPr>
+      <w:t>city</w:t>
+    </w:r>
+    <w:proofErr w:type="gramEnd"/>
+    <w:r>
+      <w:rPr>
+        <w:rFonts w:ascii="Arial" w:hAnsi="Arial" w:cs="Arial"/>
+        <w:b/>
+        <w:sz w:val="20"/>
+        <w:szCs w:val="20"/>
+        <w:lang w:eastAsia="ar-SA"/>
+      </w:rPr>
+      <w:t>}}</w:t>
+    </w:r>
+  </w:p>
+  <w:p>
+    <w:pPr>
+      <w:suppressAutoHyphens/>
+      <w:ind w:left="284" w:right="-342"/>
+      <w:jc w:val="center"/>
+      <w:rPr>
+        <w:rFonts w:ascii="Arial" w:hAnsi="Arial" w:cs="Arial"/>
+        <w:b/>
+        <w:sz w:val="20"/>
+        <w:szCs w:val="20"/>
+        <w:lang w:val="en-US" w:eastAsia="ar-SA"/>
+      </w:rPr>
+    </w:pPr>
+    <w:r>
+      <w:rPr>
+        <w:rFonts w:ascii="Arial" w:hAnsi="Arial" w:cs="Arial"/>
+        <w:b/>
+        <w:sz w:val="20"/>
+        <w:szCs w:val="20"/>
+        <w:lang w:val="en-US" w:eastAsia="ar-SA"/>
+      </w:rPr>
+      <w:t>{{year}}</w:t>
     </w:r>
   </w:p>
 </w:ftr>
 </file>
 
-<file path=word/footer3.xml><?xml version="1.0" encoding="utf-8"?>
+<file path=word/footer4.xml><?xml version="1.0" encoding="utf-8"?>
 <w:ftr xmlns:wpc="http://schemas.microsoft.com/office/word/2010/wordprocessingCanvas" xmlns:cx="http://schemas.microsoft.com/office/drawing/2014/chartex" xmlns:cx1="http://schemas.microsoft.com/office/drawing/2015/9/8/chartex" xmlns:cx2="http://schemas.microsoft.com/office/drawing/2015/10/21/chartex" xmlns:cx3="http://schemas.microsoft.com/office/drawing/2016/5/9/chartex" xmlns:cx4="http://schemas.microsoft.com/office/drawing/2016/5/10/chartex" xmlns:cx5="http://schemas.microsoft.com/office/drawing/2016/5/11/chartex" xmlns:cx6="http://schemas.microsoft.com/office/drawing/2016/5/12/chartex" xmlns:cx7="http://schemas.microsoft.com/office/drawing/2016/5/13/chartex" xmlns:cx8="http://schemas.microsoft.com/office/drawing/2016/5/14/chartex" xmlns:mc="http://schemas.openxmlformats.org/markup-compatibility/2006" xmlns:aink="http://schemas.microsoft.com/office/drawing/2016/ink" xmlns:am3d="http://schemas.microsoft.com/office/drawing/2017/model3d" xmlns:o="urn:schemas-microsoft-com:office:office" xmlns:r="http://schemas.openxmlformats.org/officeDocument/2006/relationships" xmlns:m="http://schemas.openxmlformats.org/officeDocument/2006/math" xmlns:v="urn:schemas-microsoft-com:vml" xmlns:wp14="http://schemas.microsoft.com/office/word/2010/wordprocessingDrawing" xmlns:wp="http://schemas.openxmlformats.org/drawingml/2006/wordprocessingDrawing" xmlns:w10="urn:schemas-microsoft-com:office:word" xmlns:w="http://schemas.openxmlformats.org/wordprocessingml/2006/main" xmlns:w14="http://schemas.microsoft.com/office/word/2010/wordml" xmlns:w15="http://schemas.microsoft.com/office/word/2012/wordml" xmlns:w16cex="http://schemas.microsoft.com/office/word/2018/wordml/cex" xmlns:w16cid="http://schemas.microsoft.com/office/word/2016/wordml/cid" xmlns:w16="http://schemas.microsoft.com/office/word/2018/wordml" xmlns:w16sdtdh="http://schemas.microsoft.com/office/word/2020/wordml/sdtdatahash" xmlns:w16se="http://schemas.microsoft.com/office/word/2015/wordml/symex" xmlns:wpg="http://schemas.microsoft.com/office/word/2010/wordprocessingGroup" xmlns:wpi="http://schemas.microsoft.com/office/word/2010/wordprocessingInk" xmlns:wne="http://schemas.microsoft.com/office/word/2006/wordml" xmlns:wps="http://schemas.microsoft.com/office/word/2010/wordprocessingShape" mc:Ignorable="w14 w15 w16se w16cid w16 w16cex w16sdtdh wp14">
   <w:p>
     <w:pPr>
@@ -28011,7 +29494,7 @@
 </w:ftr>
 </file>
 
-<file path=word/footer4.xml><?xml version="1.0" encoding="utf-8"?>
+<file path=word/footer5.xml><?xml version="1.0" encoding="utf-8"?>
 <w:ftr xmlns:wpc="http://schemas.microsoft.com/office/word/2010/wordprocessingCanvas" xmlns:cx="http://schemas.microsoft.com/office/drawing/2014/chartex" xmlns:cx1="http://schemas.microsoft.com/office/drawing/2015/9/8/chartex" xmlns:cx2="http://schemas.microsoft.com/office/drawing/2015/10/21/chartex" xmlns:cx3="http://schemas.microsoft.com/office/drawing/2016/5/9/chartex" xmlns:cx4="http://schemas.microsoft.com/office/drawing/2016/5/10/chartex" xmlns:cx5="http://schemas.microsoft.com/office/drawing/2016/5/11/chartex" xmlns:cx6="http://schemas.microsoft.com/office/drawing/2016/5/12/chartex" xmlns:cx7="http://schemas.microsoft.com/office/drawing/2016/5/13/chartex" xmlns:cx8="http://schemas.microsoft.com/office/drawing/2016/5/14/chartex" xmlns:mc="http://schemas.openxmlformats.org/markup-compatibility/2006" xmlns:aink="http://schemas.microsoft.com/office/drawing/2016/ink" xmlns:am3d="http://schemas.microsoft.com/office/drawing/2017/model3d" xmlns:o="urn:schemas-microsoft-com:office:office" xmlns:r="http://schemas.openxmlformats.org/officeDocument/2006/relationships" xmlns:m="http://schemas.openxmlformats.org/officeDocument/2006/math" xmlns:v="urn:schemas-microsoft-com:vml" xmlns:wp14="http://schemas.microsoft.com/office/word/2010/wordprocessingDrawing" xmlns:wp="http://schemas.openxmlformats.org/drawingml/2006/wordprocessingDrawing" xmlns:w10="urn:schemas-microsoft-com:office:word" xmlns:w="http://schemas.openxmlformats.org/wordprocessingml/2006/main" xmlns:w14="http://schemas.microsoft.com/office/word/2010/wordml" xmlns:w15="http://schemas.microsoft.com/office/word/2012/wordml" xmlns:w16cex="http://schemas.microsoft.com/office/word/2018/wordml/cex" xmlns:w16cid="http://schemas.microsoft.com/office/word/2016/wordml/cid" xmlns:w16="http://schemas.microsoft.com/office/word/2018/wordml" xmlns:w16sdtdh="http://schemas.microsoft.com/office/word/2020/wordml/sdtdatahash" xmlns:w16se="http://schemas.microsoft.com/office/word/2015/wordml/symex" xmlns:wpg="http://schemas.microsoft.com/office/word/2010/wordprocessingGroup" xmlns:wpi="http://schemas.microsoft.com/office/word/2010/wordprocessingInk" xmlns:wne="http://schemas.microsoft.com/office/word/2006/wordml" xmlns:wps="http://schemas.microsoft.com/office/word/2010/wordprocessingShape" mc:Ignorable="w14 w15 w16se w16cid w16 w16cex w16sdtdh wp14">
   <w:tbl>
     <w:tblPr>
@@ -28682,7 +30165,7 @@
 </w:ftr>
 </file>
 
-<file path=word/footer5.xml><?xml version="1.0" encoding="utf-8"?>
+<file path=word/footer6.xml><?xml version="1.0" encoding="utf-8"?>
 <w:ftr xmlns:wpc="http://schemas.microsoft.com/office/word/2010/wordprocessingCanvas" xmlns:cx="http://schemas.microsoft.com/office/drawing/2014/chartex" xmlns:cx1="http://schemas.microsoft.com/office/drawing/2015/9/8/chartex" xmlns:cx2="http://schemas.microsoft.com/office/drawing/2015/10/21/chartex" xmlns:cx3="http://schemas.microsoft.com/office/drawing/2016/5/9/chartex" xmlns:cx4="http://schemas.microsoft.com/office/drawing/2016/5/10/chartex" xmlns:cx5="http://schemas.microsoft.com/office/drawing/2016/5/11/chartex" xmlns:cx6="http://schemas.microsoft.com/office/drawing/2016/5/12/chartex" xmlns:cx7="http://schemas.microsoft.com/office/drawing/2016/5/13/chartex" xmlns:cx8="http://schemas.microsoft.com/office/drawing/2016/5/14/chartex" xmlns:mc="http://schemas.openxmlformats.org/markup-compatibility/2006" xmlns:aink="http://schemas.microsoft.com/office/drawing/2016/ink" xmlns:am3d="http://schemas.microsoft.com/office/drawing/2017/model3d" xmlns:o="urn:schemas-microsoft-com:office:office" xmlns:r="http://schemas.openxmlformats.org/officeDocument/2006/relationships" xmlns:m="http://schemas.openxmlformats.org/officeDocument/2006/math" xmlns:v="urn:schemas-microsoft-com:vml" xmlns:wp14="http://schemas.microsoft.com/office/word/2010/wordprocessingDrawing" xmlns:wp="http://schemas.openxmlformats.org/drawingml/2006/wordprocessingDrawing" xmlns:w10="urn:schemas-microsoft-com:office:word" xmlns:w="http://schemas.openxmlformats.org/wordprocessingml/2006/main" xmlns:w14="http://schemas.microsoft.com/office/word/2010/wordml" xmlns:w15="http://schemas.microsoft.com/office/word/2012/wordml" xmlns:w16cex="http://schemas.microsoft.com/office/word/2018/wordml/cex" xmlns:w16cid="http://schemas.microsoft.com/office/word/2016/wordml/cid" xmlns:w16="http://schemas.microsoft.com/office/word/2018/wordml" xmlns:w16sdtdh="http://schemas.microsoft.com/office/word/2020/wordml/sdtdatahash" xmlns:w16se="http://schemas.microsoft.com/office/word/2015/wordml/symex" xmlns:wpg="http://schemas.microsoft.com/office/word/2010/wordprocessingGroup" xmlns:wpi="http://schemas.microsoft.com/office/word/2010/wordprocessingInk" xmlns:wne="http://schemas.microsoft.com/office/word/2006/wordml" xmlns:wps="http://schemas.microsoft.com/office/word/2010/wordprocessingShape" mc:Ignorable="w14 w15 w16se w16cid w16 w16cex w16sdtdh wp14">
   <w:tbl>
     <w:tblPr>
@@ -28887,10 +30370,29 @@
               <w:rFonts w:ascii="Arial" w:eastAsia="Calibri" w:hAnsi="Arial" w:cs="Arial"/>
               <w:sz w:val="22"/>
               <w:szCs w:val="22"/>
-              <w:highlight w:val="yellow"/>
               <w:lang w:eastAsia="en-US"/>
             </w:rPr>
-            <w:t>12-11/21КНИиП– 2021- П – ИТИ.К.С</w:t>
+            <w:t>{{</w:t>
+          </w:r>
+          <w:proofErr w:type="spellStart"/>
+          <w:r>
+            <w:rPr>
+              <w:rFonts w:ascii="Arial" w:eastAsia="Calibri" w:hAnsi="Arial" w:cs="Arial"/>
+              <w:sz w:val="22"/>
+              <w:szCs w:val="22"/>
+              <w:lang w:eastAsia="en-US"/>
+            </w:rPr>
+            <w:t>script</w:t>
+          </w:r>
+          <w:proofErr w:type="spellEnd"/>
+          <w:r>
+            <w:rPr>
+              <w:rFonts w:ascii="Arial" w:eastAsia="Calibri" w:hAnsi="Arial" w:cs="Arial"/>
+              <w:sz w:val="22"/>
+              <w:szCs w:val="22"/>
+              <w:lang w:eastAsia="en-US"/>
+            </w:rPr>
+            <w:t>}}</w:t>
           </w:r>
         </w:p>
       </w:tc>
@@ -29834,6 +31336,7 @@
               <w:rFonts w:ascii="Arial Narrow" w:hAnsi="Arial Narrow"/>
               <w:sz w:val="18"/>
               <w:szCs w:val="18"/>
+              <w:lang w:val="en-US"/>
             </w:rPr>
           </w:pPr>
           <w:r>
@@ -29841,9 +31344,9 @@
               <w:rFonts w:ascii="Arial Narrow" w:hAnsi="Arial Narrow"/>
               <w:sz w:val="18"/>
               <w:szCs w:val="18"/>
-              <w:highlight w:val="yellow"/>
-            </w:rPr>
-            <w:t>ООО «СЗРК»</w:t>
+              <w:lang w:val="en-US"/>
+            </w:rPr>
+            <w:t>{{company.name}}</w:t>
           </w:r>
         </w:p>
       </w:tc>
@@ -30137,7 +31640,7 @@
 </w:ftr>
 </file>
 
-<file path=word/footer6.xml><?xml version="1.0" encoding="utf-8"?>
+<file path=word/footer7.xml><?xml version="1.0" encoding="utf-8"?>
 <w:ftr xmlns:wpc="http://schemas.microsoft.com/office/word/2010/wordprocessingCanvas" xmlns:cx="http://schemas.microsoft.com/office/drawing/2014/chartex" xmlns:cx1="http://schemas.microsoft.com/office/drawing/2015/9/8/chartex" xmlns:cx2="http://schemas.microsoft.com/office/drawing/2015/10/21/chartex" xmlns:cx3="http://schemas.microsoft.com/office/drawing/2016/5/9/chartex" xmlns:cx4="http://schemas.microsoft.com/office/drawing/2016/5/10/chartex" xmlns:cx5="http://schemas.microsoft.com/office/drawing/2016/5/11/chartex" xmlns:cx6="http://schemas.microsoft.com/office/drawing/2016/5/12/chartex" xmlns:cx7="http://schemas.microsoft.com/office/drawing/2016/5/13/chartex" xmlns:cx8="http://schemas.microsoft.com/office/drawing/2016/5/14/chartex" xmlns:mc="http://schemas.openxmlformats.org/markup-compatibility/2006" xmlns:aink="http://schemas.microsoft.com/office/drawing/2016/ink" xmlns:am3d="http://schemas.microsoft.com/office/drawing/2017/model3d" xmlns:o="urn:schemas-microsoft-com:office:office" xmlns:r="http://schemas.openxmlformats.org/officeDocument/2006/relationships" xmlns:m="http://schemas.openxmlformats.org/officeDocument/2006/math" xmlns:v="urn:schemas-microsoft-com:vml" xmlns:wp14="http://schemas.microsoft.com/office/word/2010/wordprocessingDrawing" xmlns:wp="http://schemas.openxmlformats.org/drawingml/2006/wordprocessingDrawing" xmlns:w10="urn:schemas-microsoft-com:office:word" xmlns:w="http://schemas.openxmlformats.org/wordprocessingml/2006/main" xmlns:w14="http://schemas.microsoft.com/office/word/2010/wordml" xmlns:w15="http://schemas.microsoft.com/office/word/2012/wordml" xmlns:w16cex="http://schemas.microsoft.com/office/word/2018/wordml/cex" xmlns:w16cid="http://schemas.microsoft.com/office/word/2016/wordml/cid" xmlns:w16="http://schemas.microsoft.com/office/word/2018/wordml" xmlns:w16sdtdh="http://schemas.microsoft.com/office/word/2020/wordml/sdtdatahash" xmlns:w16se="http://schemas.microsoft.com/office/word/2015/wordml/symex" xmlns:wpg="http://schemas.microsoft.com/office/word/2010/wordprocessingGroup" xmlns:wpi="http://schemas.microsoft.com/office/word/2010/wordprocessingInk" xmlns:wne="http://schemas.microsoft.com/office/word/2006/wordml" xmlns:wps="http://schemas.microsoft.com/office/word/2010/wordprocessingShape" mc:Ignorable="w14 w15 w16se w16cid w16 w16cex w16sdtdh wp14">
   <w:tbl>
     <w:tblPr>
@@ -30333,10 +31836,29 @@
               <w:rFonts w:ascii="Arial" w:eastAsia="Calibri" w:hAnsi="Arial" w:cs="Arial"/>
               <w:sz w:val="22"/>
               <w:szCs w:val="22"/>
-              <w:highlight w:val="yellow"/>
               <w:lang w:eastAsia="en-US"/>
             </w:rPr>
-            <w:t>12-11/21КНИиП– 2021- П - СП</w:t>
+            <w:t>{{</w:t>
+          </w:r>
+          <w:proofErr w:type="spellStart"/>
+          <w:r>
+            <w:rPr>
+              <w:rFonts w:ascii="Arial" w:eastAsia="Calibri" w:hAnsi="Arial" w:cs="Arial"/>
+              <w:sz w:val="22"/>
+              <w:szCs w:val="22"/>
+              <w:lang w:eastAsia="en-US"/>
+            </w:rPr>
+            <w:t>script</w:t>
+          </w:r>
+          <w:proofErr w:type="spellEnd"/>
+          <w:r>
+            <w:rPr>
+              <w:rFonts w:ascii="Arial" w:eastAsia="Calibri" w:hAnsi="Arial" w:cs="Arial"/>
+              <w:sz w:val="22"/>
+              <w:szCs w:val="22"/>
+              <w:lang w:eastAsia="en-US"/>
+            </w:rPr>
+            <w:t>}}</w:t>
           </w:r>
         </w:p>
       </w:tc>
@@ -30795,7 +32317,7 @@
 </w:ftr>
 </file>
 
-<file path=word/footer7.xml><?xml version="1.0" encoding="utf-8"?>
+<file path=word/footer8.xml><?xml version="1.0" encoding="utf-8"?>
 <w:ftr xmlns:wpc="http://schemas.microsoft.com/office/word/2010/wordprocessingCanvas" xmlns:cx="http://schemas.microsoft.com/office/drawing/2014/chartex" xmlns:cx1="http://schemas.microsoft.com/office/drawing/2015/9/8/chartex" xmlns:cx2="http://schemas.microsoft.com/office/drawing/2015/10/21/chartex" xmlns:cx3="http://schemas.microsoft.com/office/drawing/2016/5/9/chartex" xmlns:cx4="http://schemas.microsoft.com/office/drawing/2016/5/10/chartex" xmlns:cx5="http://schemas.microsoft.com/office/drawing/2016/5/11/chartex" xmlns:cx6="http://schemas.microsoft.com/office/drawing/2016/5/12/chartex" xmlns:cx7="http://schemas.microsoft.com/office/drawing/2016/5/13/chartex" xmlns:cx8="http://schemas.microsoft.com/office/drawing/2016/5/14/chartex" xmlns:mc="http://schemas.openxmlformats.org/markup-compatibility/2006" xmlns:aink="http://schemas.microsoft.com/office/drawing/2016/ink" xmlns:am3d="http://schemas.microsoft.com/office/drawing/2017/model3d" xmlns:o="urn:schemas-microsoft-com:office:office" xmlns:r="http://schemas.openxmlformats.org/officeDocument/2006/relationships" xmlns:m="http://schemas.openxmlformats.org/officeDocument/2006/math" xmlns:v="urn:schemas-microsoft-com:vml" xmlns:wp14="http://schemas.microsoft.com/office/word/2010/wordprocessingDrawing" xmlns:wp="http://schemas.openxmlformats.org/drawingml/2006/wordprocessingDrawing" xmlns:w10="urn:schemas-microsoft-com:office:word" xmlns:w="http://schemas.openxmlformats.org/wordprocessingml/2006/main" xmlns:w14="http://schemas.microsoft.com/office/word/2010/wordml" xmlns:w15="http://schemas.microsoft.com/office/word/2012/wordml" xmlns:w16cex="http://schemas.microsoft.com/office/word/2018/wordml/cex" xmlns:w16cid="http://schemas.microsoft.com/office/word/2016/wordml/cid" xmlns:w16="http://schemas.microsoft.com/office/word/2018/wordml" xmlns:w16sdtdh="http://schemas.microsoft.com/office/word/2020/wordml/sdtdatahash" xmlns:w16se="http://schemas.microsoft.com/office/word/2015/wordml/symex" xmlns:wpg="http://schemas.microsoft.com/office/word/2010/wordprocessingGroup" xmlns:wpi="http://schemas.microsoft.com/office/word/2010/wordprocessingInk" xmlns:wne="http://schemas.microsoft.com/office/word/2006/wordml" xmlns:wps="http://schemas.microsoft.com/office/word/2010/wordprocessingShape" mc:Ignorable="w14 w15 w16se w16cid w16 w16cex w16sdtdh wp14">
   <w:tbl>
     <w:tblPr>
@@ -31000,10 +32522,29 @@
               <w:rFonts w:ascii="Arial" w:eastAsia="Calibri" w:hAnsi="Arial" w:cs="Arial"/>
               <w:sz w:val="22"/>
               <w:szCs w:val="22"/>
-              <w:highlight w:val="yellow"/>
               <w:lang w:eastAsia="en-US"/>
             </w:rPr>
-            <w:t>12-11/21КНИиП– 2021- П – ИТИ.К – СП</w:t>
+            <w:t>{{</w:t>
+          </w:r>
+          <w:proofErr w:type="spellStart"/>
+          <w:r>
+            <w:rPr>
+              <w:rFonts w:ascii="Arial" w:eastAsia="Calibri" w:hAnsi="Arial" w:cs="Arial"/>
+              <w:sz w:val="22"/>
+              <w:szCs w:val="22"/>
+              <w:lang w:eastAsia="en-US"/>
+            </w:rPr>
+            <w:t>script</w:t>
+          </w:r>
+          <w:proofErr w:type="spellEnd"/>
+          <w:r>
+            <w:rPr>
+              <w:rFonts w:ascii="Arial" w:eastAsia="Calibri" w:hAnsi="Arial" w:cs="Arial"/>
+              <w:sz w:val="22"/>
+              <w:szCs w:val="22"/>
+              <w:lang w:eastAsia="en-US"/>
+            </w:rPr>
+            <w:t>}}</w:t>
           </w:r>
         </w:p>
       </w:tc>
@@ -31972,9 +33513,9 @@
               <w:rFonts w:ascii="Arial Narrow" w:hAnsi="Arial Narrow"/>
               <w:sz w:val="18"/>
               <w:szCs w:val="18"/>
-              <w:highlight w:val="yellow"/>
-            </w:rPr>
-            <w:t>ООО «СЗРК»</w:t>
+              <w:lang w:val="en-US"/>
+            </w:rPr>
+            <w:t>{{company.name}}</w:t>
           </w:r>
         </w:p>
       </w:tc>
@@ -32268,7 +33809,7 @@
 </w:ftr>
 </file>
 
-<file path=word/footer8.xml><?xml version="1.0" encoding="utf-8"?>
+<file path=word/footer9.xml><?xml version="1.0" encoding="utf-8"?>
 <w:ftr xmlns:wpc="http://schemas.microsoft.com/office/word/2010/wordprocessingCanvas" xmlns:cx="http://schemas.microsoft.com/office/drawing/2014/chartex" xmlns:cx1="http://schemas.microsoft.com/office/drawing/2015/9/8/chartex" xmlns:cx2="http://schemas.microsoft.com/office/drawing/2015/10/21/chartex" xmlns:cx3="http://schemas.microsoft.com/office/drawing/2016/5/9/chartex" xmlns:cx4="http://schemas.microsoft.com/office/drawing/2016/5/10/chartex" xmlns:cx5="http://schemas.microsoft.com/office/drawing/2016/5/11/chartex" xmlns:cx6="http://schemas.microsoft.com/office/drawing/2016/5/12/chartex" xmlns:cx7="http://schemas.microsoft.com/office/drawing/2016/5/13/chartex" xmlns:cx8="http://schemas.microsoft.com/office/drawing/2016/5/14/chartex" xmlns:mc="http://schemas.openxmlformats.org/markup-compatibility/2006" xmlns:aink="http://schemas.microsoft.com/office/drawing/2016/ink" xmlns:am3d="http://schemas.microsoft.com/office/drawing/2017/model3d" xmlns:o="urn:schemas-microsoft-com:office:office" xmlns:r="http://schemas.openxmlformats.org/officeDocument/2006/relationships" xmlns:m="http://schemas.openxmlformats.org/officeDocument/2006/math" xmlns:v="urn:schemas-microsoft-com:vml" xmlns:wp14="http://schemas.microsoft.com/office/word/2010/wordprocessingDrawing" xmlns:wp="http://schemas.openxmlformats.org/drawingml/2006/wordprocessingDrawing" xmlns:w10="urn:schemas-microsoft-com:office:word" xmlns:w="http://schemas.openxmlformats.org/wordprocessingml/2006/main" xmlns:w14="http://schemas.microsoft.com/office/word/2010/wordml" xmlns:w15="http://schemas.microsoft.com/office/word/2012/wordml" xmlns:w16cex="http://schemas.microsoft.com/office/word/2018/wordml/cex" xmlns:w16cid="http://schemas.microsoft.com/office/word/2016/wordml/cid" xmlns:w16="http://schemas.microsoft.com/office/word/2018/wordml" xmlns:w16sdtdh="http://schemas.microsoft.com/office/word/2020/wordml/sdtdatahash" xmlns:w16se="http://schemas.microsoft.com/office/word/2015/wordml/symex" xmlns:wpg="http://schemas.microsoft.com/office/word/2010/wordprocessingGroup" xmlns:wpi="http://schemas.microsoft.com/office/word/2010/wordprocessingInk" xmlns:wne="http://schemas.microsoft.com/office/word/2006/wordml" xmlns:wps="http://schemas.microsoft.com/office/word/2010/wordprocessingShape" mc:Ignorable="w14 w15 w16se w16cid w16 w16cex w16sdtdh wp14">
   <w:tbl>
     <w:tblPr>
@@ -32458,6 +33999,7 @@
               <w:rFonts w:ascii="Arial" w:hAnsi="Arial" w:cs="Arial"/>
               <w:sz w:val="28"/>
               <w:szCs w:val="28"/>
+              <w:lang w:val="en-US"/>
             </w:rPr>
           </w:pPr>
           <w:r>
@@ -32465,10 +34007,47 @@
               <w:rFonts w:ascii="Arial" w:eastAsia="Calibri" w:hAnsi="Arial" w:cs="Arial"/>
               <w:sz w:val="22"/>
               <w:szCs w:val="22"/>
-              <w:highlight w:val="yellow"/>
+              <w:lang w:val="en-US" w:eastAsia="en-US"/>
+            </w:rPr>
+            <w:t>{</w:t>
+          </w:r>
+          <w:r>
+            <w:rPr>
+              <w:rFonts w:ascii="Arial" w:eastAsia="Calibri" w:hAnsi="Arial" w:cs="Arial"/>
+              <w:sz w:val="22"/>
+              <w:szCs w:val="22"/>
               <w:lang w:eastAsia="en-US"/>
             </w:rPr>
-            <w:t>12-11/21КНИиП– 2021- П - СП</w:t>
+            <w:t>{</w:t>
+          </w:r>
+          <w:proofErr w:type="spellStart"/>
+          <w:r>
+            <w:rPr>
+              <w:rFonts w:ascii="Arial" w:eastAsia="Calibri" w:hAnsi="Arial" w:cs="Arial"/>
+              <w:sz w:val="22"/>
+              <w:szCs w:val="22"/>
+              <w:lang w:eastAsia="en-US"/>
+            </w:rPr>
+            <w:t>script</w:t>
+          </w:r>
+          <w:proofErr w:type="spellEnd"/>
+          <w:r>
+            <w:rPr>
+              <w:rFonts w:ascii="Arial" w:eastAsia="Calibri" w:hAnsi="Arial" w:cs="Arial"/>
+              <w:sz w:val="22"/>
+              <w:szCs w:val="22"/>
+              <w:lang w:eastAsia="en-US"/>
+            </w:rPr>
+            <w:t>}</w:t>
+          </w:r>
+          <w:r>
+            <w:rPr>
+              <w:rFonts w:ascii="Arial" w:eastAsia="Calibri" w:hAnsi="Arial" w:cs="Arial"/>
+              <w:sz w:val="22"/>
+              <w:szCs w:val="22"/>
+              <w:lang w:val="en-US" w:eastAsia="en-US"/>
+            </w:rPr>
+            <w:t>}</w:t>
           </w:r>
         </w:p>
       </w:tc>
@@ -32921,1453 +34500,6 @@
       <w:rPr>
         <w:sz w:val="16"/>
         <w:szCs w:val="16"/>
-      </w:rPr>
-    </w:pPr>
-  </w:p>
-</w:ftr>
-</file>
-
-<file path=word/footer9.xml><?xml version="1.0" encoding="utf-8"?>
-<w:ftr xmlns:wpc="http://schemas.microsoft.com/office/word/2010/wordprocessingCanvas" xmlns:cx="http://schemas.microsoft.com/office/drawing/2014/chartex" xmlns:cx1="http://schemas.microsoft.com/office/drawing/2015/9/8/chartex" xmlns:cx2="http://schemas.microsoft.com/office/drawing/2015/10/21/chartex" xmlns:cx3="http://schemas.microsoft.com/office/drawing/2016/5/9/chartex" xmlns:cx4="http://schemas.microsoft.com/office/drawing/2016/5/10/chartex" xmlns:cx5="http://schemas.microsoft.com/office/drawing/2016/5/11/chartex" xmlns:cx6="http://schemas.microsoft.com/office/drawing/2016/5/12/chartex" xmlns:cx7="http://schemas.microsoft.com/office/drawing/2016/5/13/chartex" xmlns:cx8="http://schemas.microsoft.com/office/drawing/2016/5/14/chartex" xmlns:mc="http://schemas.openxmlformats.org/markup-compatibility/2006" xmlns:aink="http://schemas.microsoft.com/office/drawing/2016/ink" xmlns:am3d="http://schemas.microsoft.com/office/drawing/2017/model3d" xmlns:o="urn:schemas-microsoft-com:office:office" xmlns:r="http://schemas.openxmlformats.org/officeDocument/2006/relationships" xmlns:m="http://schemas.openxmlformats.org/officeDocument/2006/math" xmlns:v="urn:schemas-microsoft-com:vml" xmlns:wp14="http://schemas.microsoft.com/office/word/2010/wordprocessingDrawing" xmlns:wp="http://schemas.openxmlformats.org/drawingml/2006/wordprocessingDrawing" xmlns:w10="urn:schemas-microsoft-com:office:word" xmlns:w="http://schemas.openxmlformats.org/wordprocessingml/2006/main" xmlns:w14="http://schemas.microsoft.com/office/word/2010/wordml" xmlns:w15="http://schemas.microsoft.com/office/word/2012/wordml" xmlns:w16cex="http://schemas.microsoft.com/office/word/2018/wordml/cex" xmlns:w16cid="http://schemas.microsoft.com/office/word/2016/wordml/cid" xmlns:w16="http://schemas.microsoft.com/office/word/2018/wordml" xmlns:w16sdtdh="http://schemas.microsoft.com/office/word/2020/wordml/sdtdatahash" xmlns:w16se="http://schemas.microsoft.com/office/word/2015/wordml/symex" xmlns:wpg="http://schemas.microsoft.com/office/word/2010/wordprocessingGroup" xmlns:wpi="http://schemas.microsoft.com/office/word/2010/wordprocessingInk" xmlns:wne="http://schemas.microsoft.com/office/word/2006/wordml" xmlns:wps="http://schemas.microsoft.com/office/word/2010/wordprocessingShape" mc:Ignorable="w14 w15 w16se w16cid w16 w16cex w16sdtdh wp14">
-  <w:tbl>
-    <w:tblPr>
-      <w:tblW w:w="10300" w:type="dxa"/>
-      <w:tblInd w:w="-15" w:type="dxa"/>
-      <w:tblBorders>
-        <w:top w:val="single" w:sz="12" w:space="0" w:color="000000"/>
-        <w:left w:val="single" w:sz="12" w:space="0" w:color="000000"/>
-        <w:bottom w:val="single" w:sz="12" w:space="0" w:color="000000"/>
-        <w:right w:val="single" w:sz="12" w:space="0" w:color="000000"/>
-        <w:insideH w:val="single" w:sz="12" w:space="0" w:color="000000"/>
-        <w:insideV w:val="single" w:sz="12" w:space="0" w:color="000000"/>
-      </w:tblBorders>
-      <w:tblLayout w:type="fixed"/>
-      <w:tblCellMar>
-        <w:left w:w="0" w:type="dxa"/>
-        <w:right w:w="0" w:type="dxa"/>
-      </w:tblCellMar>
-      <w:tblLook w:val="04A0" w:firstRow="1" w:lastRow="0" w:firstColumn="1" w:lastColumn="0" w:noHBand="0" w:noVBand="1"/>
-    </w:tblPr>
-    <w:tblGrid>
-      <w:gridCol w:w="559"/>
-      <w:gridCol w:w="567"/>
-      <w:gridCol w:w="640"/>
-      <w:gridCol w:w="641"/>
-      <w:gridCol w:w="836"/>
-      <w:gridCol w:w="558"/>
-      <w:gridCol w:w="3900"/>
-      <w:gridCol w:w="837"/>
-      <w:gridCol w:w="837"/>
-      <w:gridCol w:w="925"/>
-    </w:tblGrid>
-    <w:tr>
-      <w:trPr>
-        <w:cantSplit/>
-        <w:trHeight w:hRule="exact" w:val="284"/>
-      </w:trPr>
-      <w:tc>
-        <w:tcPr>
-          <w:tcW w:w="559" w:type="dxa"/>
-          <w:tcBorders>
-            <w:top w:val="single" w:sz="12" w:space="0" w:color="000000"/>
-            <w:left w:val="single" w:sz="12" w:space="0" w:color="000000"/>
-          </w:tcBorders>
-          <w:noWrap/>
-          <w:vAlign w:val="center"/>
-        </w:tcPr>
-        <w:p>
-          <w:pPr>
-            <w:tabs>
-              <w:tab w:val="left" w:pos="1605"/>
-            </w:tabs>
-            <w:jc w:val="center"/>
-            <w:rPr>
-              <w:rFonts w:ascii="Arial Narrow" w:hAnsi="Arial Narrow"/>
-              <w:sz w:val="22"/>
-              <w:szCs w:val="22"/>
-            </w:rPr>
-          </w:pPr>
-        </w:p>
-      </w:tc>
-      <w:tc>
-        <w:tcPr>
-          <w:tcW w:w="567" w:type="dxa"/>
-          <w:tcBorders>
-            <w:top w:val="single" w:sz="12" w:space="0" w:color="000000"/>
-          </w:tcBorders>
-          <w:noWrap/>
-          <w:tcFitText/>
-          <w:vAlign w:val="center"/>
-        </w:tcPr>
-        <w:p>
-          <w:pPr>
-            <w:tabs>
-              <w:tab w:val="left" w:pos="1605"/>
-            </w:tabs>
-            <w:jc w:val="center"/>
-            <w:rPr>
-              <w:rFonts w:ascii="Arial Narrow" w:hAnsi="Arial Narrow"/>
-              <w:sz w:val="22"/>
-              <w:szCs w:val="22"/>
-            </w:rPr>
-          </w:pPr>
-        </w:p>
-      </w:tc>
-      <w:tc>
-        <w:tcPr>
-          <w:tcW w:w="640" w:type="dxa"/>
-          <w:tcBorders>
-            <w:top w:val="single" w:sz="12" w:space="0" w:color="000000"/>
-          </w:tcBorders>
-          <w:noWrap/>
-          <w:vAlign w:val="center"/>
-        </w:tcPr>
-        <w:p>
-          <w:pPr>
-            <w:tabs>
-              <w:tab w:val="left" w:pos="1605"/>
-            </w:tabs>
-            <w:jc w:val="center"/>
-            <w:rPr>
-              <w:rFonts w:ascii="Arial Narrow" w:hAnsi="Arial Narrow"/>
-              <w:sz w:val="22"/>
-              <w:szCs w:val="22"/>
-            </w:rPr>
-          </w:pPr>
-        </w:p>
-      </w:tc>
-      <w:tc>
-        <w:tcPr>
-          <w:tcW w:w="641" w:type="dxa"/>
-          <w:tcBorders>
-            <w:top w:val="single" w:sz="12" w:space="0" w:color="000000"/>
-          </w:tcBorders>
-          <w:noWrap/>
-          <w:vAlign w:val="center"/>
-        </w:tcPr>
-        <w:p>
-          <w:pPr>
-            <w:tabs>
-              <w:tab w:val="left" w:pos="1605"/>
-            </w:tabs>
-            <w:jc w:val="center"/>
-            <w:rPr>
-              <w:rFonts w:ascii="Arial Narrow" w:hAnsi="Arial Narrow"/>
-              <w:sz w:val="22"/>
-              <w:szCs w:val="22"/>
-            </w:rPr>
-          </w:pPr>
-        </w:p>
-      </w:tc>
-      <w:tc>
-        <w:tcPr>
-          <w:tcW w:w="836" w:type="dxa"/>
-          <w:tcBorders>
-            <w:top w:val="single" w:sz="12" w:space="0" w:color="000000"/>
-          </w:tcBorders>
-          <w:noWrap/>
-          <w:vAlign w:val="center"/>
-        </w:tcPr>
-        <w:p>
-          <w:pPr>
-            <w:tabs>
-              <w:tab w:val="left" w:pos="1605"/>
-            </w:tabs>
-            <w:jc w:val="center"/>
-            <w:rPr>
-              <w:rFonts w:ascii="Arial Narrow" w:hAnsi="Arial Narrow"/>
-              <w:sz w:val="22"/>
-              <w:szCs w:val="22"/>
-            </w:rPr>
-          </w:pPr>
-        </w:p>
-      </w:tc>
-      <w:tc>
-        <w:tcPr>
-          <w:tcW w:w="558" w:type="dxa"/>
-          <w:tcBorders>
-            <w:top w:val="single" w:sz="12" w:space="0" w:color="000000"/>
-          </w:tcBorders>
-          <w:noWrap/>
-          <w:vAlign w:val="center"/>
-        </w:tcPr>
-        <w:p>
-          <w:pPr>
-            <w:tabs>
-              <w:tab w:val="left" w:pos="1605"/>
-            </w:tabs>
-            <w:jc w:val="center"/>
-            <w:rPr>
-              <w:rFonts w:ascii="Arial Narrow" w:hAnsi="Arial Narrow"/>
-              <w:sz w:val="22"/>
-              <w:szCs w:val="22"/>
-            </w:rPr>
-          </w:pPr>
-        </w:p>
-      </w:tc>
-      <w:tc>
-        <w:tcPr>
-          <w:tcW w:w="6499" w:type="dxa"/>
-          <w:gridSpan w:val="4"/>
-          <w:vMerge w:val="restart"/>
-          <w:tcBorders>
-            <w:top w:val="single" w:sz="12" w:space="0" w:color="000000"/>
-          </w:tcBorders>
-          <w:vAlign w:val="center"/>
-        </w:tcPr>
-        <w:p>
-          <w:pPr>
-            <w:tabs>
-              <w:tab w:val="left" w:pos="1605"/>
-            </w:tabs>
-            <w:ind w:right="33"/>
-            <w:jc w:val="center"/>
-            <w:rPr>
-              <w:rFonts w:ascii="Arial" w:hAnsi="Arial" w:cs="Arial"/>
-              <w:sz w:val="28"/>
-              <w:szCs w:val="28"/>
-            </w:rPr>
-          </w:pPr>
-          <w:r>
-            <w:rPr>
-              <w:rFonts w:ascii="Arial" w:eastAsia="Calibri" w:hAnsi="Arial" w:cs="Arial"/>
-              <w:sz w:val="22"/>
-              <w:szCs w:val="22"/>
-              <w:highlight w:val="yellow"/>
-              <w:lang w:eastAsia="en-US"/>
-            </w:rPr>
-            <w:t>12-11/21КНИиП– 2021- П – ИТИ.К</w:t>
-          </w:r>
-        </w:p>
-      </w:tc>
-    </w:tr>
-    <w:tr>
-      <w:trPr>
-        <w:cantSplit/>
-        <w:trHeight w:hRule="exact" w:val="284"/>
-      </w:trPr>
-      <w:tc>
-        <w:tcPr>
-          <w:tcW w:w="559" w:type="dxa"/>
-          <w:tcBorders>
-            <w:left w:val="single" w:sz="12" w:space="0" w:color="000000"/>
-          </w:tcBorders>
-          <w:noWrap/>
-          <w:vAlign w:val="center"/>
-        </w:tcPr>
-        <w:p>
-          <w:pPr>
-            <w:tabs>
-              <w:tab w:val="left" w:pos="1605"/>
-            </w:tabs>
-            <w:jc w:val="center"/>
-            <w:rPr>
-              <w:rFonts w:ascii="Arial Narrow" w:hAnsi="Arial Narrow"/>
-              <w:sz w:val="20"/>
-              <w:szCs w:val="20"/>
-            </w:rPr>
-          </w:pPr>
-        </w:p>
-      </w:tc>
-      <w:tc>
-        <w:tcPr>
-          <w:tcW w:w="567" w:type="dxa"/>
-          <w:noWrap/>
-          <w:vAlign w:val="center"/>
-        </w:tcPr>
-        <w:p>
-          <w:pPr>
-            <w:tabs>
-              <w:tab w:val="left" w:pos="1605"/>
-            </w:tabs>
-            <w:jc w:val="center"/>
-            <w:rPr>
-              <w:rFonts w:ascii="Arial Narrow" w:hAnsi="Arial Narrow"/>
-              <w:sz w:val="22"/>
-              <w:szCs w:val="22"/>
-            </w:rPr>
-          </w:pPr>
-        </w:p>
-      </w:tc>
-      <w:tc>
-        <w:tcPr>
-          <w:tcW w:w="640" w:type="dxa"/>
-          <w:noWrap/>
-          <w:vAlign w:val="center"/>
-        </w:tcPr>
-        <w:p>
-          <w:pPr>
-            <w:tabs>
-              <w:tab w:val="left" w:pos="1605"/>
-            </w:tabs>
-            <w:jc w:val="center"/>
-            <w:rPr>
-              <w:rFonts w:ascii="Arial Narrow" w:hAnsi="Arial Narrow"/>
-              <w:sz w:val="20"/>
-              <w:szCs w:val="20"/>
-            </w:rPr>
-          </w:pPr>
-        </w:p>
-      </w:tc>
-      <w:tc>
-        <w:tcPr>
-          <w:tcW w:w="641" w:type="dxa"/>
-          <w:noWrap/>
-          <w:vAlign w:val="center"/>
-        </w:tcPr>
-        <w:p>
-          <w:pPr>
-            <w:tabs>
-              <w:tab w:val="left" w:pos="1605"/>
-            </w:tabs>
-            <w:jc w:val="center"/>
-            <w:rPr>
-              <w:rFonts w:ascii="Arial Narrow" w:hAnsi="Arial Narrow"/>
-              <w:sz w:val="20"/>
-              <w:szCs w:val="20"/>
-            </w:rPr>
-          </w:pPr>
-        </w:p>
-      </w:tc>
-      <w:tc>
-        <w:tcPr>
-          <w:tcW w:w="836" w:type="dxa"/>
-          <w:noWrap/>
-          <w:vAlign w:val="center"/>
-        </w:tcPr>
-        <w:p>
-          <w:pPr>
-            <w:tabs>
-              <w:tab w:val="left" w:pos="1605"/>
-            </w:tabs>
-            <w:jc w:val="center"/>
-            <w:rPr>
-              <w:rFonts w:ascii="Arial Narrow" w:hAnsi="Arial Narrow"/>
-              <w:sz w:val="22"/>
-              <w:szCs w:val="22"/>
-            </w:rPr>
-          </w:pPr>
-        </w:p>
-      </w:tc>
-      <w:tc>
-        <w:tcPr>
-          <w:tcW w:w="558" w:type="dxa"/>
-          <w:noWrap/>
-          <w:vAlign w:val="center"/>
-        </w:tcPr>
-        <w:p>
-          <w:pPr>
-            <w:tabs>
-              <w:tab w:val="left" w:pos="1605"/>
-            </w:tabs>
-            <w:jc w:val="center"/>
-            <w:rPr>
-              <w:rFonts w:ascii="Arial Narrow" w:hAnsi="Arial Narrow"/>
-              <w:sz w:val="20"/>
-              <w:szCs w:val="20"/>
-            </w:rPr>
-          </w:pPr>
-        </w:p>
-      </w:tc>
-      <w:tc>
-        <w:tcPr>
-          <w:tcW w:w="6499" w:type="dxa"/>
-          <w:gridSpan w:val="4"/>
-          <w:vMerge/>
-          <w:vAlign w:val="center"/>
-        </w:tcPr>
-        <w:p>
-          <w:pPr>
-            <w:tabs>
-              <w:tab w:val="left" w:pos="1605"/>
-            </w:tabs>
-            <w:jc w:val="center"/>
-            <w:rPr>
-              <w:rFonts w:ascii="Arial Narrow" w:hAnsi="Arial Narrow"/>
-            </w:rPr>
-          </w:pPr>
-        </w:p>
-      </w:tc>
-    </w:tr>
-    <w:tr>
-      <w:trPr>
-        <w:cantSplit/>
-        <w:trHeight w:hRule="exact" w:val="284"/>
-      </w:trPr>
-      <w:tc>
-        <w:tcPr>
-          <w:tcW w:w="559" w:type="dxa"/>
-          <w:tcBorders>
-            <w:left w:val="single" w:sz="12" w:space="0" w:color="000000"/>
-          </w:tcBorders>
-          <w:noWrap/>
-          <w:vAlign w:val="center"/>
-        </w:tcPr>
-        <w:p>
-          <w:pPr>
-            <w:tabs>
-              <w:tab w:val="left" w:pos="1605"/>
-            </w:tabs>
-            <w:jc w:val="center"/>
-            <w:rPr>
-              <w:rFonts w:ascii="Arial Narrow" w:hAnsi="Arial Narrow"/>
-              <w:sz w:val="22"/>
-              <w:szCs w:val="22"/>
-            </w:rPr>
-          </w:pPr>
-          <w:r>
-            <w:rPr>
-              <w:rFonts w:ascii="Arial Narrow" w:hAnsi="Arial Narrow"/>
-              <w:sz w:val="22"/>
-              <w:szCs w:val="22"/>
-            </w:rPr>
-            <w:t>Изм.</w:t>
-          </w:r>
-        </w:p>
-      </w:tc>
-      <w:tc>
-        <w:tcPr>
-          <w:tcW w:w="567" w:type="dxa"/>
-          <w:noWrap/>
-          <w:vAlign w:val="center"/>
-        </w:tcPr>
-        <w:p>
-          <w:pPr>
-            <w:tabs>
-              <w:tab w:val="left" w:pos="1605"/>
-            </w:tabs>
-            <w:jc w:val="center"/>
-            <w:rPr>
-              <w:rFonts w:ascii="Arial Narrow" w:hAnsi="Arial Narrow"/>
-              <w:spacing w:val="-20"/>
-              <w:sz w:val="22"/>
-              <w:szCs w:val="22"/>
-            </w:rPr>
-          </w:pPr>
-          <w:r>
-            <w:rPr>
-              <w:rFonts w:ascii="Arial Narrow" w:hAnsi="Arial Narrow"/>
-              <w:spacing w:val="-20"/>
-              <w:sz w:val="22"/>
-              <w:szCs w:val="22"/>
-            </w:rPr>
-            <w:t>Кол. уч.</w:t>
-          </w:r>
-        </w:p>
-      </w:tc>
-      <w:tc>
-        <w:tcPr>
-          <w:tcW w:w="640" w:type="dxa"/>
-          <w:noWrap/>
-          <w:vAlign w:val="center"/>
-        </w:tcPr>
-        <w:p>
-          <w:pPr>
-            <w:tabs>
-              <w:tab w:val="left" w:pos="1605"/>
-            </w:tabs>
-            <w:jc w:val="center"/>
-            <w:rPr>
-              <w:rFonts w:ascii="Arial Narrow" w:hAnsi="Arial Narrow"/>
-              <w:sz w:val="22"/>
-              <w:szCs w:val="22"/>
-            </w:rPr>
-          </w:pPr>
-          <w:r>
-            <w:rPr>
-              <w:rFonts w:ascii="Arial Narrow" w:hAnsi="Arial Narrow"/>
-              <w:sz w:val="22"/>
-              <w:szCs w:val="22"/>
-            </w:rPr>
-            <w:t>Лист</w:t>
-          </w:r>
-        </w:p>
-      </w:tc>
-      <w:tc>
-        <w:tcPr>
-          <w:tcW w:w="641" w:type="dxa"/>
-          <w:noWrap/>
-          <w:vAlign w:val="center"/>
-        </w:tcPr>
-        <w:p>
-          <w:pPr>
-            <w:tabs>
-              <w:tab w:val="left" w:pos="1605"/>
-            </w:tabs>
-            <w:jc w:val="center"/>
-            <w:rPr>
-              <w:rFonts w:ascii="Arial Narrow" w:hAnsi="Arial Narrow"/>
-              <w:sz w:val="22"/>
-              <w:szCs w:val="22"/>
-            </w:rPr>
-          </w:pPr>
-          <w:r>
-            <w:rPr>
-              <w:rFonts w:ascii="Arial Narrow" w:hAnsi="Arial Narrow"/>
-              <w:sz w:val="22"/>
-              <w:szCs w:val="22"/>
-            </w:rPr>
-            <w:t>№</w:t>
-          </w:r>
-          <w:r>
-            <w:rPr>
-              <w:rFonts w:ascii="Arial Narrow" w:hAnsi="Arial Narrow"/>
-              <w:sz w:val="22"/>
-              <w:szCs w:val="22"/>
-              <w:lang w:val="en-US"/>
-            </w:rPr>
-            <w:t xml:space="preserve"> </w:t>
-          </w:r>
-          <w:r>
-            <w:rPr>
-              <w:rFonts w:ascii="Arial Narrow" w:hAnsi="Arial Narrow"/>
-              <w:sz w:val="22"/>
-              <w:szCs w:val="22"/>
-            </w:rPr>
-            <w:t>док</w:t>
-          </w:r>
-          <w:r>
-            <w:rPr>
-              <w:rFonts w:ascii="Arial Narrow" w:hAnsi="Arial Narrow"/>
-              <w:sz w:val="22"/>
-              <w:szCs w:val="22"/>
-              <w:lang w:val="en-US"/>
-            </w:rPr>
-            <w:t>.</w:t>
-          </w:r>
-        </w:p>
-      </w:tc>
-      <w:tc>
-        <w:tcPr>
-          <w:tcW w:w="836" w:type="dxa"/>
-          <w:noWrap/>
-          <w:vAlign w:val="center"/>
-        </w:tcPr>
-        <w:p>
-          <w:pPr>
-            <w:tabs>
-              <w:tab w:val="left" w:pos="1605"/>
-            </w:tabs>
-            <w:jc w:val="center"/>
-            <w:rPr>
-              <w:rFonts w:ascii="Arial Narrow" w:hAnsi="Arial Narrow"/>
-              <w:sz w:val="22"/>
-              <w:szCs w:val="22"/>
-            </w:rPr>
-          </w:pPr>
-          <w:r>
-            <w:rPr>
-              <w:rFonts w:ascii="Arial Narrow" w:hAnsi="Arial Narrow"/>
-              <w:sz w:val="22"/>
-              <w:szCs w:val="22"/>
-            </w:rPr>
-            <w:t>Подп.</w:t>
-          </w:r>
-        </w:p>
-      </w:tc>
-      <w:tc>
-        <w:tcPr>
-          <w:tcW w:w="558" w:type="dxa"/>
-          <w:noWrap/>
-          <w:vAlign w:val="center"/>
-        </w:tcPr>
-        <w:p>
-          <w:pPr>
-            <w:tabs>
-              <w:tab w:val="left" w:pos="1605"/>
-            </w:tabs>
-            <w:jc w:val="center"/>
-            <w:rPr>
-              <w:rFonts w:ascii="Arial Narrow" w:hAnsi="Arial Narrow"/>
-              <w:sz w:val="22"/>
-              <w:szCs w:val="22"/>
-            </w:rPr>
-          </w:pPr>
-          <w:r>
-            <w:rPr>
-              <w:rFonts w:ascii="Arial Narrow" w:hAnsi="Arial Narrow"/>
-              <w:sz w:val="22"/>
-              <w:szCs w:val="22"/>
-            </w:rPr>
-            <w:t>Дата</w:t>
-          </w:r>
-        </w:p>
-      </w:tc>
-      <w:tc>
-        <w:tcPr>
-          <w:tcW w:w="6499" w:type="dxa"/>
-          <w:gridSpan w:val="4"/>
-          <w:vMerge/>
-          <w:vAlign w:val="center"/>
-        </w:tcPr>
-        <w:p>
-          <w:pPr>
-            <w:tabs>
-              <w:tab w:val="left" w:pos="1605"/>
-            </w:tabs>
-            <w:jc w:val="center"/>
-            <w:rPr>
-              <w:rFonts w:ascii="Arial Narrow" w:hAnsi="Arial Narrow"/>
-            </w:rPr>
-          </w:pPr>
-        </w:p>
-      </w:tc>
-    </w:tr>
-    <w:tr>
-      <w:trPr>
-        <w:cantSplit/>
-        <w:trHeight w:hRule="exact" w:val="284"/>
-      </w:trPr>
-      <w:tc>
-        <w:tcPr>
-          <w:tcW w:w="1126" w:type="dxa"/>
-          <w:gridSpan w:val="2"/>
-          <w:tcBorders>
-            <w:left w:val="single" w:sz="12" w:space="0" w:color="000000"/>
-          </w:tcBorders>
-          <w:vAlign w:val="center"/>
-        </w:tcPr>
-        <w:p>
-          <w:pPr>
-            <w:tabs>
-              <w:tab w:val="left" w:pos="1605"/>
-            </w:tabs>
-            <w:rPr>
-              <w:rFonts w:ascii="Arial Narrow" w:hAnsi="Arial Narrow" w:cs="Arial"/>
-              <w:sz w:val="22"/>
-              <w:szCs w:val="22"/>
-              <w:highlight w:val="red"/>
-            </w:rPr>
-          </w:pPr>
-        </w:p>
-      </w:tc>
-      <w:tc>
-        <w:tcPr>
-          <w:tcW w:w="1281" w:type="dxa"/>
-          <w:gridSpan w:val="2"/>
-          <w:vAlign w:val="center"/>
-        </w:tcPr>
-        <w:p>
-          <w:pPr>
-            <w:tabs>
-              <w:tab w:val="left" w:pos="1605"/>
-            </w:tabs>
-            <w:rPr>
-              <w:rFonts w:ascii="Arial Narrow" w:hAnsi="Arial Narrow" w:cs="Arial"/>
-              <w:sz w:val="22"/>
-              <w:szCs w:val="22"/>
-              <w:highlight w:val="red"/>
-            </w:rPr>
-          </w:pPr>
-        </w:p>
-      </w:tc>
-      <w:tc>
-        <w:tcPr>
-          <w:tcW w:w="836" w:type="dxa"/>
-          <w:vAlign w:val="center"/>
-        </w:tcPr>
-        <w:p>
-          <w:pPr>
-            <w:tabs>
-              <w:tab w:val="left" w:pos="1605"/>
-            </w:tabs>
-            <w:jc w:val="center"/>
-            <w:rPr>
-              <w:rFonts w:ascii="Arial Narrow" w:hAnsi="Arial Narrow" w:cs="Arial"/>
-              <w:sz w:val="22"/>
-              <w:szCs w:val="22"/>
-              <w:highlight w:val="red"/>
-            </w:rPr>
-          </w:pPr>
-        </w:p>
-      </w:tc>
-      <w:tc>
-        <w:tcPr>
-          <w:tcW w:w="558" w:type="dxa"/>
-          <w:vAlign w:val="center"/>
-        </w:tcPr>
-        <w:p>
-          <w:pPr>
-            <w:tabs>
-              <w:tab w:val="left" w:pos="1605"/>
-            </w:tabs>
-            <w:jc w:val="center"/>
-            <w:rPr>
-              <w:rFonts w:ascii="Arial Narrow" w:hAnsi="Arial Narrow" w:cs="Arial"/>
-              <w:sz w:val="22"/>
-              <w:szCs w:val="22"/>
-              <w:highlight w:val="red"/>
-            </w:rPr>
-          </w:pPr>
-        </w:p>
-      </w:tc>
-      <w:tc>
-        <w:tcPr>
-          <w:tcW w:w="3900" w:type="dxa"/>
-          <w:vMerge w:val="restart"/>
-          <w:tcBorders>
-            <w:top w:val="dotted" w:sz="4" w:space="0" w:color="auto"/>
-          </w:tcBorders>
-          <w:vAlign w:val="center"/>
-        </w:tcPr>
-        <w:p>
-          <w:pPr>
-            <w:tabs>
-              <w:tab w:val="left" w:pos="1605"/>
-            </w:tabs>
-            <w:jc w:val="center"/>
-            <w:rPr>
-              <w:rFonts w:ascii="Arial" w:hAnsi="Arial" w:cs="Arial"/>
-              <w:sz w:val="22"/>
-              <w:szCs w:val="22"/>
-              <w:highlight w:val="yellow"/>
-            </w:rPr>
-          </w:pPr>
-          <w:r>
-            <w:rPr>
-              <w:rFonts w:ascii="Arial" w:hAnsi="Arial" w:cs="Arial"/>
-              <w:sz w:val="22"/>
-              <w:szCs w:val="22"/>
-            </w:rPr>
-            <w:t>Текстовая часть</w:t>
-          </w:r>
-        </w:p>
-      </w:tc>
-      <w:tc>
-        <w:tcPr>
-          <w:tcW w:w="837" w:type="dxa"/>
-          <w:tcBorders>
-            <w:bottom w:val="single" w:sz="12" w:space="0" w:color="000000"/>
-          </w:tcBorders>
-          <w:vAlign w:val="center"/>
-        </w:tcPr>
-        <w:p>
-          <w:pPr>
-            <w:tabs>
-              <w:tab w:val="left" w:pos="1605"/>
-            </w:tabs>
-            <w:jc w:val="center"/>
-            <w:rPr>
-              <w:rFonts w:ascii="Arial Narrow" w:hAnsi="Arial Narrow"/>
-              <w:sz w:val="22"/>
-              <w:szCs w:val="22"/>
-            </w:rPr>
-          </w:pPr>
-          <w:r>
-            <w:rPr>
-              <w:rFonts w:ascii="Arial Narrow" w:hAnsi="Arial Narrow"/>
-              <w:sz w:val="22"/>
-              <w:szCs w:val="22"/>
-            </w:rPr>
-            <w:t>Стадия</w:t>
-          </w:r>
-        </w:p>
-      </w:tc>
-      <w:tc>
-        <w:tcPr>
-          <w:tcW w:w="837" w:type="dxa"/>
-          <w:tcBorders>
-            <w:bottom w:val="single" w:sz="12" w:space="0" w:color="000000"/>
-          </w:tcBorders>
-          <w:vAlign w:val="center"/>
-        </w:tcPr>
-        <w:p>
-          <w:pPr>
-            <w:tabs>
-              <w:tab w:val="left" w:pos="1605"/>
-            </w:tabs>
-            <w:jc w:val="center"/>
-            <w:rPr>
-              <w:rFonts w:ascii="Arial Narrow" w:hAnsi="Arial Narrow"/>
-              <w:sz w:val="22"/>
-              <w:szCs w:val="22"/>
-            </w:rPr>
-          </w:pPr>
-          <w:r>
-            <w:rPr>
-              <w:rFonts w:ascii="Arial Narrow" w:hAnsi="Arial Narrow"/>
-              <w:sz w:val="22"/>
-              <w:szCs w:val="22"/>
-            </w:rPr>
-            <w:t>Лист</w:t>
-          </w:r>
-        </w:p>
-      </w:tc>
-      <w:tc>
-        <w:tcPr>
-          <w:tcW w:w="925" w:type="dxa"/>
-          <w:vAlign w:val="center"/>
-        </w:tcPr>
-        <w:p>
-          <w:pPr>
-            <w:tabs>
-              <w:tab w:val="left" w:pos="1605"/>
-            </w:tabs>
-            <w:jc w:val="center"/>
-            <w:rPr>
-              <w:rFonts w:ascii="Arial Narrow" w:hAnsi="Arial Narrow"/>
-              <w:sz w:val="22"/>
-              <w:szCs w:val="22"/>
-            </w:rPr>
-          </w:pPr>
-          <w:r>
-            <w:rPr>
-              <w:rFonts w:ascii="Arial Narrow" w:hAnsi="Arial Narrow"/>
-              <w:sz w:val="22"/>
-              <w:szCs w:val="22"/>
-            </w:rPr>
-            <w:t>Листов</w:t>
-          </w:r>
-        </w:p>
-      </w:tc>
-    </w:tr>
-    <w:tr>
-      <w:trPr>
-        <w:cantSplit/>
-        <w:trHeight w:hRule="exact" w:val="284"/>
-      </w:trPr>
-      <w:tc>
-        <w:tcPr>
-          <w:tcW w:w="1126" w:type="dxa"/>
-          <w:gridSpan w:val="2"/>
-          <w:tcBorders>
-            <w:left w:val="single" w:sz="12" w:space="0" w:color="000000"/>
-          </w:tcBorders>
-          <w:vAlign w:val="center"/>
-        </w:tcPr>
-        <w:p>
-          <w:pPr>
-            <w:tabs>
-              <w:tab w:val="left" w:pos="1605"/>
-            </w:tabs>
-            <w:ind w:left="57"/>
-            <w:rPr>
-              <w:rFonts w:ascii="Arial" w:hAnsi="Arial" w:cs="Arial"/>
-              <w:sz w:val="20"/>
-              <w:szCs w:val="20"/>
-              <w:highlight w:val="red"/>
-            </w:rPr>
-          </w:pPr>
-        </w:p>
-      </w:tc>
-      <w:tc>
-        <w:tcPr>
-          <w:tcW w:w="1281" w:type="dxa"/>
-          <w:gridSpan w:val="2"/>
-          <w:vAlign w:val="center"/>
-        </w:tcPr>
-        <w:p>
-          <w:pPr>
-            <w:tabs>
-              <w:tab w:val="left" w:pos="1605"/>
-            </w:tabs>
-            <w:ind w:left="57"/>
-            <w:rPr>
-              <w:rFonts w:ascii="Arial" w:hAnsi="Arial" w:cs="Arial"/>
-              <w:sz w:val="20"/>
-              <w:szCs w:val="20"/>
-              <w:highlight w:val="red"/>
-            </w:rPr>
-          </w:pPr>
-        </w:p>
-      </w:tc>
-      <w:tc>
-        <w:tcPr>
-          <w:tcW w:w="836" w:type="dxa"/>
-          <w:vAlign w:val="center"/>
-        </w:tcPr>
-        <w:p>
-          <w:pPr>
-            <w:tabs>
-              <w:tab w:val="left" w:pos="1605"/>
-            </w:tabs>
-            <w:jc w:val="center"/>
-            <w:rPr>
-              <w:rFonts w:ascii="Arial" w:hAnsi="Arial" w:cs="Arial"/>
-              <w:sz w:val="20"/>
-              <w:szCs w:val="20"/>
-              <w:highlight w:val="red"/>
-            </w:rPr>
-          </w:pPr>
-        </w:p>
-      </w:tc>
-      <w:tc>
-        <w:tcPr>
-          <w:tcW w:w="558" w:type="dxa"/>
-        </w:tcPr>
-        <w:p>
-          <w:pPr>
-            <w:spacing w:after="200" w:line="276" w:lineRule="auto"/>
-            <w:rPr>
-              <w:rFonts w:ascii="Arial" w:hAnsi="Arial" w:cs="Arial"/>
-              <w:sz w:val="20"/>
-              <w:szCs w:val="20"/>
-              <w:highlight w:val="red"/>
-            </w:rPr>
-          </w:pPr>
-        </w:p>
-      </w:tc>
-      <w:tc>
-        <w:tcPr>
-          <w:tcW w:w="3900" w:type="dxa"/>
-          <w:vMerge/>
-          <w:vAlign w:val="center"/>
-        </w:tcPr>
-        <w:p>
-          <w:pPr>
-            <w:tabs>
-              <w:tab w:val="left" w:pos="1605"/>
-            </w:tabs>
-            <w:jc w:val="center"/>
-            <w:rPr>
-              <w:rFonts w:ascii="Arial Narrow" w:hAnsi="Arial Narrow"/>
-            </w:rPr>
-          </w:pPr>
-        </w:p>
-      </w:tc>
-      <w:tc>
-        <w:tcPr>
-          <w:tcW w:w="837" w:type="dxa"/>
-          <w:tcBorders>
-            <w:bottom w:val="single" w:sz="12" w:space="0" w:color="000000"/>
-          </w:tcBorders>
-          <w:vAlign w:val="center"/>
-        </w:tcPr>
-        <w:p>
-          <w:pPr>
-            <w:tabs>
-              <w:tab w:val="left" w:pos="1605"/>
-            </w:tabs>
-            <w:jc w:val="center"/>
-            <w:rPr>
-              <w:rFonts w:ascii="Arial" w:hAnsi="Arial" w:cs="Arial"/>
-              <w:sz w:val="22"/>
-              <w:szCs w:val="22"/>
-            </w:rPr>
-          </w:pPr>
-          <w:r>
-            <w:rPr>
-              <w:rFonts w:ascii="Arial" w:hAnsi="Arial" w:cs="Arial"/>
-              <w:sz w:val="22"/>
-              <w:szCs w:val="22"/>
-            </w:rPr>
-            <w:t>П</w:t>
-          </w:r>
-        </w:p>
-      </w:tc>
-      <w:tc>
-        <w:tcPr>
-          <w:tcW w:w="837" w:type="dxa"/>
-          <w:tcBorders>
-            <w:bottom w:val="single" w:sz="12" w:space="0" w:color="000000"/>
-          </w:tcBorders>
-          <w:vAlign w:val="center"/>
-        </w:tcPr>
-        <w:p>
-          <w:pPr>
-            <w:tabs>
-              <w:tab w:val="left" w:pos="1605"/>
-              <w:tab w:val="center" w:pos="4677"/>
-              <w:tab w:val="right" w:pos="9355"/>
-            </w:tabs>
-            <w:jc w:val="center"/>
-            <w:rPr>
-              <w:rFonts w:ascii="Arial" w:hAnsi="Arial" w:cs="Arial"/>
-              <w:sz w:val="22"/>
-              <w:szCs w:val="22"/>
-            </w:rPr>
-          </w:pPr>
-          <w:r>
-            <w:rPr>
-              <w:rFonts w:ascii="Arial" w:hAnsi="Arial" w:cs="Arial"/>
-              <w:sz w:val="22"/>
-              <w:szCs w:val="22"/>
-            </w:rPr>
-            <w:fldChar w:fldCharType="begin"/>
-          </w:r>
-          <w:r>
-            <w:rPr>
-              <w:rFonts w:ascii="Arial" w:hAnsi="Arial" w:cs="Arial"/>
-              <w:sz w:val="22"/>
-              <w:szCs w:val="22"/>
-            </w:rPr>
-            <w:instrText xml:space="preserve"> PAGE   \* MERGEFORMAT </w:instrText>
-          </w:r>
-          <w:r>
-            <w:rPr>
-              <w:rFonts w:ascii="Arial" w:hAnsi="Arial" w:cs="Arial"/>
-              <w:sz w:val="22"/>
-              <w:szCs w:val="22"/>
-            </w:rPr>
-            <w:fldChar w:fldCharType="separate"/>
-          </w:r>
-          <w:r>
-            <w:rPr>
-              <w:rFonts w:ascii="Arial" w:hAnsi="Arial" w:cs="Arial"/>
-              <w:noProof/>
-              <w:sz w:val="22"/>
-              <w:szCs w:val="22"/>
-            </w:rPr>
-            <w:t>1</w:t>
-          </w:r>
-          <w:r>
-            <w:rPr>
-              <w:rFonts w:ascii="Arial" w:hAnsi="Arial" w:cs="Arial"/>
-              <w:sz w:val="22"/>
-              <w:szCs w:val="22"/>
-            </w:rPr>
-            <w:fldChar w:fldCharType="end"/>
-          </w:r>
-        </w:p>
-      </w:tc>
-      <w:tc>
-        <w:tcPr>
-          <w:tcW w:w="925" w:type="dxa"/>
-          <w:vAlign w:val="center"/>
-        </w:tcPr>
-        <w:p>
-          <w:pPr>
-            <w:tabs>
-              <w:tab w:val="left" w:pos="1605"/>
-            </w:tabs>
-            <w:jc w:val="center"/>
-            <w:rPr>
-              <w:rFonts w:ascii="Arial" w:hAnsi="Arial" w:cs="Arial"/>
-              <w:sz w:val="22"/>
-              <w:szCs w:val="22"/>
-            </w:rPr>
-          </w:pPr>
-          <w:r>
-            <w:rPr>
-              <w:rFonts w:ascii="Arial" w:hAnsi="Arial" w:cs="Arial"/>
-              <w:sz w:val="22"/>
-              <w:szCs w:val="22"/>
-              <w:highlight w:val="yellow"/>
-            </w:rPr>
-            <w:t>4</w:t>
-          </w:r>
-        </w:p>
-      </w:tc>
-    </w:tr>
-    <w:tr>
-      <w:trPr>
-        <w:cantSplit/>
-        <w:trHeight w:hRule="exact" w:val="284"/>
-      </w:trPr>
-      <w:tc>
-        <w:tcPr>
-          <w:tcW w:w="1126" w:type="dxa"/>
-          <w:gridSpan w:val="2"/>
-          <w:tcBorders>
-            <w:left w:val="single" w:sz="12" w:space="0" w:color="000000"/>
-          </w:tcBorders>
-          <w:vAlign w:val="center"/>
-        </w:tcPr>
-        <w:p>
-          <w:pPr>
-            <w:tabs>
-              <w:tab w:val="left" w:pos="1605"/>
-            </w:tabs>
-            <w:ind w:left="57"/>
-            <w:rPr>
-              <w:rFonts w:ascii="Arial" w:hAnsi="Arial" w:cs="Arial"/>
-              <w:spacing w:val="2"/>
-              <w:sz w:val="20"/>
-              <w:szCs w:val="20"/>
-              <w:highlight w:val="red"/>
-            </w:rPr>
-          </w:pPr>
-        </w:p>
-      </w:tc>
-      <w:tc>
-        <w:tcPr>
-          <w:tcW w:w="1281" w:type="dxa"/>
-          <w:gridSpan w:val="2"/>
-          <w:vAlign w:val="center"/>
-        </w:tcPr>
-        <w:p>
-          <w:pPr>
-            <w:tabs>
-              <w:tab w:val="left" w:pos="1605"/>
-            </w:tabs>
-            <w:ind w:left="57"/>
-            <w:rPr>
-              <w:rFonts w:ascii="Arial" w:hAnsi="Arial" w:cs="Arial"/>
-              <w:sz w:val="20"/>
-              <w:szCs w:val="20"/>
-              <w:highlight w:val="red"/>
-            </w:rPr>
-          </w:pPr>
-        </w:p>
-      </w:tc>
-      <w:tc>
-        <w:tcPr>
-          <w:tcW w:w="836" w:type="dxa"/>
-          <w:vAlign w:val="center"/>
-        </w:tcPr>
-        <w:p>
-          <w:pPr>
-            <w:tabs>
-              <w:tab w:val="left" w:pos="1605"/>
-            </w:tabs>
-            <w:jc w:val="center"/>
-            <w:rPr>
-              <w:rFonts w:ascii="Arial Narrow" w:hAnsi="Arial Narrow" w:cs="Arial"/>
-              <w:sz w:val="20"/>
-              <w:szCs w:val="20"/>
-              <w:highlight w:val="red"/>
-            </w:rPr>
-          </w:pPr>
-        </w:p>
-      </w:tc>
-      <w:tc>
-        <w:tcPr>
-          <w:tcW w:w="558" w:type="dxa"/>
-        </w:tcPr>
-        <w:p>
-          <w:pPr>
-            <w:spacing w:after="200" w:line="276" w:lineRule="auto"/>
-            <w:rPr>
-              <w:rFonts w:ascii="Calibri" w:eastAsia="Calibri" w:hAnsi="Calibri"/>
-              <w:sz w:val="20"/>
-              <w:szCs w:val="20"/>
-              <w:highlight w:val="red"/>
-              <w:lang w:eastAsia="en-US"/>
-            </w:rPr>
-          </w:pPr>
-        </w:p>
-      </w:tc>
-      <w:tc>
-        <w:tcPr>
-          <w:tcW w:w="3900" w:type="dxa"/>
-          <w:vMerge/>
-          <w:tcBorders>
-            <w:right w:val="single" w:sz="12" w:space="0" w:color="000000"/>
-          </w:tcBorders>
-          <w:vAlign w:val="center"/>
-        </w:tcPr>
-        <w:p>
-          <w:pPr>
-            <w:tabs>
-              <w:tab w:val="left" w:pos="1605"/>
-            </w:tabs>
-            <w:jc w:val="center"/>
-            <w:rPr>
-              <w:rFonts w:ascii="Arial Narrow" w:hAnsi="Arial Narrow"/>
-            </w:rPr>
-          </w:pPr>
-        </w:p>
-      </w:tc>
-      <w:tc>
-        <w:tcPr>
-          <w:tcW w:w="2599" w:type="dxa"/>
-          <w:gridSpan w:val="3"/>
-          <w:vMerge w:val="restart"/>
-          <w:tcBorders>
-            <w:top w:val="dotted" w:sz="4" w:space="0" w:color="auto"/>
-            <w:left w:val="single" w:sz="12" w:space="0" w:color="000000"/>
-          </w:tcBorders>
-          <w:vAlign w:val="center"/>
-        </w:tcPr>
-        <w:p>
-          <w:pPr>
-            <w:tabs>
-              <w:tab w:val="left" w:pos="2200"/>
-            </w:tabs>
-            <w:ind w:left="-57" w:right="-57"/>
-            <w:jc w:val="center"/>
-            <w:rPr>
-              <w:rFonts w:ascii="Arial Narrow" w:hAnsi="Arial Narrow"/>
-              <w:sz w:val="18"/>
-              <w:szCs w:val="18"/>
-            </w:rPr>
-          </w:pPr>
-          <w:r>
-            <w:rPr>
-              <w:rFonts w:ascii="Arial Narrow" w:hAnsi="Arial Narrow"/>
-              <w:sz w:val="18"/>
-              <w:szCs w:val="18"/>
-              <w:highlight w:val="yellow"/>
-            </w:rPr>
-            <w:t>ООО «СЗРК»</w:t>
-          </w:r>
-        </w:p>
-      </w:tc>
-    </w:tr>
-    <w:tr>
-      <w:trPr>
-        <w:cantSplit/>
-        <w:trHeight w:hRule="exact" w:val="284"/>
-      </w:trPr>
-      <w:tc>
-        <w:tcPr>
-          <w:tcW w:w="1126" w:type="dxa"/>
-          <w:gridSpan w:val="2"/>
-          <w:tcBorders>
-            <w:left w:val="single" w:sz="12" w:space="0" w:color="000000"/>
-          </w:tcBorders>
-          <w:vAlign w:val="center"/>
-        </w:tcPr>
-        <w:p>
-          <w:pPr>
-            <w:tabs>
-              <w:tab w:val="left" w:pos="1605"/>
-            </w:tabs>
-            <w:ind w:left="57"/>
-            <w:rPr>
-              <w:rFonts w:ascii="Arial" w:hAnsi="Arial" w:cs="Arial"/>
-              <w:spacing w:val="2"/>
-              <w:sz w:val="20"/>
-              <w:szCs w:val="20"/>
-              <w:highlight w:val="red"/>
-            </w:rPr>
-          </w:pPr>
-        </w:p>
-      </w:tc>
-      <w:tc>
-        <w:tcPr>
-          <w:tcW w:w="1281" w:type="dxa"/>
-          <w:gridSpan w:val="2"/>
-          <w:vAlign w:val="center"/>
-        </w:tcPr>
-        <w:p>
-          <w:pPr>
-            <w:tabs>
-              <w:tab w:val="left" w:pos="1605"/>
-            </w:tabs>
-            <w:ind w:left="57"/>
-            <w:rPr>
-              <w:rFonts w:ascii="Arial" w:hAnsi="Arial" w:cs="Arial"/>
-              <w:sz w:val="16"/>
-              <w:szCs w:val="16"/>
-              <w:highlight w:val="red"/>
-            </w:rPr>
-          </w:pPr>
-        </w:p>
-      </w:tc>
-      <w:tc>
-        <w:tcPr>
-          <w:tcW w:w="836" w:type="dxa"/>
-          <w:vAlign w:val="center"/>
-        </w:tcPr>
-        <w:p>
-          <w:pPr>
-            <w:tabs>
-              <w:tab w:val="left" w:pos="1605"/>
-            </w:tabs>
-            <w:jc w:val="center"/>
-            <w:rPr>
-              <w:rFonts w:ascii="Arial Narrow" w:hAnsi="Arial Narrow" w:cs="Arial"/>
-              <w:sz w:val="20"/>
-              <w:szCs w:val="20"/>
-              <w:highlight w:val="red"/>
-            </w:rPr>
-          </w:pPr>
-        </w:p>
-      </w:tc>
-      <w:tc>
-        <w:tcPr>
-          <w:tcW w:w="558" w:type="dxa"/>
-        </w:tcPr>
-        <w:p>
-          <w:pPr>
-            <w:spacing w:after="200" w:line="276" w:lineRule="auto"/>
-            <w:rPr>
-              <w:rFonts w:ascii="Calibri" w:eastAsia="Calibri" w:hAnsi="Calibri"/>
-              <w:sz w:val="20"/>
-              <w:szCs w:val="20"/>
-              <w:highlight w:val="red"/>
-              <w:lang w:eastAsia="en-US"/>
-            </w:rPr>
-          </w:pPr>
-        </w:p>
-      </w:tc>
-      <w:tc>
-        <w:tcPr>
-          <w:tcW w:w="3900" w:type="dxa"/>
-          <w:vMerge/>
-          <w:tcBorders>
-            <w:right w:val="single" w:sz="12" w:space="0" w:color="000000"/>
-          </w:tcBorders>
-          <w:vAlign w:val="center"/>
-        </w:tcPr>
-        <w:p>
-          <w:pPr>
-            <w:tabs>
-              <w:tab w:val="left" w:pos="1605"/>
-            </w:tabs>
-            <w:jc w:val="center"/>
-            <w:rPr>
-              <w:rFonts w:ascii="Arial Narrow" w:hAnsi="Arial Narrow"/>
-            </w:rPr>
-          </w:pPr>
-        </w:p>
-      </w:tc>
-      <w:tc>
-        <w:tcPr>
-          <w:tcW w:w="2599" w:type="dxa"/>
-          <w:gridSpan w:val="3"/>
-          <w:vMerge/>
-          <w:tcBorders>
-            <w:left w:val="single" w:sz="12" w:space="0" w:color="000000"/>
-          </w:tcBorders>
-          <w:vAlign w:val="center"/>
-        </w:tcPr>
-        <w:p>
-          <w:pPr>
-            <w:tabs>
-              <w:tab w:val="left" w:pos="1980"/>
-            </w:tabs>
-            <w:jc w:val="center"/>
-            <w:rPr>
-              <w:rFonts w:ascii="Arial Narrow" w:hAnsi="Arial Narrow"/>
-              <w:sz w:val="18"/>
-              <w:szCs w:val="18"/>
-            </w:rPr>
-          </w:pPr>
-        </w:p>
-      </w:tc>
-    </w:tr>
-    <w:tr>
-      <w:trPr>
-        <w:cantSplit/>
-        <w:trHeight w:hRule="exact" w:val="284"/>
-      </w:trPr>
-      <w:tc>
-        <w:tcPr>
-          <w:tcW w:w="1126" w:type="dxa"/>
-          <w:gridSpan w:val="2"/>
-          <w:tcBorders>
-            <w:left w:val="single" w:sz="12" w:space="0" w:color="000000"/>
-          </w:tcBorders>
-          <w:vAlign w:val="center"/>
-        </w:tcPr>
-        <w:p>
-          <w:pPr>
-            <w:tabs>
-              <w:tab w:val="left" w:pos="1605"/>
-            </w:tabs>
-            <w:ind w:left="57"/>
-            <w:rPr>
-              <w:rFonts w:ascii="Arial" w:hAnsi="Arial" w:cs="Arial"/>
-              <w:sz w:val="20"/>
-              <w:szCs w:val="20"/>
-              <w:highlight w:val="red"/>
-            </w:rPr>
-          </w:pPr>
-        </w:p>
-      </w:tc>
-      <w:tc>
-        <w:tcPr>
-          <w:tcW w:w="1281" w:type="dxa"/>
-          <w:gridSpan w:val="2"/>
-          <w:vAlign w:val="center"/>
-        </w:tcPr>
-        <w:p>
-          <w:pPr>
-            <w:tabs>
-              <w:tab w:val="left" w:pos="1605"/>
-            </w:tabs>
-            <w:ind w:left="57"/>
-            <w:rPr>
-              <w:rFonts w:ascii="Arial" w:hAnsi="Arial" w:cs="Arial"/>
-              <w:sz w:val="20"/>
-              <w:szCs w:val="20"/>
-              <w:highlight w:val="red"/>
-            </w:rPr>
-          </w:pPr>
-        </w:p>
-      </w:tc>
-      <w:tc>
-        <w:tcPr>
-          <w:tcW w:w="836" w:type="dxa"/>
-          <w:vAlign w:val="center"/>
-        </w:tcPr>
-        <w:p>
-          <w:pPr>
-            <w:tabs>
-              <w:tab w:val="left" w:pos="1605"/>
-            </w:tabs>
-            <w:jc w:val="center"/>
-            <w:rPr>
-              <w:rFonts w:ascii="Arial Narrow" w:hAnsi="Arial Narrow" w:cs="Arial"/>
-              <w:sz w:val="20"/>
-              <w:szCs w:val="20"/>
-              <w:highlight w:val="red"/>
-            </w:rPr>
-          </w:pPr>
-        </w:p>
-      </w:tc>
-      <w:tc>
-        <w:tcPr>
-          <w:tcW w:w="558" w:type="dxa"/>
-        </w:tcPr>
-        <w:p>
-          <w:pPr>
-            <w:spacing w:after="200" w:line="276" w:lineRule="auto"/>
-            <w:rPr>
-              <w:rFonts w:ascii="Calibri" w:eastAsia="Calibri" w:hAnsi="Calibri"/>
-              <w:sz w:val="20"/>
-              <w:szCs w:val="20"/>
-              <w:highlight w:val="red"/>
-              <w:lang w:eastAsia="en-US"/>
-            </w:rPr>
-          </w:pPr>
-        </w:p>
-      </w:tc>
-      <w:tc>
-        <w:tcPr>
-          <w:tcW w:w="3900" w:type="dxa"/>
-          <w:vMerge/>
-          <w:tcBorders>
-            <w:right w:val="single" w:sz="12" w:space="0" w:color="000000"/>
-          </w:tcBorders>
-          <w:vAlign w:val="center"/>
-        </w:tcPr>
-        <w:p>
-          <w:pPr>
-            <w:tabs>
-              <w:tab w:val="left" w:pos="1605"/>
-            </w:tabs>
-            <w:jc w:val="center"/>
-            <w:rPr>
-              <w:rFonts w:ascii="Arial Narrow" w:hAnsi="Arial Narrow"/>
-            </w:rPr>
-          </w:pPr>
-        </w:p>
-      </w:tc>
-      <w:tc>
-        <w:tcPr>
-          <w:tcW w:w="2599" w:type="dxa"/>
-          <w:gridSpan w:val="3"/>
-          <w:vMerge/>
-          <w:tcBorders>
-            <w:left w:val="single" w:sz="12" w:space="0" w:color="000000"/>
-          </w:tcBorders>
-          <w:vAlign w:val="center"/>
-        </w:tcPr>
-        <w:p>
-          <w:pPr>
-            <w:tabs>
-              <w:tab w:val="left" w:pos="1980"/>
-            </w:tabs>
-            <w:jc w:val="center"/>
-            <w:rPr>
-              <w:rFonts w:ascii="Arial Narrow" w:hAnsi="Arial Narrow"/>
-              <w:sz w:val="18"/>
-              <w:szCs w:val="18"/>
-            </w:rPr>
-          </w:pPr>
-        </w:p>
-      </w:tc>
-    </w:tr>
-  </w:tbl>
-  <w:p>
-    <w:pPr>
-      <w:pStyle w:val="aa"/>
-      <w:rPr>
-        <w:sz w:val="22"/>
-        <w:szCs w:val="22"/>
       </w:rPr>
     </w:pPr>
   </w:p>
@@ -34737,7 +34869,7 @@
               <mc:AlternateContent>
                 <mc:Choice Requires="wps">
                   <w:drawing>
-                    <wp:anchor distT="0" distB="0" distL="114300" distR="114300" simplePos="0" relativeHeight="251659264" behindDoc="0" locked="0" layoutInCell="0" allowOverlap="1" wp14:anchorId="4E9F02EF" wp14:editId="45405C32">
+                    <wp:anchor distT="0" distB="0" distL="114300" distR="114300" simplePos="0" relativeHeight="251659264" behindDoc="0" locked="0" layoutInCell="0" allowOverlap="1" wp14:anchorId="21596E97" wp14:editId="7EF46DD8">
                       <wp:simplePos x="0" y="0"/>
                       <wp:positionH relativeFrom="page">
                         <wp:posOffset>720090</wp:posOffset>
@@ -34802,7 +34934,7 @@
                 </mc:Choice>
                 <mc:Fallback>
                   <w:pict>
-                    <v:rect w14:anchorId="5274501D" id="Rectangle 1" o:spid="_x0000_s1026" style="position:absolute;margin-left:56.7pt;margin-top:14.2pt;width:524.4pt;height:813.55pt;z-index:251659264;visibility:visible;mso-wrap-style:square;mso-width-percent:0;mso-height-percent:0;mso-wrap-distance-left:9pt;mso-wrap-distance-top:0;mso-wrap-distance-right:9pt;mso-wrap-distance-bottom:0;mso-position-horizontal:absolute;mso-position-horizontal-relative:page;mso-position-vertical:absolute;mso-position-vertical-relative:page;mso-width-percent:0;mso-height-percent:0;mso-width-relative:page;mso-height-relative:page;v-text-anchor:top" o:gfxdata="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" o:allowincell="f" filled="f" strokeweight="1.5pt">
+                    <v:rect w14:anchorId="2D790CD5" id="Rectangle 1" o:spid="_x0000_s1026" style="position:absolute;margin-left:56.7pt;margin-top:14.2pt;width:524.4pt;height:813.55pt;z-index:251659264;visibility:visible;mso-wrap-style:square;mso-width-percent:0;mso-height-percent:0;mso-wrap-distance-left:9pt;mso-wrap-distance-top:0;mso-wrap-distance-right:9pt;mso-wrap-distance-bottom:0;mso-position-horizontal:absolute;mso-position-horizontal-relative:page;mso-position-vertical:absolute;mso-position-vertical-relative:page;mso-width-percent:0;mso-height-percent:0;mso-width-relative:page;mso-height-relative:page;v-text-anchor:top" o:gfxdata="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" o:allowincell="f" filled="f" strokeweight="1.5pt">
                       <w10:wrap anchorx="page" anchory="page"/>
                     </v:rect>
                   </w:pict>
@@ -35214,16 +35346,489 @@
   <w:p>
     <w:pPr>
       <w:pStyle w:val="a8"/>
-      <w:spacing w:line="80" w:lineRule="exact"/>
-      <w:rPr>
-        <w:rFonts w:ascii="Arial Narrow" w:hAnsi="Arial Narrow"/>
-      </w:rPr>
     </w:pPr>
   </w:p>
 </w:hdr>
 </file>
 
 <file path=word/header10.xml><?xml version="1.0" encoding="utf-8"?>
+<w:hdr xmlns:wpc="http://schemas.microsoft.com/office/word/2010/wordprocessingCanvas" xmlns:cx="http://schemas.microsoft.com/office/drawing/2014/chartex" xmlns:cx1="http://schemas.microsoft.com/office/drawing/2015/9/8/chartex" xmlns:cx2="http://schemas.microsoft.com/office/drawing/2015/10/21/chartex" xmlns:cx3="http://schemas.microsoft.com/office/drawing/2016/5/9/chartex" xmlns:cx4="http://schemas.microsoft.com/office/drawing/2016/5/10/chartex" xmlns:cx5="http://schemas.microsoft.com/office/drawing/2016/5/11/chartex" xmlns:cx6="http://schemas.microsoft.com/office/drawing/2016/5/12/chartex" xmlns:cx7="http://schemas.microsoft.com/office/drawing/2016/5/13/chartex" xmlns:cx8="http://schemas.microsoft.com/office/drawing/2016/5/14/chartex" xmlns:mc="http://schemas.openxmlformats.org/markup-compatibility/2006" xmlns:aink="http://schemas.microsoft.com/office/drawing/2016/ink" xmlns:am3d="http://schemas.microsoft.com/office/drawing/2017/model3d" xmlns:o="urn:schemas-microsoft-com:office:office" xmlns:r="http://schemas.openxmlformats.org/officeDocument/2006/relationships" xmlns:m="http://schemas.openxmlformats.org/officeDocument/2006/math" xmlns:v="urn:schemas-microsoft-com:vml" xmlns:wp14="http://schemas.microsoft.com/office/word/2010/wordprocessingDrawing" xmlns:wp="http://schemas.openxmlformats.org/drawingml/2006/wordprocessingDrawing" xmlns:w10="urn:schemas-microsoft-com:office:word" xmlns:w="http://schemas.openxmlformats.org/wordprocessingml/2006/main" xmlns:w14="http://schemas.microsoft.com/office/word/2010/wordml" xmlns:w15="http://schemas.microsoft.com/office/word/2012/wordml" xmlns:w16cex="http://schemas.microsoft.com/office/word/2018/wordml/cex" xmlns:w16cid="http://schemas.microsoft.com/office/word/2016/wordml/cid" xmlns:w16="http://schemas.microsoft.com/office/word/2018/wordml" xmlns:w16sdtdh="http://schemas.microsoft.com/office/word/2020/wordml/sdtdatahash" xmlns:w16se="http://schemas.microsoft.com/office/word/2015/wordml/symex" xmlns:wpg="http://schemas.microsoft.com/office/word/2010/wordprocessingGroup" xmlns:wpi="http://schemas.microsoft.com/office/word/2010/wordprocessingInk" xmlns:wne="http://schemas.microsoft.com/office/word/2006/wordml" xmlns:wps="http://schemas.microsoft.com/office/word/2010/wordprocessingShape" mc:Ignorable="w14 w15 w16se w16cid w16 w16cex w16sdtdh wp14">
+  <w:p>
+    <w:pPr>
+      <w:pStyle w:val="a8"/>
+    </w:pPr>
+    <w:r>
+      <w:rPr>
+        <w:noProof/>
+      </w:rPr>
+      <mc:AlternateContent>
+        <mc:Choice Requires="wps">
+          <w:drawing>
+            <wp:anchor distT="0" distB="0" distL="114300" distR="114300" simplePos="0" relativeHeight="251863552" behindDoc="0" locked="1" layoutInCell="0" allowOverlap="1" wp14:anchorId="39467FEF" wp14:editId="60A6C199">
+              <wp:simplePos x="0" y="0"/>
+              <wp:positionH relativeFrom="page">
+                <wp:posOffset>708660</wp:posOffset>
+              </wp:positionH>
+              <wp:positionV relativeFrom="page">
+                <wp:posOffset>160020</wp:posOffset>
+              </wp:positionV>
+              <wp:extent cx="6621780" cy="10334625"/>
+              <wp:effectExtent l="0" t="0" r="26670" b="28575"/>
+              <wp:wrapNone/>
+              <wp:docPr id="1416" name="Rectangle 529"/>
+              <wp:cNvGraphicFramePr>
+                <a:graphicFrameLocks xmlns:a="http://schemas.openxmlformats.org/drawingml/2006/main"/>
+              </wp:cNvGraphicFramePr>
+              <a:graphic xmlns:a="http://schemas.openxmlformats.org/drawingml/2006/main">
+                <a:graphicData uri="http://schemas.microsoft.com/office/word/2010/wordprocessingShape">
+                  <wps:wsp>
+                    <wps:cNvSpPr>
+                      <a:spLocks noChangeArrowheads="1"/>
+                    </wps:cNvSpPr>
+                    <wps:spPr bwMode="auto">
+                      <a:xfrm>
+                        <a:off x="0" y="0"/>
+                        <a:ext cx="6621780" cy="10334625"/>
+                      </a:xfrm>
+                      <a:prstGeom prst="rect">
+                        <a:avLst/>
+                      </a:prstGeom>
+                      <a:noFill/>
+                      <a:ln w="19050">
+                        <a:solidFill>
+                          <a:srgbClr val="000000"/>
+                        </a:solidFill>
+                        <a:miter lim="800000"/>
+                        <a:headEnd/>
+                        <a:tailEnd/>
+                      </a:ln>
+                      <a:extLst>
+                        <a:ext uri="{909E8E84-426E-40DD-AFC4-6F175D3DCCD1}">
+                          <a14:hiddenFill xmlns:a14="http://schemas.microsoft.com/office/drawing/2010/main">
+                            <a:solidFill>
+                              <a:srgbClr val="FFFFFF"/>
+                            </a:solidFill>
+                          </a14:hiddenFill>
+                        </a:ext>
+                      </a:extLst>
+                    </wps:spPr>
+                    <wps:bodyPr rot="0" vert="horz" wrap="square" lIns="91440" tIns="45720" rIns="91440" bIns="45720" anchor="t" anchorCtr="0" upright="1">
+                      <a:noAutofit/>
+                    </wps:bodyPr>
+                  </wps:wsp>
+                </a:graphicData>
+              </a:graphic>
+              <wp14:sizeRelH relativeFrom="page">
+                <wp14:pctWidth>0</wp14:pctWidth>
+              </wp14:sizeRelH>
+              <wp14:sizeRelV relativeFrom="page">
+                <wp14:pctHeight>0</wp14:pctHeight>
+              </wp14:sizeRelV>
+            </wp:anchor>
+          </w:drawing>
+        </mc:Choice>
+        <mc:Fallback>
+          <w:pict>
+            <v:rect w14:anchorId="0A09F0DF" id="Rectangle 529" o:spid="_x0000_s1026" style="position:absolute;margin-left:55.8pt;margin-top:12.6pt;width:521.4pt;height:813.75pt;z-index:251863552;visibility:visible;mso-wrap-style:square;mso-width-percent:0;mso-height-percent:0;mso-wrap-distance-left:9pt;mso-wrap-distance-top:0;mso-wrap-distance-right:9pt;mso-wrap-distance-bottom:0;mso-position-horizontal:absolute;mso-position-horizontal-relative:page;mso-position-vertical:absolute;mso-position-vertical-relative:page;mso-width-percent:0;mso-height-percent:0;mso-width-relative:page;mso-height-relative:page;v-text-anchor:top" o:gfxdata="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" o:allowincell="f" filled="f" strokeweight="1.5pt">
+              <w10:wrap anchorx="page" anchory="page"/>
+              <w10:anchorlock/>
+            </v:rect>
+          </w:pict>
+        </mc:Fallback>
+      </mc:AlternateContent>
+    </w:r>
+  </w:p>
+  <w:p>
+    <w:pPr>
+      <w:jc w:val="center"/>
+    </w:pPr>
+    <w:r>
+      <w:rPr>
+        <w:noProof/>
+      </w:rPr>
+      <mc:AlternateContent>
+        <mc:Choice Requires="wps">
+          <w:drawing>
+            <wp:anchor distT="0" distB="0" distL="114300" distR="114300" simplePos="0" relativeHeight="251861504" behindDoc="0" locked="0" layoutInCell="1" allowOverlap="1" wp14:anchorId="785DF93F" wp14:editId="482FF0F4">
+              <wp:simplePos x="0" y="0"/>
+              <wp:positionH relativeFrom="page">
+                <wp:posOffset>6926580</wp:posOffset>
+              </wp:positionH>
+              <wp:positionV relativeFrom="page">
+                <wp:posOffset>424814</wp:posOffset>
+              </wp:positionV>
+              <wp:extent cx="416560" cy="0"/>
+              <wp:effectExtent l="0" t="0" r="0" b="0"/>
+              <wp:wrapNone/>
+              <wp:docPr id="1435" name="Line 531"/>
+              <wp:cNvGraphicFramePr>
+                <a:graphicFrameLocks xmlns:a="http://schemas.openxmlformats.org/drawingml/2006/main"/>
+              </wp:cNvGraphicFramePr>
+              <a:graphic xmlns:a="http://schemas.openxmlformats.org/drawingml/2006/main">
+                <a:graphicData uri="http://schemas.microsoft.com/office/word/2010/wordprocessingShape">
+                  <wps:wsp>
+                    <wps:cNvCnPr>
+                      <a:cxnSpLocks noChangeShapeType="1"/>
+                    </wps:cNvCnPr>
+                    <wps:spPr bwMode="auto">
+                      <a:xfrm flipV="1">
+                        <a:off x="0" y="0"/>
+                        <a:ext cx="416560" cy="0"/>
+                      </a:xfrm>
+                      <a:prstGeom prst="line">
+                        <a:avLst/>
+                      </a:prstGeom>
+                      <a:noFill/>
+                      <a:ln w="19050">
+                        <a:solidFill>
+                          <a:srgbClr val="000000"/>
+                        </a:solidFill>
+                        <a:round/>
+                        <a:headEnd/>
+                        <a:tailEnd/>
+                      </a:ln>
+                      <a:extLst>
+                        <a:ext uri="{909E8E84-426E-40DD-AFC4-6F175D3DCCD1}">
+                          <a14:hiddenFill xmlns:a14="http://schemas.microsoft.com/office/drawing/2010/main">
+                            <a:noFill/>
+                          </a14:hiddenFill>
+                        </a:ext>
+                      </a:extLst>
+                    </wps:spPr>
+                    <wps:bodyPr/>
+                  </wps:wsp>
+                </a:graphicData>
+              </a:graphic>
+              <wp14:sizeRelH relativeFrom="page">
+                <wp14:pctWidth>0</wp14:pctWidth>
+              </wp14:sizeRelH>
+              <wp14:sizeRelV relativeFrom="page">
+                <wp14:pctHeight>0</wp14:pctHeight>
+              </wp14:sizeRelV>
+            </wp:anchor>
+          </w:drawing>
+        </mc:Choice>
+        <mc:Fallback>
+          <w:pict>
+            <v:line w14:anchorId="1AA89495" id="Line 531" o:spid="_x0000_s1026" style="position:absolute;flip:y;z-index:251861504;visibility:visible;mso-wrap-style:square;mso-width-percent:0;mso-height-percent:0;mso-wrap-distance-left:9pt;mso-wrap-distance-top:0;mso-wrap-distance-right:9pt;mso-wrap-distance-bottom:0;mso-position-horizontal:absolute;mso-position-horizontal-relative:page;mso-position-vertical:absolute;mso-position-vertical-relative:page;mso-width-percent:0;mso-height-percent:0;mso-width-relative:page;mso-height-relative:page" from="545.4pt,33.45pt" to="578.2pt,33.45pt" o:gfxdata="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" strokeweight="1.5pt">
+              <w10:wrap anchorx="page" anchory="page"/>
+            </v:line>
+          </w:pict>
+        </mc:Fallback>
+      </mc:AlternateContent>
+    </w:r>
+    <w:r>
+      <w:rPr>
+        <w:noProof/>
+      </w:rPr>
+      <mc:AlternateContent>
+        <mc:Choice Requires="wps">
+          <w:drawing>
+            <wp:anchor distT="0" distB="0" distL="114300" distR="114300" simplePos="0" relativeHeight="251864576" behindDoc="0" locked="0" layoutInCell="1" allowOverlap="1" wp14:anchorId="723B9F46" wp14:editId="745A2A13">
+              <wp:simplePos x="0" y="0"/>
+              <wp:positionH relativeFrom="column">
+                <wp:posOffset>6196965</wp:posOffset>
+              </wp:positionH>
+              <wp:positionV relativeFrom="paragraph">
+                <wp:posOffset>13970</wp:posOffset>
+              </wp:positionV>
+              <wp:extent cx="3810" cy="270510"/>
+              <wp:effectExtent l="0" t="0" r="34290" b="34290"/>
+              <wp:wrapNone/>
+              <wp:docPr id="1419" name="Line 530"/>
+              <wp:cNvGraphicFramePr>
+                <a:graphicFrameLocks xmlns:a="http://schemas.openxmlformats.org/drawingml/2006/main"/>
+              </wp:cNvGraphicFramePr>
+              <a:graphic xmlns:a="http://schemas.openxmlformats.org/drawingml/2006/main">
+                <a:graphicData uri="http://schemas.microsoft.com/office/word/2010/wordprocessingShape">
+                  <wps:wsp>
+                    <wps:cNvCnPr>
+                      <a:cxnSpLocks noChangeShapeType="1"/>
+                    </wps:cNvCnPr>
+                    <wps:spPr bwMode="auto">
+                      <a:xfrm>
+                        <a:off x="0" y="0"/>
+                        <a:ext cx="3810" cy="270510"/>
+                      </a:xfrm>
+                      <a:prstGeom prst="line">
+                        <a:avLst/>
+                      </a:prstGeom>
+                      <a:noFill/>
+                      <a:ln w="19050">
+                        <a:solidFill>
+                          <a:srgbClr val="000000"/>
+                        </a:solidFill>
+                        <a:round/>
+                        <a:headEnd/>
+                        <a:tailEnd/>
+                      </a:ln>
+                      <a:extLst>
+                        <a:ext uri="{909E8E84-426E-40DD-AFC4-6F175D3DCCD1}">
+                          <a14:hiddenFill xmlns:a14="http://schemas.microsoft.com/office/drawing/2010/main">
+                            <a:noFill/>
+                          </a14:hiddenFill>
+                        </a:ext>
+                      </a:extLst>
+                    </wps:spPr>
+                    <wps:bodyPr/>
+                  </wps:wsp>
+                </a:graphicData>
+              </a:graphic>
+              <wp14:sizeRelH relativeFrom="page">
+                <wp14:pctWidth>0</wp14:pctWidth>
+              </wp14:sizeRelH>
+              <wp14:sizeRelV relativeFrom="page">
+                <wp14:pctHeight>0</wp14:pctHeight>
+              </wp14:sizeRelV>
+            </wp:anchor>
+          </w:drawing>
+        </mc:Choice>
+        <mc:Fallback>
+          <w:pict>
+            <v:line w14:anchorId="4B9B003D" id="Line 530" o:spid="_x0000_s1026" style="position:absolute;z-index:251864576;visibility:visible;mso-wrap-style:square;mso-width-percent:0;mso-height-percent:0;mso-wrap-distance-left:9pt;mso-wrap-distance-top:0;mso-wrap-distance-right:9pt;mso-wrap-distance-bottom:0;mso-position-horizontal:absolute;mso-position-horizontal-relative:text;mso-position-vertical:absolute;mso-position-vertical-relative:text;mso-width-percent:0;mso-height-percent:0;mso-width-relative:page;mso-height-relative:page" from="487.95pt,1.1pt" to="488.25pt,22.4pt" o:gfxdata="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" strokeweight="1.5pt"/>
+          </w:pict>
+        </mc:Fallback>
+      </mc:AlternateContent>
+    </w:r>
+    <w:r>
+      <w:rPr>
+        <w:rFonts w:ascii="Arial Narrow" w:hAnsi="Arial Narrow"/>
+        <w:noProof/>
+      </w:rPr>
+      <mc:AlternateContent>
+        <mc:Choice Requires="wps">
+          <w:drawing>
+            <wp:anchor distT="0" distB="0" distL="114300" distR="114300" simplePos="0" relativeHeight="251862528" behindDoc="0" locked="0" layoutInCell="1" allowOverlap="1" wp14:anchorId="420D1F9A" wp14:editId="0C8224CD">
+              <wp:simplePos x="0" y="0"/>
+              <wp:positionH relativeFrom="rightMargin">
+                <wp:posOffset>-76200</wp:posOffset>
+              </wp:positionH>
+              <wp:positionV relativeFrom="paragraph">
+                <wp:posOffset>15875</wp:posOffset>
+              </wp:positionV>
+              <wp:extent cx="363220" cy="253365"/>
+              <wp:effectExtent l="0" t="0" r="0" b="0"/>
+              <wp:wrapNone/>
+              <wp:docPr id="1417" name="Text Box 532"/>
+              <wp:cNvGraphicFramePr>
+                <a:graphicFrameLocks xmlns:a="http://schemas.openxmlformats.org/drawingml/2006/main"/>
+              </wp:cNvGraphicFramePr>
+              <a:graphic xmlns:a="http://schemas.openxmlformats.org/drawingml/2006/main">
+                <a:graphicData uri="http://schemas.microsoft.com/office/word/2010/wordprocessingShape">
+                  <wps:wsp>
+                    <wps:cNvSpPr txBox="1">
+                      <a:spLocks noChangeArrowheads="1"/>
+                    </wps:cNvSpPr>
+                    <wps:spPr bwMode="auto">
+                      <a:xfrm>
+                        <a:off x="0" y="0"/>
+                        <a:ext cx="363220" cy="253365"/>
+                      </a:xfrm>
+                      <a:prstGeom prst="rect">
+                        <a:avLst/>
+                      </a:prstGeom>
+                      <a:solidFill>
+                        <a:sysClr val="window" lastClr="FFFFFF"/>
+                      </a:solidFill>
+                      <a:ln>
+                        <a:noFill/>
+                      </a:ln>
+                    </wps:spPr>
+                    <wps:txbx>
+                      <w:txbxContent>
+                        <w:p>
+                          <w:pPr>
+                            <w:ind w:hanging="142"/>
+                            <w:jc w:val="center"/>
+                          </w:pPr>
+                          <w:r>
+                            <w:fldChar w:fldCharType="begin"/>
+                          </w:r>
+                          <w:r>
+                            <w:instrText xml:space="preserve"> </w:instrText>
+                          </w:r>
+                          <w:r>
+                            <w:rPr>
+                              <w:lang w:val="en-US"/>
+                            </w:rPr>
+                            <w:instrText>=</w:instrText>
+                          </w:r>
+                          <w:r>
+                            <w:rPr>
+                              <w:lang w:val="en-US"/>
+                            </w:rPr>
+                            <w:fldChar w:fldCharType="begin"/>
+                          </w:r>
+                          <w:r>
+                            <w:rPr>
+                              <w:lang w:val="en-US"/>
+                            </w:rPr>
+                            <w:instrText xml:space="preserve"> page </w:instrText>
+                          </w:r>
+                          <w:r>
+                            <w:rPr>
+                              <w:lang w:val="en-US"/>
+                            </w:rPr>
+                            <w:fldChar w:fldCharType="separate"/>
+                          </w:r>
+                          <w:r>
+                            <w:rPr>
+                              <w:noProof/>
+                              <w:lang w:val="en-US"/>
+                            </w:rPr>
+                            <w:instrText>16</w:instrText>
+                          </w:r>
+                          <w:r>
+                            <w:rPr>
+                              <w:lang w:val="en-US"/>
+                            </w:rPr>
+                            <w:fldChar w:fldCharType="end"/>
+                          </w:r>
+                          <w:r>
+                            <w:rPr>
+                              <w:lang w:val="en-US"/>
+                            </w:rPr>
+                            <w:instrText>+</w:instrText>
+                          </w:r>
+                          <w:r>
+                            <w:instrText>5</w:instrText>
+                          </w:r>
+                          <w:r>
+                            <w:fldChar w:fldCharType="separate"/>
+                          </w:r>
+                          <w:r>
+                            <w:rPr>
+                              <w:noProof/>
+                            </w:rPr>
+                            <w:t>21</w:t>
+                          </w:r>
+                          <w:r>
+                            <w:fldChar w:fldCharType="end"/>
+                          </w:r>
+                        </w:p>
+                        <w:p>
+                          <w:pPr>
+                            <w:rPr>
+                              <w:rStyle w:val="af"/>
+                            </w:rPr>
+                          </w:pPr>
+                        </w:p>
+                      </w:txbxContent>
+                    </wps:txbx>
+                    <wps:bodyPr rot="0" vert="horz" wrap="square" lIns="91440" tIns="45720" rIns="91440" bIns="45720" anchor="t" anchorCtr="0" upright="1">
+                      <a:noAutofit/>
+                    </wps:bodyPr>
+                  </wps:wsp>
+                </a:graphicData>
+              </a:graphic>
+              <wp14:sizeRelH relativeFrom="page">
+                <wp14:pctWidth>0</wp14:pctWidth>
+              </wp14:sizeRelH>
+              <wp14:sizeRelV relativeFrom="page">
+                <wp14:pctHeight>0</wp14:pctHeight>
+              </wp14:sizeRelV>
+            </wp:anchor>
+          </w:drawing>
+        </mc:Choice>
+        <mc:Fallback>
+          <w:pict>
+            <v:shapetype w14:anchorId="420D1F9A" id="_x0000_t202" coordsize="21600,21600" o:spt="202" path="m,l,21600r21600,l21600,xe">
+              <v:stroke joinstyle="miter"/>
+              <v:path gradientshapeok="t" o:connecttype="rect"/>
+            </v:shapetype>
+            <v:shape id="_x0000_s1030" type="#_x0000_t202" style="position:absolute;left:0;text-align:left;margin-left:-6pt;margin-top:1.25pt;width:28.6pt;height:19.95pt;z-index:251862528;visibility:visible;mso-wrap-style:square;mso-width-percent:0;mso-height-percent:0;mso-wrap-distance-left:9pt;mso-wrap-distance-top:0;mso-wrap-distance-right:9pt;mso-wrap-distance-bottom:0;mso-position-horizontal:absolute;mso-position-horizontal-relative:right-margin-area;mso-position-vertical:absolute;mso-position-vertical-relative:text;mso-width-percent:0;mso-height-percent:0;mso-width-relative:page;mso-height-relative:page;v-text-anchor:top" o:gfxdata="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" fillcolor="window" stroked="f">
+              <v:textbox>
+                <w:txbxContent>
+                  <w:p>
+                    <w:pPr>
+                      <w:ind w:hanging="142"/>
+                      <w:jc w:val="center"/>
+                    </w:pPr>
+                    <w:r>
+                      <w:fldChar w:fldCharType="begin"/>
+                    </w:r>
+                    <w:r>
+                      <w:instrText xml:space="preserve"> </w:instrText>
+                    </w:r>
+                    <w:r>
+                      <w:rPr>
+                        <w:lang w:val="en-US"/>
+                      </w:rPr>
+                      <w:instrText>=</w:instrText>
+                    </w:r>
+                    <w:r>
+                      <w:rPr>
+                        <w:lang w:val="en-US"/>
+                      </w:rPr>
+                      <w:fldChar w:fldCharType="begin"/>
+                    </w:r>
+                    <w:r>
+                      <w:rPr>
+                        <w:lang w:val="en-US"/>
+                      </w:rPr>
+                      <w:instrText xml:space="preserve"> page </w:instrText>
+                    </w:r>
+                    <w:r>
+                      <w:rPr>
+                        <w:lang w:val="en-US"/>
+                      </w:rPr>
+                      <w:fldChar w:fldCharType="separate"/>
+                    </w:r>
+                    <w:r>
+                      <w:rPr>
+                        <w:noProof/>
+                        <w:lang w:val="en-US"/>
+                      </w:rPr>
+                      <w:instrText>16</w:instrText>
+                    </w:r>
+                    <w:r>
+                      <w:rPr>
+                        <w:lang w:val="en-US"/>
+                      </w:rPr>
+                      <w:fldChar w:fldCharType="end"/>
+                    </w:r>
+                    <w:r>
+                      <w:rPr>
+                        <w:lang w:val="en-US"/>
+                      </w:rPr>
+                      <w:instrText>+</w:instrText>
+                    </w:r>
+                    <w:r>
+                      <w:instrText>5</w:instrText>
+                    </w:r>
+                    <w:r>
+                      <w:fldChar w:fldCharType="separate"/>
+                    </w:r>
+                    <w:r>
+                      <w:rPr>
+                        <w:noProof/>
+                      </w:rPr>
+                      <w:t>21</w:t>
+                    </w:r>
+                    <w:r>
+                      <w:fldChar w:fldCharType="end"/>
+                    </w:r>
+                  </w:p>
+                  <w:p>
+                    <w:pPr>
+                      <w:rPr>
+                        <w:rStyle w:val="af"/>
+                      </w:rPr>
+                    </w:pPr>
+                  </w:p>
+                </w:txbxContent>
+              </v:textbox>
+              <w10:wrap anchorx="margin"/>
+            </v:shape>
+          </w:pict>
+        </mc:Fallback>
+      </mc:AlternateContent>
+    </w:r>
+  </w:p>
+</w:hdr>
+</file>
+
+<file path=word/header11.xml><?xml version="1.0" encoding="utf-8"?>
 <w:hdr xmlns:wpc="http://schemas.microsoft.com/office/word/2010/wordprocessingCanvas" xmlns:cx="http://schemas.microsoft.com/office/drawing/2014/chartex" xmlns:cx1="http://schemas.microsoft.com/office/drawing/2015/9/8/chartex" xmlns:cx2="http://schemas.microsoft.com/office/drawing/2015/10/21/chartex" xmlns:cx3="http://schemas.microsoft.com/office/drawing/2016/5/9/chartex" xmlns:cx4="http://schemas.microsoft.com/office/drawing/2016/5/10/chartex" xmlns:cx5="http://schemas.microsoft.com/office/drawing/2016/5/11/chartex" xmlns:cx6="http://schemas.microsoft.com/office/drawing/2016/5/12/chartex" xmlns:cx7="http://schemas.microsoft.com/office/drawing/2016/5/13/chartex" xmlns:cx8="http://schemas.microsoft.com/office/drawing/2016/5/14/chartex" xmlns:mc="http://schemas.openxmlformats.org/markup-compatibility/2006" xmlns:aink="http://schemas.microsoft.com/office/drawing/2016/ink" xmlns:am3d="http://schemas.microsoft.com/office/drawing/2017/model3d" xmlns:o="urn:schemas-microsoft-com:office:office" xmlns:r="http://schemas.openxmlformats.org/officeDocument/2006/relationships" xmlns:m="http://schemas.openxmlformats.org/officeDocument/2006/math" xmlns:v="urn:schemas-microsoft-com:vml" xmlns:wp14="http://schemas.microsoft.com/office/word/2010/wordprocessingDrawing" xmlns:wp="http://schemas.openxmlformats.org/drawingml/2006/wordprocessingDrawing" xmlns:w10="urn:schemas-microsoft-com:office:word" xmlns:w="http://schemas.openxmlformats.org/wordprocessingml/2006/main" xmlns:w14="http://schemas.microsoft.com/office/word/2010/wordml" xmlns:w15="http://schemas.microsoft.com/office/word/2012/wordml" xmlns:w16cex="http://schemas.microsoft.com/office/word/2018/wordml/cex" xmlns:w16cid="http://schemas.microsoft.com/office/word/2016/wordml/cid" xmlns:w16="http://schemas.microsoft.com/office/word/2018/wordml" xmlns:w16sdtdh="http://schemas.microsoft.com/office/word/2020/wordml/sdtdatahash" xmlns:w16se="http://schemas.microsoft.com/office/word/2015/wordml/symex" xmlns:wpg="http://schemas.microsoft.com/office/word/2010/wordprocessingGroup" xmlns:wpi="http://schemas.microsoft.com/office/word/2010/wordprocessingInk" xmlns:wne="http://schemas.microsoft.com/office/word/2006/wordml" xmlns:wps="http://schemas.microsoft.com/office/word/2010/wordprocessingShape" mc:Ignorable="w14 w15 w16se w16cid w16 w16cex w16sdtdh wp14">
   <w:p>
     <w:pPr>
@@ -35454,7 +36059,7 @@
 </w:hdr>
 </file>
 
-<file path=word/header11.xml><?xml version="1.0" encoding="utf-8"?>
+<file path=word/header12.xml><?xml version="1.0" encoding="utf-8"?>
 <w:hdr xmlns:wpc="http://schemas.microsoft.com/office/word/2010/wordprocessingCanvas" xmlns:cx="http://schemas.microsoft.com/office/drawing/2014/chartex" xmlns:cx1="http://schemas.microsoft.com/office/drawing/2015/9/8/chartex" xmlns:cx2="http://schemas.microsoft.com/office/drawing/2015/10/21/chartex" xmlns:cx3="http://schemas.microsoft.com/office/drawing/2016/5/9/chartex" xmlns:cx4="http://schemas.microsoft.com/office/drawing/2016/5/10/chartex" xmlns:cx5="http://schemas.microsoft.com/office/drawing/2016/5/11/chartex" xmlns:cx6="http://schemas.microsoft.com/office/drawing/2016/5/12/chartex" xmlns:cx7="http://schemas.microsoft.com/office/drawing/2016/5/13/chartex" xmlns:cx8="http://schemas.microsoft.com/office/drawing/2016/5/14/chartex" xmlns:mc="http://schemas.openxmlformats.org/markup-compatibility/2006" xmlns:aink="http://schemas.microsoft.com/office/drawing/2016/ink" xmlns:am3d="http://schemas.microsoft.com/office/drawing/2017/model3d" xmlns:o="urn:schemas-microsoft-com:office:office" xmlns:r="http://schemas.openxmlformats.org/officeDocument/2006/relationships" xmlns:m="http://schemas.openxmlformats.org/officeDocument/2006/math" xmlns:v="urn:schemas-microsoft-com:vml" xmlns:wp14="http://schemas.microsoft.com/office/word/2010/wordprocessingDrawing" xmlns:wp="http://schemas.openxmlformats.org/drawingml/2006/wordprocessingDrawing" xmlns:w10="urn:schemas-microsoft-com:office:word" xmlns:w="http://schemas.openxmlformats.org/wordprocessingml/2006/main" xmlns:w14="http://schemas.microsoft.com/office/word/2010/wordml" xmlns:w15="http://schemas.microsoft.com/office/word/2012/wordml" xmlns:w16cex="http://schemas.microsoft.com/office/word/2018/wordml/cex" xmlns:w16cid="http://schemas.microsoft.com/office/word/2016/wordml/cid" xmlns:w16="http://schemas.microsoft.com/office/word/2018/wordml" xmlns:w16sdtdh="http://schemas.microsoft.com/office/word/2020/wordml/sdtdatahash" xmlns:w16se="http://schemas.microsoft.com/office/word/2015/wordml/symex" xmlns:wpg="http://schemas.microsoft.com/office/word/2010/wordprocessingGroup" xmlns:wpi="http://schemas.microsoft.com/office/word/2010/wordprocessingInk" xmlns:wne="http://schemas.microsoft.com/office/word/2006/wordml" xmlns:wps="http://schemas.microsoft.com/office/word/2010/wordprocessingShape" mc:Ignorable="w14 w15 w16se w16cid w16 w16cex w16sdtdh wp14">
   <w:p>
     <w:pPr>
@@ -35507,7 +36112,7 @@
 </w:hdr>
 </file>
 
-<file path=word/header12.xml><?xml version="1.0" encoding="utf-8"?>
+<file path=word/header13.xml><?xml version="1.0" encoding="utf-8"?>
 <w:hdr xmlns:wpc="http://schemas.microsoft.com/office/word/2010/wordprocessingCanvas" xmlns:cx="http://schemas.microsoft.com/office/drawing/2014/chartex" xmlns:cx1="http://schemas.microsoft.com/office/drawing/2015/9/8/chartex" xmlns:cx2="http://schemas.microsoft.com/office/drawing/2015/10/21/chartex" xmlns:cx3="http://schemas.microsoft.com/office/drawing/2016/5/9/chartex" xmlns:cx4="http://schemas.microsoft.com/office/drawing/2016/5/10/chartex" xmlns:cx5="http://schemas.microsoft.com/office/drawing/2016/5/11/chartex" xmlns:cx6="http://schemas.microsoft.com/office/drawing/2016/5/12/chartex" xmlns:cx7="http://schemas.microsoft.com/office/drawing/2016/5/13/chartex" xmlns:cx8="http://schemas.microsoft.com/office/drawing/2016/5/14/chartex" xmlns:mc="http://schemas.openxmlformats.org/markup-compatibility/2006" xmlns:aink="http://schemas.microsoft.com/office/drawing/2016/ink" xmlns:am3d="http://schemas.microsoft.com/office/drawing/2017/model3d" xmlns:o="urn:schemas-microsoft-com:office:office" xmlns:r="http://schemas.openxmlformats.org/officeDocument/2006/relationships" xmlns:m="http://schemas.openxmlformats.org/officeDocument/2006/math" xmlns:v="urn:schemas-microsoft-com:vml" xmlns:wp14="http://schemas.microsoft.com/office/word/2010/wordprocessingDrawing" xmlns:wp="http://schemas.openxmlformats.org/drawingml/2006/wordprocessingDrawing" xmlns:w10="urn:schemas-microsoft-com:office:word" xmlns:w="http://schemas.openxmlformats.org/wordprocessingml/2006/main" xmlns:w14="http://schemas.microsoft.com/office/word/2010/wordml" xmlns:w15="http://schemas.microsoft.com/office/word/2012/wordml" xmlns:w16cex="http://schemas.microsoft.com/office/word/2018/wordml/cex" xmlns:w16cid="http://schemas.microsoft.com/office/word/2016/wordml/cid" xmlns:w16="http://schemas.microsoft.com/office/word/2018/wordml" xmlns:w16sdtdh="http://schemas.microsoft.com/office/word/2020/wordml/sdtdatahash" xmlns:w16se="http://schemas.microsoft.com/office/word/2015/wordml/symex" xmlns:wpg="http://schemas.microsoft.com/office/word/2010/wordprocessingGroup" xmlns:wpi="http://schemas.microsoft.com/office/word/2010/wordprocessingInk" xmlns:wne="http://schemas.microsoft.com/office/word/2006/wordml" xmlns:wps="http://schemas.microsoft.com/office/word/2010/wordprocessingShape" mc:Ignorable="w14 w15 w16se w16cid w16 w16cex w16sdtdh wp14">
   <w:p>
     <w:pPr>
@@ -35570,7 +36175,7 @@
 </w:hdr>
 </file>
 
-<file path=word/header13.xml><?xml version="1.0" encoding="utf-8"?>
+<file path=word/header14.xml><?xml version="1.0" encoding="utf-8"?>
 <w:hdr xmlns:wpc="http://schemas.microsoft.com/office/word/2010/wordprocessingCanvas" xmlns:cx="http://schemas.microsoft.com/office/drawing/2014/chartex" xmlns:cx1="http://schemas.microsoft.com/office/drawing/2015/9/8/chartex" xmlns:cx2="http://schemas.microsoft.com/office/drawing/2015/10/21/chartex" xmlns:cx3="http://schemas.microsoft.com/office/drawing/2016/5/9/chartex" xmlns:cx4="http://schemas.microsoft.com/office/drawing/2016/5/10/chartex" xmlns:cx5="http://schemas.microsoft.com/office/drawing/2016/5/11/chartex" xmlns:cx6="http://schemas.microsoft.com/office/drawing/2016/5/12/chartex" xmlns:cx7="http://schemas.microsoft.com/office/drawing/2016/5/13/chartex" xmlns:cx8="http://schemas.microsoft.com/office/drawing/2016/5/14/chartex" xmlns:mc="http://schemas.openxmlformats.org/markup-compatibility/2006" xmlns:aink="http://schemas.microsoft.com/office/drawing/2016/ink" xmlns:am3d="http://schemas.microsoft.com/office/drawing/2017/model3d" xmlns:o="urn:schemas-microsoft-com:office:office" xmlns:r="http://schemas.openxmlformats.org/officeDocument/2006/relationships" xmlns:m="http://schemas.openxmlformats.org/officeDocument/2006/math" xmlns:v="urn:schemas-microsoft-com:vml" xmlns:wp14="http://schemas.microsoft.com/office/word/2010/wordprocessingDrawing" xmlns:wp="http://schemas.openxmlformats.org/drawingml/2006/wordprocessingDrawing" xmlns:w10="urn:schemas-microsoft-com:office:word" xmlns:w="http://schemas.openxmlformats.org/wordprocessingml/2006/main" xmlns:w14="http://schemas.microsoft.com/office/word/2010/wordml" xmlns:w15="http://schemas.microsoft.com/office/word/2012/wordml" xmlns:w16cex="http://schemas.microsoft.com/office/word/2018/wordml/cex" xmlns:w16cid="http://schemas.microsoft.com/office/word/2016/wordml/cid" xmlns:w16="http://schemas.microsoft.com/office/word/2018/wordml" xmlns:w16sdtdh="http://schemas.microsoft.com/office/word/2020/wordml/sdtdatahash" xmlns:w16se="http://schemas.microsoft.com/office/word/2015/wordml/symex" xmlns:wpg="http://schemas.microsoft.com/office/word/2010/wordprocessingGroup" xmlns:wpi="http://schemas.microsoft.com/office/word/2010/wordprocessingInk" xmlns:wne="http://schemas.microsoft.com/office/word/2006/wordml" xmlns:wps="http://schemas.microsoft.com/office/word/2010/wordprocessingShape" mc:Ignorable="w14 w15 w16se w16cid w16 w16cex w16sdtdh wp14">
   <w:p>
     <w:pPr>
@@ -36060,7 +36665,7 @@
 </w:hdr>
 </file>
 
-<file path=word/header14.xml><?xml version="1.0" encoding="utf-8"?>
+<file path=word/header15.xml><?xml version="1.0" encoding="utf-8"?>
 <w:hdr xmlns:wpc="http://schemas.microsoft.com/office/word/2010/wordprocessingCanvas" xmlns:cx="http://schemas.microsoft.com/office/drawing/2014/chartex" xmlns:cx1="http://schemas.microsoft.com/office/drawing/2015/9/8/chartex" xmlns:cx2="http://schemas.microsoft.com/office/drawing/2015/10/21/chartex" xmlns:cx3="http://schemas.microsoft.com/office/drawing/2016/5/9/chartex" xmlns:cx4="http://schemas.microsoft.com/office/drawing/2016/5/10/chartex" xmlns:cx5="http://schemas.microsoft.com/office/drawing/2016/5/11/chartex" xmlns:cx6="http://schemas.microsoft.com/office/drawing/2016/5/12/chartex" xmlns:cx7="http://schemas.microsoft.com/office/drawing/2016/5/13/chartex" xmlns:cx8="http://schemas.microsoft.com/office/drawing/2016/5/14/chartex" xmlns:mc="http://schemas.openxmlformats.org/markup-compatibility/2006" xmlns:aink="http://schemas.microsoft.com/office/drawing/2016/ink" xmlns:am3d="http://schemas.microsoft.com/office/drawing/2017/model3d" xmlns:o="urn:schemas-microsoft-com:office:office" xmlns:r="http://schemas.openxmlformats.org/officeDocument/2006/relationships" xmlns:m="http://schemas.openxmlformats.org/officeDocument/2006/math" xmlns:v="urn:schemas-microsoft-com:vml" xmlns:wp14="http://schemas.microsoft.com/office/word/2010/wordprocessingDrawing" xmlns:wp="http://schemas.openxmlformats.org/drawingml/2006/wordprocessingDrawing" xmlns:w10="urn:schemas-microsoft-com:office:word" xmlns:w="http://schemas.openxmlformats.org/wordprocessingml/2006/main" xmlns:w14="http://schemas.microsoft.com/office/word/2010/wordml" xmlns:w15="http://schemas.microsoft.com/office/word/2012/wordml" xmlns:w16cex="http://schemas.microsoft.com/office/word/2018/wordml/cex" xmlns:w16cid="http://schemas.microsoft.com/office/word/2016/wordml/cid" xmlns:w16="http://schemas.microsoft.com/office/word/2018/wordml" xmlns:w16sdtdh="http://schemas.microsoft.com/office/word/2020/wordml/sdtdatahash" xmlns:w16se="http://schemas.microsoft.com/office/word/2015/wordml/symex" xmlns:wpg="http://schemas.microsoft.com/office/word/2010/wordprocessingGroup" xmlns:wpi="http://schemas.microsoft.com/office/word/2010/wordprocessingInk" xmlns:wne="http://schemas.microsoft.com/office/word/2006/wordml" xmlns:wps="http://schemas.microsoft.com/office/word/2010/wordprocessingShape" mc:Ignorable="w14 w15 w16se w16cid w16 w16cex w16sdtdh wp14">
   <w:p>
     <w:pPr>
@@ -36364,7 +36969,7 @@
 </w:hdr>
 </file>
 
-<file path=word/header15.xml><?xml version="1.0" encoding="utf-8"?>
+<file path=word/header16.xml><?xml version="1.0" encoding="utf-8"?>
 <w:hdr xmlns:wpc="http://schemas.microsoft.com/office/word/2010/wordprocessingCanvas" xmlns:cx="http://schemas.microsoft.com/office/drawing/2014/chartex" xmlns:cx1="http://schemas.microsoft.com/office/drawing/2015/9/8/chartex" xmlns:cx2="http://schemas.microsoft.com/office/drawing/2015/10/21/chartex" xmlns:cx3="http://schemas.microsoft.com/office/drawing/2016/5/9/chartex" xmlns:cx4="http://schemas.microsoft.com/office/drawing/2016/5/10/chartex" xmlns:cx5="http://schemas.microsoft.com/office/drawing/2016/5/11/chartex" xmlns:cx6="http://schemas.microsoft.com/office/drawing/2016/5/12/chartex" xmlns:cx7="http://schemas.microsoft.com/office/drawing/2016/5/13/chartex" xmlns:cx8="http://schemas.microsoft.com/office/drawing/2016/5/14/chartex" xmlns:mc="http://schemas.openxmlformats.org/markup-compatibility/2006" xmlns:aink="http://schemas.microsoft.com/office/drawing/2016/ink" xmlns:am3d="http://schemas.microsoft.com/office/drawing/2017/model3d" xmlns:o="urn:schemas-microsoft-com:office:office" xmlns:r="http://schemas.openxmlformats.org/officeDocument/2006/relationships" xmlns:m="http://schemas.openxmlformats.org/officeDocument/2006/math" xmlns:v="urn:schemas-microsoft-com:vml" xmlns:wp14="http://schemas.microsoft.com/office/word/2010/wordprocessingDrawing" xmlns:wp="http://schemas.openxmlformats.org/drawingml/2006/wordprocessingDrawing" xmlns:w10="urn:schemas-microsoft-com:office:word" xmlns:w="http://schemas.openxmlformats.org/wordprocessingml/2006/main" xmlns:w14="http://schemas.microsoft.com/office/word/2010/wordml" xmlns:w15="http://schemas.microsoft.com/office/word/2012/wordml" xmlns:w16cex="http://schemas.microsoft.com/office/word/2018/wordml/cex" xmlns:w16cid="http://schemas.microsoft.com/office/word/2016/wordml/cid" xmlns:w16="http://schemas.microsoft.com/office/word/2018/wordml" xmlns:w16sdtdh="http://schemas.microsoft.com/office/word/2020/wordml/sdtdatahash" xmlns:w16se="http://schemas.microsoft.com/office/word/2015/wordml/symex" xmlns:wpg="http://schemas.microsoft.com/office/word/2010/wordprocessingGroup" xmlns:wpi="http://schemas.microsoft.com/office/word/2010/wordprocessingInk" xmlns:wne="http://schemas.microsoft.com/office/word/2006/wordml" xmlns:wps="http://schemas.microsoft.com/office/word/2010/wordprocessingShape" mc:Ignorable="w14 w15 w16se w16cid w16 w16cex w16sdtdh wp14">
   <w:p>
     <w:pPr>
@@ -36375,6 +36980,20 @@
 </file>
 
 <file path=word/header2.xml><?xml version="1.0" encoding="utf-8"?>
+<w:hdr xmlns:wpc="http://schemas.microsoft.com/office/word/2010/wordprocessingCanvas" xmlns:cx="http://schemas.microsoft.com/office/drawing/2014/chartex" xmlns:cx1="http://schemas.microsoft.com/office/drawing/2015/9/8/chartex" xmlns:cx2="http://schemas.microsoft.com/office/drawing/2015/10/21/chartex" xmlns:cx3="http://schemas.microsoft.com/office/drawing/2016/5/9/chartex" xmlns:cx4="http://schemas.microsoft.com/office/drawing/2016/5/10/chartex" xmlns:cx5="http://schemas.microsoft.com/office/drawing/2016/5/11/chartex" xmlns:cx6="http://schemas.microsoft.com/office/drawing/2016/5/12/chartex" xmlns:cx7="http://schemas.microsoft.com/office/drawing/2016/5/13/chartex" xmlns:cx8="http://schemas.microsoft.com/office/drawing/2016/5/14/chartex" xmlns:mc="http://schemas.openxmlformats.org/markup-compatibility/2006" xmlns:aink="http://schemas.microsoft.com/office/drawing/2016/ink" xmlns:am3d="http://schemas.microsoft.com/office/drawing/2017/model3d" xmlns:o="urn:schemas-microsoft-com:office:office" xmlns:r="http://schemas.openxmlformats.org/officeDocument/2006/relationships" xmlns:m="http://schemas.openxmlformats.org/officeDocument/2006/math" xmlns:v="urn:schemas-microsoft-com:vml" xmlns:wp14="http://schemas.microsoft.com/office/word/2010/wordprocessingDrawing" xmlns:wp="http://schemas.openxmlformats.org/drawingml/2006/wordprocessingDrawing" xmlns:w10="urn:schemas-microsoft-com:office:word" xmlns:w="http://schemas.openxmlformats.org/wordprocessingml/2006/main" xmlns:w14="http://schemas.microsoft.com/office/word/2010/wordml" xmlns:w15="http://schemas.microsoft.com/office/word/2012/wordml" xmlns:w16cex="http://schemas.microsoft.com/office/word/2018/wordml/cex" xmlns:w16cid="http://schemas.microsoft.com/office/word/2016/wordml/cid" xmlns:w16="http://schemas.microsoft.com/office/word/2018/wordml" xmlns:w16sdtdh="http://schemas.microsoft.com/office/word/2020/wordml/sdtdatahash" xmlns:w16se="http://schemas.microsoft.com/office/word/2015/wordml/symex" xmlns:wpg="http://schemas.microsoft.com/office/word/2010/wordprocessingGroup" xmlns:wpi="http://schemas.microsoft.com/office/word/2010/wordprocessingInk" xmlns:wne="http://schemas.microsoft.com/office/word/2006/wordml" xmlns:wps="http://schemas.microsoft.com/office/word/2010/wordprocessingShape" mc:Ignorable="w14 w15 w16se w16cid w16 w16cex w16sdtdh wp14">
+  <w:p>
+    <w:pPr>
+      <w:pStyle w:val="a8"/>
+      <w:spacing w:line="80" w:lineRule="exact"/>
+      <w:rPr>
+        <w:rFonts w:ascii="Arial Narrow" w:hAnsi="Arial Narrow"/>
+      </w:rPr>
+    </w:pPr>
+  </w:p>
+</w:hdr>
+</file>
+
+<file path=word/header3.xml><?xml version="1.0" encoding="utf-8"?>
 <w:hdr xmlns:wpc="http://schemas.microsoft.com/office/word/2010/wordprocessingCanvas" xmlns:cx="http://schemas.microsoft.com/office/drawing/2014/chartex" xmlns:cx1="http://schemas.microsoft.com/office/drawing/2015/9/8/chartex" xmlns:cx2="http://schemas.microsoft.com/office/drawing/2015/10/21/chartex" xmlns:cx3="http://schemas.microsoft.com/office/drawing/2016/5/9/chartex" xmlns:cx4="http://schemas.microsoft.com/office/drawing/2016/5/10/chartex" xmlns:cx5="http://schemas.microsoft.com/office/drawing/2016/5/11/chartex" xmlns:cx6="http://schemas.microsoft.com/office/drawing/2016/5/12/chartex" xmlns:cx7="http://schemas.microsoft.com/office/drawing/2016/5/13/chartex" xmlns:cx8="http://schemas.microsoft.com/office/drawing/2016/5/14/chartex" xmlns:mc="http://schemas.openxmlformats.org/markup-compatibility/2006" xmlns:aink="http://schemas.microsoft.com/office/drawing/2016/ink" xmlns:am3d="http://schemas.microsoft.com/office/drawing/2017/model3d" xmlns:o="urn:schemas-microsoft-com:office:office" xmlns:r="http://schemas.openxmlformats.org/officeDocument/2006/relationships" xmlns:m="http://schemas.openxmlformats.org/officeDocument/2006/math" xmlns:v="urn:schemas-microsoft-com:vml" xmlns:wp14="http://schemas.microsoft.com/office/word/2010/wordprocessingDrawing" xmlns:wp="http://schemas.openxmlformats.org/drawingml/2006/wordprocessingDrawing" xmlns:w10="urn:schemas-microsoft-com:office:word" xmlns:w="http://schemas.openxmlformats.org/wordprocessingml/2006/main" xmlns:w14="http://schemas.microsoft.com/office/word/2010/wordml" xmlns:w15="http://schemas.microsoft.com/office/word/2012/wordml" xmlns:w16cex="http://schemas.microsoft.com/office/word/2018/wordml/cex" xmlns:w16cid="http://schemas.microsoft.com/office/word/2016/wordml/cid" xmlns:w16="http://schemas.microsoft.com/office/word/2018/wordml" xmlns:w16sdtdh="http://schemas.microsoft.com/office/word/2020/wordml/sdtdatahash" xmlns:w16se="http://schemas.microsoft.com/office/word/2015/wordml/symex" xmlns:wpg="http://schemas.microsoft.com/office/word/2010/wordprocessingGroup" xmlns:wpi="http://schemas.microsoft.com/office/word/2010/wordprocessingInk" xmlns:wne="http://schemas.microsoft.com/office/word/2006/wordml" xmlns:wps="http://schemas.microsoft.com/office/word/2010/wordprocessingShape" mc:Ignorable="w14 w15 w16se w16cid w16 w16cex w16sdtdh wp14">
   <w:p>
     <w:pPr>
@@ -36409,7 +37028,7 @@
           <wp:extent cx="1199931" cy="1246505"/>
           <wp:effectExtent l="0" t="0" r="635" b="0"/>
           <wp:wrapNone/>
-          <wp:docPr id="10" name="Рисунок 10" descr="{{company.logo.image}}"/>
+          <wp:docPr id="4" name="Рисунок 4" descr="{{company.logo.image}}"/>
           <wp:cNvGraphicFramePr>
             <a:graphicFrameLocks xmlns:a="http://schemas.openxmlformats.org/drawingml/2006/main" noChangeAspect="1"/>
           </wp:cNvGraphicFramePr>
@@ -36595,7 +37214,7 @@
 </w:hdr>
 </file>
 
-<file path=word/header3.xml><?xml version="1.0" encoding="utf-8"?>
+<file path=word/header4.xml><?xml version="1.0" encoding="utf-8"?>
 <w:hdr xmlns:wpc="http://schemas.microsoft.com/office/word/2010/wordprocessingCanvas" xmlns:cx="http://schemas.microsoft.com/office/drawing/2014/chartex" xmlns:cx1="http://schemas.microsoft.com/office/drawing/2015/9/8/chartex" xmlns:cx2="http://schemas.microsoft.com/office/drawing/2015/10/21/chartex" xmlns:cx3="http://schemas.microsoft.com/office/drawing/2016/5/9/chartex" xmlns:cx4="http://schemas.microsoft.com/office/drawing/2016/5/10/chartex" xmlns:cx5="http://schemas.microsoft.com/office/drawing/2016/5/11/chartex" xmlns:cx6="http://schemas.microsoft.com/office/drawing/2016/5/12/chartex" xmlns:cx7="http://schemas.microsoft.com/office/drawing/2016/5/13/chartex" xmlns:cx8="http://schemas.microsoft.com/office/drawing/2016/5/14/chartex" xmlns:mc="http://schemas.openxmlformats.org/markup-compatibility/2006" xmlns:aink="http://schemas.microsoft.com/office/drawing/2016/ink" xmlns:am3d="http://schemas.microsoft.com/office/drawing/2017/model3d" xmlns:o="urn:schemas-microsoft-com:office:office" xmlns:r="http://schemas.openxmlformats.org/officeDocument/2006/relationships" xmlns:m="http://schemas.openxmlformats.org/officeDocument/2006/math" xmlns:v="urn:schemas-microsoft-com:vml" xmlns:wp14="http://schemas.microsoft.com/office/word/2010/wordprocessingDrawing" xmlns:wp="http://schemas.openxmlformats.org/drawingml/2006/wordprocessingDrawing" xmlns:w10="urn:schemas-microsoft-com:office:word" xmlns:w="http://schemas.openxmlformats.org/wordprocessingml/2006/main" xmlns:w14="http://schemas.microsoft.com/office/word/2010/wordml" xmlns:w15="http://schemas.microsoft.com/office/word/2012/wordml" xmlns:w16cex="http://schemas.microsoft.com/office/word/2018/wordml/cex" xmlns:w16cid="http://schemas.microsoft.com/office/word/2016/wordml/cid" xmlns:w16="http://schemas.microsoft.com/office/word/2018/wordml" xmlns:w16sdtdh="http://schemas.microsoft.com/office/word/2020/wordml/sdtdatahash" xmlns:w16se="http://schemas.microsoft.com/office/word/2015/wordml/symex" xmlns:wpg="http://schemas.microsoft.com/office/word/2010/wordprocessingGroup" xmlns:wpi="http://schemas.microsoft.com/office/word/2010/wordprocessingInk" xmlns:wne="http://schemas.microsoft.com/office/word/2006/wordml" xmlns:wps="http://schemas.microsoft.com/office/word/2010/wordprocessingShape" mc:Ignorable="w14 w15 w16se w16cid w16 w16cex w16sdtdh wp14">
   <w:p>
     <w:pPr>
@@ -36816,7 +37435,7 @@
 </w:hdr>
 </file>
 
-<file path=word/header4.xml><?xml version="1.0" encoding="utf-8"?>
+<file path=word/header5.xml><?xml version="1.0" encoding="utf-8"?>
 <w:hdr xmlns:wpc="http://schemas.microsoft.com/office/word/2010/wordprocessingCanvas" xmlns:cx="http://schemas.microsoft.com/office/drawing/2014/chartex" xmlns:cx1="http://schemas.microsoft.com/office/drawing/2015/9/8/chartex" xmlns:cx2="http://schemas.microsoft.com/office/drawing/2015/10/21/chartex" xmlns:cx3="http://schemas.microsoft.com/office/drawing/2016/5/9/chartex" xmlns:cx4="http://schemas.microsoft.com/office/drawing/2016/5/10/chartex" xmlns:cx5="http://schemas.microsoft.com/office/drawing/2016/5/11/chartex" xmlns:cx6="http://schemas.microsoft.com/office/drawing/2016/5/12/chartex" xmlns:cx7="http://schemas.microsoft.com/office/drawing/2016/5/13/chartex" xmlns:cx8="http://schemas.microsoft.com/office/drawing/2016/5/14/chartex" xmlns:mc="http://schemas.openxmlformats.org/markup-compatibility/2006" xmlns:aink="http://schemas.microsoft.com/office/drawing/2016/ink" xmlns:am3d="http://schemas.microsoft.com/office/drawing/2017/model3d" xmlns:o="urn:schemas-microsoft-com:office:office" xmlns:r="http://schemas.openxmlformats.org/officeDocument/2006/relationships" xmlns:m="http://schemas.openxmlformats.org/officeDocument/2006/math" xmlns:v="urn:schemas-microsoft-com:vml" xmlns:wp14="http://schemas.microsoft.com/office/word/2010/wordprocessingDrawing" xmlns:wp="http://schemas.openxmlformats.org/drawingml/2006/wordprocessingDrawing" xmlns:w10="urn:schemas-microsoft-com:office:word" xmlns:w="http://schemas.openxmlformats.org/wordprocessingml/2006/main" xmlns:w14="http://schemas.microsoft.com/office/word/2010/wordml" xmlns:w15="http://schemas.microsoft.com/office/word/2012/wordml" xmlns:w16cex="http://schemas.microsoft.com/office/word/2018/wordml/cex" xmlns:w16cid="http://schemas.microsoft.com/office/word/2016/wordml/cid" xmlns:w16="http://schemas.microsoft.com/office/word/2018/wordml" xmlns:w16sdtdh="http://schemas.microsoft.com/office/word/2020/wordml/sdtdatahash" xmlns:w16se="http://schemas.microsoft.com/office/word/2015/wordml/symex" xmlns:wpg="http://schemas.microsoft.com/office/word/2010/wordprocessingGroup" xmlns:wpi="http://schemas.microsoft.com/office/word/2010/wordprocessingInk" xmlns:wne="http://schemas.microsoft.com/office/word/2006/wordml" xmlns:wps="http://schemas.microsoft.com/office/word/2010/wordprocessingShape" mc:Ignorable="w14 w15 w16se w16cid w16 w16cex w16sdtdh wp14">
   <w:p>
     <w:pPr>
@@ -36867,7 +37486,7 @@
 </w:hdr>
 </file>
 
-<file path=word/header5.xml><?xml version="1.0" encoding="utf-8"?>
+<file path=word/header6.xml><?xml version="1.0" encoding="utf-8"?>
 <w:hdr xmlns:wpc="http://schemas.microsoft.com/office/word/2010/wordprocessingCanvas" xmlns:cx="http://schemas.microsoft.com/office/drawing/2014/chartex" xmlns:cx1="http://schemas.microsoft.com/office/drawing/2015/9/8/chartex" xmlns:cx2="http://schemas.microsoft.com/office/drawing/2015/10/21/chartex" xmlns:cx3="http://schemas.microsoft.com/office/drawing/2016/5/9/chartex" xmlns:cx4="http://schemas.microsoft.com/office/drawing/2016/5/10/chartex" xmlns:cx5="http://schemas.microsoft.com/office/drawing/2016/5/11/chartex" xmlns:cx6="http://schemas.microsoft.com/office/drawing/2016/5/12/chartex" xmlns:cx7="http://schemas.microsoft.com/office/drawing/2016/5/13/chartex" xmlns:cx8="http://schemas.microsoft.com/office/drawing/2016/5/14/chartex" xmlns:mc="http://schemas.openxmlformats.org/markup-compatibility/2006" xmlns:aink="http://schemas.microsoft.com/office/drawing/2016/ink" xmlns:am3d="http://schemas.microsoft.com/office/drawing/2017/model3d" xmlns:o="urn:schemas-microsoft-com:office:office" xmlns:r="http://schemas.openxmlformats.org/officeDocument/2006/relationships" xmlns:m="http://schemas.openxmlformats.org/officeDocument/2006/math" xmlns:v="urn:schemas-microsoft-com:vml" xmlns:wp14="http://schemas.microsoft.com/office/word/2010/wordprocessingDrawing" xmlns:wp="http://schemas.openxmlformats.org/drawingml/2006/wordprocessingDrawing" xmlns:w10="urn:schemas-microsoft-com:office:word" xmlns:w="http://schemas.openxmlformats.org/wordprocessingml/2006/main" xmlns:w14="http://schemas.microsoft.com/office/word/2010/wordml" xmlns:w15="http://schemas.microsoft.com/office/word/2012/wordml" xmlns:w16cex="http://schemas.microsoft.com/office/word/2018/wordml/cex" xmlns:w16cid="http://schemas.microsoft.com/office/word/2016/wordml/cid" xmlns:w16="http://schemas.microsoft.com/office/word/2018/wordml" xmlns:w16sdtdh="http://schemas.microsoft.com/office/word/2020/wordml/sdtdatahash" xmlns:w16se="http://schemas.microsoft.com/office/word/2015/wordml/symex" xmlns:wpg="http://schemas.microsoft.com/office/word/2010/wordprocessingGroup" xmlns:wpi="http://schemas.microsoft.com/office/word/2010/wordprocessingInk" xmlns:wne="http://schemas.microsoft.com/office/word/2006/wordml" xmlns:wps="http://schemas.microsoft.com/office/word/2010/wordprocessingShape" mc:Ignorable="w14 w15 w16se w16cid w16 w16cex w16sdtdh wp14">
   <w:p>
     <w:pPr>
@@ -37590,7 +38209,7 @@
 </w:hdr>
 </file>
 
-<file path=word/header6.xml><?xml version="1.0" encoding="utf-8"?>
+<file path=word/header7.xml><?xml version="1.0" encoding="utf-8"?>
 <w:hdr xmlns:wpc="http://schemas.microsoft.com/office/word/2010/wordprocessingCanvas" xmlns:cx="http://schemas.microsoft.com/office/drawing/2014/chartex" xmlns:cx1="http://schemas.microsoft.com/office/drawing/2015/9/8/chartex" xmlns:cx2="http://schemas.microsoft.com/office/drawing/2015/10/21/chartex" xmlns:cx3="http://schemas.microsoft.com/office/drawing/2016/5/9/chartex" xmlns:cx4="http://schemas.microsoft.com/office/drawing/2016/5/10/chartex" xmlns:cx5="http://schemas.microsoft.com/office/drawing/2016/5/11/chartex" xmlns:cx6="http://schemas.microsoft.com/office/drawing/2016/5/12/chartex" xmlns:cx7="http://schemas.microsoft.com/office/drawing/2016/5/13/chartex" xmlns:cx8="http://schemas.microsoft.com/office/drawing/2016/5/14/chartex" xmlns:mc="http://schemas.openxmlformats.org/markup-compatibility/2006" xmlns:aink="http://schemas.microsoft.com/office/drawing/2016/ink" xmlns:am3d="http://schemas.microsoft.com/office/drawing/2017/model3d" xmlns:o="urn:schemas-microsoft-com:office:office" xmlns:r="http://schemas.openxmlformats.org/officeDocument/2006/relationships" xmlns:m="http://schemas.openxmlformats.org/officeDocument/2006/math" xmlns:v="urn:schemas-microsoft-com:vml" xmlns:wp14="http://schemas.microsoft.com/office/word/2010/wordprocessingDrawing" xmlns:wp="http://schemas.openxmlformats.org/drawingml/2006/wordprocessingDrawing" xmlns:w10="urn:schemas-microsoft-com:office:word" xmlns:w="http://schemas.openxmlformats.org/wordprocessingml/2006/main" xmlns:w14="http://schemas.microsoft.com/office/word/2010/wordml" xmlns:w15="http://schemas.microsoft.com/office/word/2012/wordml" xmlns:w16cex="http://schemas.microsoft.com/office/word/2018/wordml/cex" xmlns:w16cid="http://schemas.microsoft.com/office/word/2016/wordml/cid" xmlns:w16="http://schemas.microsoft.com/office/word/2018/wordml" xmlns:w16sdtdh="http://schemas.microsoft.com/office/word/2020/wordml/sdtdatahash" xmlns:w16se="http://schemas.microsoft.com/office/word/2015/wordml/symex" xmlns:wpg="http://schemas.microsoft.com/office/word/2010/wordprocessingGroup" xmlns:wpi="http://schemas.microsoft.com/office/word/2010/wordprocessingInk" xmlns:wne="http://schemas.microsoft.com/office/word/2006/wordml" xmlns:wps="http://schemas.microsoft.com/office/word/2010/wordprocessingShape" mc:Ignorable="w14 w15 w16se w16cid w16 w16cex w16sdtdh wp14">
   <w:p>
     <w:pPr>
@@ -37814,7 +38433,7 @@
 </w:hdr>
 </file>
 
-<file path=word/header7.xml><?xml version="1.0" encoding="utf-8"?>
+<file path=word/header8.xml><?xml version="1.0" encoding="utf-8"?>
 <w:hdr xmlns:wpc="http://schemas.microsoft.com/office/word/2010/wordprocessingCanvas" xmlns:cx="http://schemas.microsoft.com/office/drawing/2014/chartex" xmlns:cx1="http://schemas.microsoft.com/office/drawing/2015/9/8/chartex" xmlns:cx2="http://schemas.microsoft.com/office/drawing/2015/10/21/chartex" xmlns:cx3="http://schemas.microsoft.com/office/drawing/2016/5/9/chartex" xmlns:cx4="http://schemas.microsoft.com/office/drawing/2016/5/10/chartex" xmlns:cx5="http://schemas.microsoft.com/office/drawing/2016/5/11/chartex" xmlns:cx6="http://schemas.microsoft.com/office/drawing/2016/5/12/chartex" xmlns:cx7="http://schemas.microsoft.com/office/drawing/2016/5/13/chartex" xmlns:cx8="http://schemas.microsoft.com/office/drawing/2016/5/14/chartex" xmlns:mc="http://schemas.openxmlformats.org/markup-compatibility/2006" xmlns:aink="http://schemas.microsoft.com/office/drawing/2016/ink" xmlns:am3d="http://schemas.microsoft.com/office/drawing/2017/model3d" xmlns:o="urn:schemas-microsoft-com:office:office" xmlns:r="http://schemas.openxmlformats.org/officeDocument/2006/relationships" xmlns:m="http://schemas.openxmlformats.org/officeDocument/2006/math" xmlns:v="urn:schemas-microsoft-com:vml" xmlns:wp14="http://schemas.microsoft.com/office/word/2010/wordprocessingDrawing" xmlns:wp="http://schemas.openxmlformats.org/drawingml/2006/wordprocessingDrawing" xmlns:w10="urn:schemas-microsoft-com:office:word" xmlns:w="http://schemas.openxmlformats.org/wordprocessingml/2006/main" xmlns:w14="http://schemas.microsoft.com/office/word/2010/wordml" xmlns:w15="http://schemas.microsoft.com/office/word/2012/wordml" xmlns:w16cex="http://schemas.microsoft.com/office/word/2018/wordml/cex" xmlns:w16cid="http://schemas.microsoft.com/office/word/2016/wordml/cid" xmlns:w16="http://schemas.microsoft.com/office/word/2018/wordml" xmlns:w16sdtdh="http://schemas.microsoft.com/office/word/2020/wordml/sdtdatahash" xmlns:w16se="http://schemas.microsoft.com/office/word/2015/wordml/symex" xmlns:wpg="http://schemas.microsoft.com/office/word/2010/wordprocessingGroup" xmlns:wpi="http://schemas.microsoft.com/office/word/2010/wordprocessingInk" xmlns:wne="http://schemas.microsoft.com/office/word/2006/wordml" xmlns:wps="http://schemas.microsoft.com/office/word/2010/wordprocessingShape" mc:Ignorable="w14 w15 w16se w16cid w16 w16cex w16sdtdh wp14">
   <w:p>
     <w:pPr>
@@ -38299,7 +38918,7 @@
 </w:hdr>
 </file>
 
-<file path=word/header8.xml><?xml version="1.0" encoding="utf-8"?>
+<file path=word/header9.xml><?xml version="1.0" encoding="utf-8"?>
 <w:hdr xmlns:wpc="http://schemas.microsoft.com/office/word/2010/wordprocessingCanvas" xmlns:cx="http://schemas.microsoft.com/office/drawing/2014/chartex" xmlns:cx1="http://schemas.microsoft.com/office/drawing/2015/9/8/chartex" xmlns:cx2="http://schemas.microsoft.com/office/drawing/2015/10/21/chartex" xmlns:cx3="http://schemas.microsoft.com/office/drawing/2016/5/9/chartex" xmlns:cx4="http://schemas.microsoft.com/office/drawing/2016/5/10/chartex" xmlns:cx5="http://schemas.microsoft.com/office/drawing/2016/5/11/chartex" xmlns:cx6="http://schemas.microsoft.com/office/drawing/2016/5/12/chartex" xmlns:cx7="http://schemas.microsoft.com/office/drawing/2016/5/13/chartex" xmlns:cx8="http://schemas.microsoft.com/office/drawing/2016/5/14/chartex" xmlns:mc="http://schemas.openxmlformats.org/markup-compatibility/2006" xmlns:aink="http://schemas.microsoft.com/office/drawing/2016/ink" xmlns:am3d="http://schemas.microsoft.com/office/drawing/2017/model3d" xmlns:o="urn:schemas-microsoft-com:office:office" xmlns:r="http://schemas.openxmlformats.org/officeDocument/2006/relationships" xmlns:m="http://schemas.openxmlformats.org/officeDocument/2006/math" xmlns:v="urn:schemas-microsoft-com:vml" xmlns:wp14="http://schemas.microsoft.com/office/word/2010/wordprocessingDrawing" xmlns:wp="http://schemas.openxmlformats.org/drawingml/2006/wordprocessingDrawing" xmlns:w10="urn:schemas-microsoft-com:office:word" xmlns:w="http://schemas.openxmlformats.org/wordprocessingml/2006/main" xmlns:w14="http://schemas.microsoft.com/office/word/2010/wordml" xmlns:w15="http://schemas.microsoft.com/office/word/2012/wordml" xmlns:w16cex="http://schemas.microsoft.com/office/word/2018/wordml/cex" xmlns:w16cid="http://schemas.microsoft.com/office/word/2016/wordml/cid" xmlns:w16="http://schemas.microsoft.com/office/word/2018/wordml" xmlns:w16sdtdh="http://schemas.microsoft.com/office/word/2020/wordml/sdtdatahash" xmlns:w16se="http://schemas.microsoft.com/office/word/2015/wordml/symex" xmlns:wpg="http://schemas.microsoft.com/office/word/2010/wordprocessingGroup" xmlns:wpi="http://schemas.microsoft.com/office/word/2010/wordprocessingInk" xmlns:wne="http://schemas.microsoft.com/office/word/2006/wordml" xmlns:wps="http://schemas.microsoft.com/office/word/2010/wordprocessingShape" mc:Ignorable="w14 w15 w16se w16cid w16 w16cex w16sdtdh wp14">
   <w:p>
     <w:pPr>
@@ -38524,483 +39143,6 @@
     <w:pPr>
       <w:pStyle w:val="a8"/>
     </w:pPr>
-  </w:p>
-</w:hdr>
-</file>
-
-<file path=word/header9.xml><?xml version="1.0" encoding="utf-8"?>
-<w:hdr xmlns:wpc="http://schemas.microsoft.com/office/word/2010/wordprocessingCanvas" xmlns:cx="http://schemas.microsoft.com/office/drawing/2014/chartex" xmlns:cx1="http://schemas.microsoft.com/office/drawing/2015/9/8/chartex" xmlns:cx2="http://schemas.microsoft.com/office/drawing/2015/10/21/chartex" xmlns:cx3="http://schemas.microsoft.com/office/drawing/2016/5/9/chartex" xmlns:cx4="http://schemas.microsoft.com/office/drawing/2016/5/10/chartex" xmlns:cx5="http://schemas.microsoft.com/office/drawing/2016/5/11/chartex" xmlns:cx6="http://schemas.microsoft.com/office/drawing/2016/5/12/chartex" xmlns:cx7="http://schemas.microsoft.com/office/drawing/2016/5/13/chartex" xmlns:cx8="http://schemas.microsoft.com/office/drawing/2016/5/14/chartex" xmlns:mc="http://schemas.openxmlformats.org/markup-compatibility/2006" xmlns:aink="http://schemas.microsoft.com/office/drawing/2016/ink" xmlns:am3d="http://schemas.microsoft.com/office/drawing/2017/model3d" xmlns:o="urn:schemas-microsoft-com:office:office" xmlns:r="http://schemas.openxmlformats.org/officeDocument/2006/relationships" xmlns:m="http://schemas.openxmlformats.org/officeDocument/2006/math" xmlns:v="urn:schemas-microsoft-com:vml" xmlns:wp14="http://schemas.microsoft.com/office/word/2010/wordprocessingDrawing" xmlns:wp="http://schemas.openxmlformats.org/drawingml/2006/wordprocessingDrawing" xmlns:w10="urn:schemas-microsoft-com:office:word" xmlns:w="http://schemas.openxmlformats.org/wordprocessingml/2006/main" xmlns:w14="http://schemas.microsoft.com/office/word/2010/wordml" xmlns:w15="http://schemas.microsoft.com/office/word/2012/wordml" xmlns:w16cex="http://schemas.microsoft.com/office/word/2018/wordml/cex" xmlns:w16cid="http://schemas.microsoft.com/office/word/2016/wordml/cid" xmlns:w16="http://schemas.microsoft.com/office/word/2018/wordml" xmlns:w16sdtdh="http://schemas.microsoft.com/office/word/2020/wordml/sdtdatahash" xmlns:w16se="http://schemas.microsoft.com/office/word/2015/wordml/symex" xmlns:wpg="http://schemas.microsoft.com/office/word/2010/wordprocessingGroup" xmlns:wpi="http://schemas.microsoft.com/office/word/2010/wordprocessingInk" xmlns:wne="http://schemas.microsoft.com/office/word/2006/wordml" xmlns:wps="http://schemas.microsoft.com/office/word/2010/wordprocessingShape" mc:Ignorable="w14 w15 w16se w16cid w16 w16cex w16sdtdh wp14">
-  <w:p>
-    <w:pPr>
-      <w:pStyle w:val="a8"/>
-    </w:pPr>
-    <w:r>
-      <w:rPr>
-        <w:noProof/>
-      </w:rPr>
-      <mc:AlternateContent>
-        <mc:Choice Requires="wps">
-          <w:drawing>
-            <wp:anchor distT="0" distB="0" distL="114300" distR="114300" simplePos="0" relativeHeight="251863552" behindDoc="0" locked="1" layoutInCell="0" allowOverlap="1" wp14:anchorId="39467FEF" wp14:editId="60A6C199">
-              <wp:simplePos x="0" y="0"/>
-              <wp:positionH relativeFrom="page">
-                <wp:posOffset>708660</wp:posOffset>
-              </wp:positionH>
-              <wp:positionV relativeFrom="page">
-                <wp:posOffset>160020</wp:posOffset>
-              </wp:positionV>
-              <wp:extent cx="6621780" cy="10334625"/>
-              <wp:effectExtent l="0" t="0" r="26670" b="28575"/>
-              <wp:wrapNone/>
-              <wp:docPr id="1416" name="Rectangle 529"/>
-              <wp:cNvGraphicFramePr>
-                <a:graphicFrameLocks xmlns:a="http://schemas.openxmlformats.org/drawingml/2006/main"/>
-              </wp:cNvGraphicFramePr>
-              <a:graphic xmlns:a="http://schemas.openxmlformats.org/drawingml/2006/main">
-                <a:graphicData uri="http://schemas.microsoft.com/office/word/2010/wordprocessingShape">
-                  <wps:wsp>
-                    <wps:cNvSpPr>
-                      <a:spLocks noChangeArrowheads="1"/>
-                    </wps:cNvSpPr>
-                    <wps:spPr bwMode="auto">
-                      <a:xfrm>
-                        <a:off x="0" y="0"/>
-                        <a:ext cx="6621780" cy="10334625"/>
-                      </a:xfrm>
-                      <a:prstGeom prst="rect">
-                        <a:avLst/>
-                      </a:prstGeom>
-                      <a:noFill/>
-                      <a:ln w="19050">
-                        <a:solidFill>
-                          <a:srgbClr val="000000"/>
-                        </a:solidFill>
-                        <a:miter lim="800000"/>
-                        <a:headEnd/>
-                        <a:tailEnd/>
-                      </a:ln>
-                      <a:extLst>
-                        <a:ext uri="{909E8E84-426E-40DD-AFC4-6F175D3DCCD1}">
-                          <a14:hiddenFill xmlns:a14="http://schemas.microsoft.com/office/drawing/2010/main">
-                            <a:solidFill>
-                              <a:srgbClr val="FFFFFF"/>
-                            </a:solidFill>
-                          </a14:hiddenFill>
-                        </a:ext>
-                      </a:extLst>
-                    </wps:spPr>
-                    <wps:bodyPr rot="0" vert="horz" wrap="square" lIns="91440" tIns="45720" rIns="91440" bIns="45720" anchor="t" anchorCtr="0" upright="1">
-                      <a:noAutofit/>
-                    </wps:bodyPr>
-                  </wps:wsp>
-                </a:graphicData>
-              </a:graphic>
-              <wp14:sizeRelH relativeFrom="page">
-                <wp14:pctWidth>0</wp14:pctWidth>
-              </wp14:sizeRelH>
-              <wp14:sizeRelV relativeFrom="page">
-                <wp14:pctHeight>0</wp14:pctHeight>
-              </wp14:sizeRelV>
-            </wp:anchor>
-          </w:drawing>
-        </mc:Choice>
-        <mc:Fallback>
-          <w:pict>
-            <v:rect w14:anchorId="0A09F0DF" id="Rectangle 529" o:spid="_x0000_s1026" style="position:absolute;margin-left:55.8pt;margin-top:12.6pt;width:521.4pt;height:813.75pt;z-index:251863552;visibility:visible;mso-wrap-style:square;mso-width-percent:0;mso-height-percent:0;mso-wrap-distance-left:9pt;mso-wrap-distance-top:0;mso-wrap-distance-right:9pt;mso-wrap-distance-bottom:0;mso-position-horizontal:absolute;mso-position-horizontal-relative:page;mso-position-vertical:absolute;mso-position-vertical-relative:page;mso-width-percent:0;mso-height-percent:0;mso-width-relative:page;mso-height-relative:page;v-text-anchor:top" o:gfxdata="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" o:allowincell="f" filled="f" strokeweight="1.5pt">
-              <w10:wrap anchorx="page" anchory="page"/>
-              <w10:anchorlock/>
-            </v:rect>
-          </w:pict>
-        </mc:Fallback>
-      </mc:AlternateContent>
-    </w:r>
-  </w:p>
-  <w:p>
-    <w:pPr>
-      <w:jc w:val="center"/>
-    </w:pPr>
-    <w:r>
-      <w:rPr>
-        <w:noProof/>
-      </w:rPr>
-      <mc:AlternateContent>
-        <mc:Choice Requires="wps">
-          <w:drawing>
-            <wp:anchor distT="0" distB="0" distL="114300" distR="114300" simplePos="0" relativeHeight="251861504" behindDoc="0" locked="0" layoutInCell="1" allowOverlap="1" wp14:anchorId="785DF93F" wp14:editId="482FF0F4">
-              <wp:simplePos x="0" y="0"/>
-              <wp:positionH relativeFrom="page">
-                <wp:posOffset>6926580</wp:posOffset>
-              </wp:positionH>
-              <wp:positionV relativeFrom="page">
-                <wp:posOffset>424814</wp:posOffset>
-              </wp:positionV>
-              <wp:extent cx="416560" cy="0"/>
-              <wp:effectExtent l="0" t="0" r="0" b="0"/>
-              <wp:wrapNone/>
-              <wp:docPr id="1435" name="Line 531"/>
-              <wp:cNvGraphicFramePr>
-                <a:graphicFrameLocks xmlns:a="http://schemas.openxmlformats.org/drawingml/2006/main"/>
-              </wp:cNvGraphicFramePr>
-              <a:graphic xmlns:a="http://schemas.openxmlformats.org/drawingml/2006/main">
-                <a:graphicData uri="http://schemas.microsoft.com/office/word/2010/wordprocessingShape">
-                  <wps:wsp>
-                    <wps:cNvCnPr>
-                      <a:cxnSpLocks noChangeShapeType="1"/>
-                    </wps:cNvCnPr>
-                    <wps:spPr bwMode="auto">
-                      <a:xfrm flipV="1">
-                        <a:off x="0" y="0"/>
-                        <a:ext cx="416560" cy="0"/>
-                      </a:xfrm>
-                      <a:prstGeom prst="line">
-                        <a:avLst/>
-                      </a:prstGeom>
-                      <a:noFill/>
-                      <a:ln w="19050">
-                        <a:solidFill>
-                          <a:srgbClr val="000000"/>
-                        </a:solidFill>
-                        <a:round/>
-                        <a:headEnd/>
-                        <a:tailEnd/>
-                      </a:ln>
-                      <a:extLst>
-                        <a:ext uri="{909E8E84-426E-40DD-AFC4-6F175D3DCCD1}">
-                          <a14:hiddenFill xmlns:a14="http://schemas.microsoft.com/office/drawing/2010/main">
-                            <a:noFill/>
-                          </a14:hiddenFill>
-                        </a:ext>
-                      </a:extLst>
-                    </wps:spPr>
-                    <wps:bodyPr/>
-                  </wps:wsp>
-                </a:graphicData>
-              </a:graphic>
-              <wp14:sizeRelH relativeFrom="page">
-                <wp14:pctWidth>0</wp14:pctWidth>
-              </wp14:sizeRelH>
-              <wp14:sizeRelV relativeFrom="page">
-                <wp14:pctHeight>0</wp14:pctHeight>
-              </wp14:sizeRelV>
-            </wp:anchor>
-          </w:drawing>
-        </mc:Choice>
-        <mc:Fallback>
-          <w:pict>
-            <v:line w14:anchorId="1AA89495" id="Line 531" o:spid="_x0000_s1026" style="position:absolute;flip:y;z-index:251861504;visibility:visible;mso-wrap-style:square;mso-width-percent:0;mso-height-percent:0;mso-wrap-distance-left:9pt;mso-wrap-distance-top:0;mso-wrap-distance-right:9pt;mso-wrap-distance-bottom:0;mso-position-horizontal:absolute;mso-position-horizontal-relative:page;mso-position-vertical:absolute;mso-position-vertical-relative:page;mso-width-percent:0;mso-height-percent:0;mso-width-relative:page;mso-height-relative:page" from="545.4pt,33.45pt" to="578.2pt,33.45pt" o:gfxdata="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" strokeweight="1.5pt">
-              <w10:wrap anchorx="page" anchory="page"/>
-            </v:line>
-          </w:pict>
-        </mc:Fallback>
-      </mc:AlternateContent>
-    </w:r>
-    <w:r>
-      <w:rPr>
-        <w:noProof/>
-      </w:rPr>
-      <mc:AlternateContent>
-        <mc:Choice Requires="wps">
-          <w:drawing>
-            <wp:anchor distT="0" distB="0" distL="114300" distR="114300" simplePos="0" relativeHeight="251864576" behindDoc="0" locked="0" layoutInCell="1" allowOverlap="1" wp14:anchorId="723B9F46" wp14:editId="745A2A13">
-              <wp:simplePos x="0" y="0"/>
-              <wp:positionH relativeFrom="column">
-                <wp:posOffset>6196965</wp:posOffset>
-              </wp:positionH>
-              <wp:positionV relativeFrom="paragraph">
-                <wp:posOffset>13970</wp:posOffset>
-              </wp:positionV>
-              <wp:extent cx="3810" cy="270510"/>
-              <wp:effectExtent l="0" t="0" r="34290" b="34290"/>
-              <wp:wrapNone/>
-              <wp:docPr id="1419" name="Line 530"/>
-              <wp:cNvGraphicFramePr>
-                <a:graphicFrameLocks xmlns:a="http://schemas.openxmlformats.org/drawingml/2006/main"/>
-              </wp:cNvGraphicFramePr>
-              <a:graphic xmlns:a="http://schemas.openxmlformats.org/drawingml/2006/main">
-                <a:graphicData uri="http://schemas.microsoft.com/office/word/2010/wordprocessingShape">
-                  <wps:wsp>
-                    <wps:cNvCnPr>
-                      <a:cxnSpLocks noChangeShapeType="1"/>
-                    </wps:cNvCnPr>
-                    <wps:spPr bwMode="auto">
-                      <a:xfrm>
-                        <a:off x="0" y="0"/>
-                        <a:ext cx="3810" cy="270510"/>
-                      </a:xfrm>
-                      <a:prstGeom prst="line">
-                        <a:avLst/>
-                      </a:prstGeom>
-                      <a:noFill/>
-                      <a:ln w="19050">
-                        <a:solidFill>
-                          <a:srgbClr val="000000"/>
-                        </a:solidFill>
-                        <a:round/>
-                        <a:headEnd/>
-                        <a:tailEnd/>
-                      </a:ln>
-                      <a:extLst>
-                        <a:ext uri="{909E8E84-426E-40DD-AFC4-6F175D3DCCD1}">
-                          <a14:hiddenFill xmlns:a14="http://schemas.microsoft.com/office/drawing/2010/main">
-                            <a:noFill/>
-                          </a14:hiddenFill>
-                        </a:ext>
-                      </a:extLst>
-                    </wps:spPr>
-                    <wps:bodyPr/>
-                  </wps:wsp>
-                </a:graphicData>
-              </a:graphic>
-              <wp14:sizeRelH relativeFrom="page">
-                <wp14:pctWidth>0</wp14:pctWidth>
-              </wp14:sizeRelH>
-              <wp14:sizeRelV relativeFrom="page">
-                <wp14:pctHeight>0</wp14:pctHeight>
-              </wp14:sizeRelV>
-            </wp:anchor>
-          </w:drawing>
-        </mc:Choice>
-        <mc:Fallback>
-          <w:pict>
-            <v:line w14:anchorId="4B9B003D" id="Line 530" o:spid="_x0000_s1026" style="position:absolute;z-index:251864576;visibility:visible;mso-wrap-style:square;mso-width-percent:0;mso-height-percent:0;mso-wrap-distance-left:9pt;mso-wrap-distance-top:0;mso-wrap-distance-right:9pt;mso-wrap-distance-bottom:0;mso-position-horizontal:absolute;mso-position-horizontal-relative:text;mso-position-vertical:absolute;mso-position-vertical-relative:text;mso-width-percent:0;mso-height-percent:0;mso-width-relative:page;mso-height-relative:page" from="487.95pt,1.1pt" to="488.25pt,22.4pt" o:gfxdata="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" strokeweight="1.5pt"/>
-          </w:pict>
-        </mc:Fallback>
-      </mc:AlternateContent>
-    </w:r>
-    <w:r>
-      <w:rPr>
-        <w:rFonts w:ascii="Arial Narrow" w:hAnsi="Arial Narrow"/>
-        <w:noProof/>
-      </w:rPr>
-      <mc:AlternateContent>
-        <mc:Choice Requires="wps">
-          <w:drawing>
-            <wp:anchor distT="0" distB="0" distL="114300" distR="114300" simplePos="0" relativeHeight="251862528" behindDoc="0" locked="0" layoutInCell="1" allowOverlap="1" wp14:anchorId="420D1F9A" wp14:editId="0C8224CD">
-              <wp:simplePos x="0" y="0"/>
-              <wp:positionH relativeFrom="rightMargin">
-                <wp:posOffset>-76200</wp:posOffset>
-              </wp:positionH>
-              <wp:positionV relativeFrom="paragraph">
-                <wp:posOffset>15875</wp:posOffset>
-              </wp:positionV>
-              <wp:extent cx="363220" cy="253365"/>
-              <wp:effectExtent l="0" t="0" r="0" b="0"/>
-              <wp:wrapNone/>
-              <wp:docPr id="1417" name="Text Box 532"/>
-              <wp:cNvGraphicFramePr>
-                <a:graphicFrameLocks xmlns:a="http://schemas.openxmlformats.org/drawingml/2006/main"/>
-              </wp:cNvGraphicFramePr>
-              <a:graphic xmlns:a="http://schemas.openxmlformats.org/drawingml/2006/main">
-                <a:graphicData uri="http://schemas.microsoft.com/office/word/2010/wordprocessingShape">
-                  <wps:wsp>
-                    <wps:cNvSpPr txBox="1">
-                      <a:spLocks noChangeArrowheads="1"/>
-                    </wps:cNvSpPr>
-                    <wps:spPr bwMode="auto">
-                      <a:xfrm>
-                        <a:off x="0" y="0"/>
-                        <a:ext cx="363220" cy="253365"/>
-                      </a:xfrm>
-                      <a:prstGeom prst="rect">
-                        <a:avLst/>
-                      </a:prstGeom>
-                      <a:solidFill>
-                        <a:sysClr val="window" lastClr="FFFFFF"/>
-                      </a:solidFill>
-                      <a:ln>
-                        <a:noFill/>
-                      </a:ln>
-                    </wps:spPr>
-                    <wps:txbx>
-                      <w:txbxContent>
-                        <w:p>
-                          <w:pPr>
-                            <w:ind w:hanging="142"/>
-                            <w:jc w:val="center"/>
-                          </w:pPr>
-                          <w:r>
-                            <w:fldChar w:fldCharType="begin"/>
-                          </w:r>
-                          <w:r>
-                            <w:instrText xml:space="preserve"> </w:instrText>
-                          </w:r>
-                          <w:r>
-                            <w:rPr>
-                              <w:lang w:val="en-US"/>
-                            </w:rPr>
-                            <w:instrText>=</w:instrText>
-                          </w:r>
-                          <w:r>
-                            <w:rPr>
-                              <w:lang w:val="en-US"/>
-                            </w:rPr>
-                            <w:fldChar w:fldCharType="begin"/>
-                          </w:r>
-                          <w:r>
-                            <w:rPr>
-                              <w:lang w:val="en-US"/>
-                            </w:rPr>
-                            <w:instrText xml:space="preserve"> page </w:instrText>
-                          </w:r>
-                          <w:r>
-                            <w:rPr>
-                              <w:lang w:val="en-US"/>
-                            </w:rPr>
-                            <w:fldChar w:fldCharType="separate"/>
-                          </w:r>
-                          <w:r>
-                            <w:rPr>
-                              <w:noProof/>
-                              <w:lang w:val="en-US"/>
-                            </w:rPr>
-                            <w:instrText>17</w:instrText>
-                          </w:r>
-                          <w:r>
-                            <w:rPr>
-                              <w:lang w:val="en-US"/>
-                            </w:rPr>
-                            <w:fldChar w:fldCharType="end"/>
-                          </w:r>
-                          <w:r>
-                            <w:rPr>
-                              <w:lang w:val="en-US"/>
-                            </w:rPr>
-                            <w:instrText>+</w:instrText>
-                          </w:r>
-                          <w:r>
-                            <w:instrText>5</w:instrText>
-                          </w:r>
-                          <w:r>
-                            <w:fldChar w:fldCharType="separate"/>
-                          </w:r>
-                          <w:r>
-                            <w:rPr>
-                              <w:noProof/>
-                            </w:rPr>
-                            <w:t>22</w:t>
-                          </w:r>
-                          <w:r>
-                            <w:fldChar w:fldCharType="end"/>
-                          </w:r>
-                        </w:p>
-                        <w:p>
-                          <w:pPr>
-                            <w:rPr>
-                              <w:rStyle w:val="af"/>
-                            </w:rPr>
-                          </w:pPr>
-                        </w:p>
-                      </w:txbxContent>
-                    </wps:txbx>
-                    <wps:bodyPr rot="0" vert="horz" wrap="square" lIns="91440" tIns="45720" rIns="91440" bIns="45720" anchor="t" anchorCtr="0" upright="1">
-                      <a:noAutofit/>
-                    </wps:bodyPr>
-                  </wps:wsp>
-                </a:graphicData>
-              </a:graphic>
-              <wp14:sizeRelH relativeFrom="page">
-                <wp14:pctWidth>0</wp14:pctWidth>
-              </wp14:sizeRelH>
-              <wp14:sizeRelV relativeFrom="page">
-                <wp14:pctHeight>0</wp14:pctHeight>
-              </wp14:sizeRelV>
-            </wp:anchor>
-          </w:drawing>
-        </mc:Choice>
-        <mc:Fallback>
-          <w:pict>
-            <v:shapetype w14:anchorId="420D1F9A" id="_x0000_t202" coordsize="21600,21600" o:spt="202" path="m,l,21600r21600,l21600,xe">
-              <v:stroke joinstyle="miter"/>
-              <v:path gradientshapeok="t" o:connecttype="rect"/>
-            </v:shapetype>
-            <v:shape id="_x0000_s1030" type="#_x0000_t202" style="position:absolute;left:0;text-align:left;margin-left:-6pt;margin-top:1.25pt;width:28.6pt;height:19.95pt;z-index:251862528;visibility:visible;mso-wrap-style:square;mso-width-percent:0;mso-height-percent:0;mso-wrap-distance-left:9pt;mso-wrap-distance-top:0;mso-wrap-distance-right:9pt;mso-wrap-distance-bottom:0;mso-position-horizontal:absolute;mso-position-horizontal-relative:right-margin-area;mso-position-vertical:absolute;mso-position-vertical-relative:text;mso-width-percent:0;mso-height-percent:0;mso-width-relative:page;mso-height-relative:page;v-text-anchor:top" o:gfxdata="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" fillcolor="window" stroked="f">
-              <v:textbox>
-                <w:txbxContent>
-                  <w:p>
-                    <w:pPr>
-                      <w:ind w:hanging="142"/>
-                      <w:jc w:val="center"/>
-                    </w:pPr>
-                    <w:r>
-                      <w:fldChar w:fldCharType="begin"/>
-                    </w:r>
-                    <w:r>
-                      <w:instrText xml:space="preserve"> </w:instrText>
-                    </w:r>
-                    <w:r>
-                      <w:rPr>
-                        <w:lang w:val="en-US"/>
-                      </w:rPr>
-                      <w:instrText>=</w:instrText>
-                    </w:r>
-                    <w:r>
-                      <w:rPr>
-                        <w:lang w:val="en-US"/>
-                      </w:rPr>
-                      <w:fldChar w:fldCharType="begin"/>
-                    </w:r>
-                    <w:r>
-                      <w:rPr>
-                        <w:lang w:val="en-US"/>
-                      </w:rPr>
-                      <w:instrText xml:space="preserve"> page </w:instrText>
-                    </w:r>
-                    <w:r>
-                      <w:rPr>
-                        <w:lang w:val="en-US"/>
-                      </w:rPr>
-                      <w:fldChar w:fldCharType="separate"/>
-                    </w:r>
-                    <w:r>
-                      <w:rPr>
-                        <w:noProof/>
-                        <w:lang w:val="en-US"/>
-                      </w:rPr>
-                      <w:instrText>17</w:instrText>
-                    </w:r>
-                    <w:r>
-                      <w:rPr>
-                        <w:lang w:val="en-US"/>
-                      </w:rPr>
-                      <w:fldChar w:fldCharType="end"/>
-                    </w:r>
-                    <w:r>
-                      <w:rPr>
-                        <w:lang w:val="en-US"/>
-                      </w:rPr>
-                      <w:instrText>+</w:instrText>
-                    </w:r>
-                    <w:r>
-                      <w:instrText>5</w:instrText>
-                    </w:r>
-                    <w:r>
-                      <w:fldChar w:fldCharType="separate"/>
-                    </w:r>
-                    <w:r>
-                      <w:rPr>
-                        <w:noProof/>
-                      </w:rPr>
-                      <w:t>22</w:t>
-                    </w:r>
-                    <w:r>
-                      <w:fldChar w:fldCharType="end"/>
-                    </w:r>
-                  </w:p>
-                  <w:p>
-                    <w:pPr>
-                      <w:rPr>
-                        <w:rStyle w:val="af"/>
-                      </w:rPr>
-                    </w:pPr>
-                  </w:p>
-                </w:txbxContent>
-              </v:textbox>
-              <w10:wrap anchorx="margin"/>
-            </v:shape>
-          </w:pict>
-        </mc:Fallback>
-      </mc:AlternateContent>
-    </w:r>
   </w:p>
 </w:hdr>
 </file>

</xml_diff>

<commit_message>
future(Template.java): adding employer sign to template
</commit_message>
<xml_diff>
--- a/src/main/resources/test-template2.docx
+++ b/src/main/resources/test-template2.docx
@@ -738,6 +738,73 @@
             </w:pPr>
             <w:r>
               <w:rPr>
+                <w:noProof/>
+              </w:rPr>
+              <w:drawing>
+                <wp:anchor distT="0" distB="0" distL="114300" distR="114300" simplePos="0" relativeHeight="251658240" behindDoc="0" locked="0" layoutInCell="1" allowOverlap="1" wp14:anchorId="57E960A2" wp14:editId="2A4BDBD2">
+                  <wp:simplePos x="0" y="0"/>
+                  <wp:positionH relativeFrom="column">
+                    <wp:posOffset>2624323</wp:posOffset>
+                  </wp:positionH>
+                  <wp:positionV relativeFrom="paragraph">
+                    <wp:posOffset>1357259</wp:posOffset>
+                  </wp:positionV>
+                  <wp:extent cx="1287654" cy="966159"/>
+                  <wp:effectExtent l="0" t="0" r="8255" b="5715"/>
+                  <wp:wrapNone/>
+                  <wp:docPr id="1" name="Рисунок 1" descr="{{employer.script.image}}"/>
+                  <wp:cNvGraphicFramePr>
+                    <a:graphicFrameLocks xmlns:a="http://schemas.openxmlformats.org/drawingml/2006/main" noChangeAspect="1"/>
+                  </wp:cNvGraphicFramePr>
+                  <a:graphic xmlns:a="http://schemas.openxmlformats.org/drawingml/2006/main">
+                    <a:graphicData uri="http://schemas.openxmlformats.org/drawingml/2006/picture">
+                      <pic:pic xmlns:pic="http://schemas.openxmlformats.org/drawingml/2006/picture">
+                        <pic:nvPicPr>
+                          <pic:cNvPr id="1" name="Рисунок 1" descr="{{employer.script.image}}"/>
+                          <pic:cNvPicPr>
+                            <a:picLocks noChangeAspect="1" noChangeArrowheads="1"/>
+                          </pic:cNvPicPr>
+                        </pic:nvPicPr>
+                        <pic:blipFill>
+                          <a:blip r:embed="rId15" cstate="print">
+                            <a:extLst>
+                              <a:ext uri="{28A0092B-C50C-407E-A947-70E740481C1C}">
+                                <a14:useLocalDpi xmlns:a14="http://schemas.microsoft.com/office/drawing/2010/main" val="0"/>
+                              </a:ext>
+                            </a:extLst>
+                          </a:blip>
+                          <a:srcRect/>
+                          <a:stretch>
+                            <a:fillRect/>
+                          </a:stretch>
+                        </pic:blipFill>
+                        <pic:spPr bwMode="auto">
+                          <a:xfrm>
+                            <a:off x="0" y="0"/>
+                            <a:ext cx="1287654" cy="966159"/>
+                          </a:xfrm>
+                          <a:prstGeom prst="rect">
+                            <a:avLst/>
+                          </a:prstGeom>
+                          <a:noFill/>
+                          <a:ln>
+                            <a:noFill/>
+                          </a:ln>
+                        </pic:spPr>
+                      </pic:pic>
+                    </a:graphicData>
+                  </a:graphic>
+                  <wp14:sizeRelH relativeFrom="margin">
+                    <wp14:pctWidth>0</wp14:pctWidth>
+                  </wp14:sizeRelH>
+                  <wp14:sizeRelV relativeFrom="margin">
+                    <wp14:pctHeight>0</wp14:pctHeight>
+                  </wp14:sizeRelV>
+                </wp:anchor>
+              </w:drawing>
+            </w:r>
+            <w:r>
+              <w:rPr>
                 <w:rFonts w:ascii="Arial" w:hAnsi="Arial" w:cs="Arial"/>
                 <w:b/>
                 <w:sz w:val="28"/>
@@ -1121,7 +1188,7 @@
           <w:lang w:val="en-US"/>
         </w:rPr>
         <w:sectPr>
-          <w:headerReference w:type="default" r:id="rId15"/>
+          <w:headerReference w:type="default" r:id="rId16"/>
           <w:pgSz w:w="11906" w:h="16838" w:code="9"/>
           <w:pgMar w:top="2268" w:right="794" w:bottom="454" w:left="964" w:header="567" w:footer="567" w:gutter="0"/>
           <w:cols w:space="720"/>
@@ -1528,12 +1595,12 @@
           <w:szCs w:val="28"/>
         </w:rPr>
         <w:sectPr>
-          <w:headerReference w:type="even" r:id="rId16"/>
-          <w:headerReference w:type="default" r:id="rId17"/>
-          <w:footerReference w:type="even" r:id="rId18"/>
-          <w:footerReference w:type="default" r:id="rId19"/>
-          <w:headerReference w:type="first" r:id="rId20"/>
-          <w:footerReference w:type="first" r:id="rId21"/>
+          <w:headerReference w:type="even" r:id="rId17"/>
+          <w:headerReference w:type="default" r:id="rId18"/>
+          <w:footerReference w:type="even" r:id="rId19"/>
+          <w:footerReference w:type="default" r:id="rId20"/>
+          <w:headerReference w:type="first" r:id="rId21"/>
+          <w:footerReference w:type="first" r:id="rId22"/>
           <w:pgSz w:w="11906" w:h="16838" w:code="9"/>
           <w:pgMar w:top="964" w:right="794" w:bottom="454" w:left="964" w:header="0" w:footer="113" w:gutter="0"/>
           <w:pgNumType w:start="1"/>
@@ -1598,10 +1665,10 @@
           <w:szCs w:val="28"/>
         </w:rPr>
         <w:sectPr>
-          <w:headerReference w:type="default" r:id="rId22"/>
-          <w:footerReference w:type="default" r:id="rId23"/>
-          <w:headerReference w:type="first" r:id="rId24"/>
-          <w:footerReference w:type="first" r:id="rId25"/>
+          <w:headerReference w:type="default" r:id="rId23"/>
+          <w:footerReference w:type="default" r:id="rId24"/>
+          <w:headerReference w:type="first" r:id="rId25"/>
+          <w:footerReference w:type="first" r:id="rId26"/>
           <w:pgSz w:w="11906" w:h="16838" w:code="9"/>
           <w:pgMar w:top="964" w:right="794" w:bottom="454" w:left="964" w:header="0" w:footer="113" w:gutter="0"/>
           <w:pgNumType w:start="1"/>
@@ -8680,7 +8747,7 @@
                     <pic:cNvPicPr/>
                   </pic:nvPicPr>
                   <pic:blipFill>
-                    <a:blip r:link="rId26" cstate="print">
+                    <a:blip r:link="rId27" cstate="print">
                       <a:extLst>
                         <a:ext uri="{28A0092B-C50C-407E-A947-70E740481C1C}">
                           <a14:useLocalDpi xmlns:a14="http://schemas.microsoft.com/office/drawing/2010/main"/>
@@ -8957,10 +9024,10 @@
           <w:szCs w:val="28"/>
         </w:rPr>
         <w:sectPr>
-          <w:headerReference w:type="default" r:id="rId27"/>
-          <w:footerReference w:type="default" r:id="rId28"/>
-          <w:headerReference w:type="first" r:id="rId29"/>
-          <w:footerReference w:type="first" r:id="rId30"/>
+          <w:headerReference w:type="default" r:id="rId28"/>
+          <w:footerReference w:type="default" r:id="rId29"/>
+          <w:headerReference w:type="first" r:id="rId30"/>
+          <w:footerReference w:type="first" r:id="rId31"/>
           <w:pgSz w:w="11906" w:h="16838" w:code="9"/>
           <w:pgMar w:top="709" w:right="794" w:bottom="454" w:left="1134" w:header="0" w:footer="57" w:gutter="0"/>
           <w:pgNumType w:start="1"/>
@@ -11537,10 +11604,10 @@
           <w:szCs w:val="28"/>
         </w:rPr>
         <w:sectPr>
-          <w:headerReference w:type="default" r:id="rId31"/>
-          <w:footerReference w:type="default" r:id="rId32"/>
-          <w:headerReference w:type="first" r:id="rId33"/>
-          <w:footerReference w:type="first" r:id="rId34"/>
+          <w:headerReference w:type="default" r:id="rId32"/>
+          <w:footerReference w:type="default" r:id="rId33"/>
+          <w:headerReference w:type="first" r:id="rId34"/>
+          <w:footerReference w:type="first" r:id="rId35"/>
           <w:pgSz w:w="16838" w:h="11906" w:orient="landscape" w:code="9"/>
           <w:pgMar w:top="0" w:right="254" w:bottom="566" w:left="851" w:header="170" w:footer="0" w:gutter="0"/>
           <w:cols w:space="720"/>
@@ -11684,10 +11751,10 @@
           <w:szCs w:val="28"/>
         </w:rPr>
         <w:sectPr>
-          <w:headerReference w:type="default" r:id="rId35"/>
-          <w:footerReference w:type="default" r:id="rId36"/>
-          <w:headerReference w:type="first" r:id="rId37"/>
-          <w:footerReference w:type="first" r:id="rId38"/>
+          <w:headerReference w:type="default" r:id="rId36"/>
+          <w:footerReference w:type="default" r:id="rId37"/>
+          <w:headerReference w:type="first" r:id="rId38"/>
+          <w:footerReference w:type="first" r:id="rId39"/>
           <w:pgSz w:w="11906" w:h="16838" w:code="9"/>
           <w:pgMar w:top="709" w:right="566" w:bottom="851" w:left="1134" w:header="0" w:footer="57" w:gutter="0"/>
           <w:cols w:space="720"/>
@@ -11703,8 +11770,8 @@
       </w:pPr>
     </w:p>
     <w:sectPr>
-      <w:headerReference w:type="first" r:id="rId39"/>
-      <w:footerReference w:type="first" r:id="rId40"/>
+      <w:headerReference w:type="first" r:id="rId40"/>
+      <w:footerReference w:type="first" r:id="rId41"/>
       <w:pgSz w:w="11906" w:h="16838" w:code="9"/>
       <w:pgMar w:top="254" w:right="566" w:bottom="851" w:left="1134" w:header="0" w:footer="0" w:gutter="0"/>
       <w:pgNumType w:start="1"/>
@@ -21004,7 +21071,7 @@
               <mc:AlternateContent>
                 <mc:Choice Requires="wps">
                   <w:drawing>
-                    <wp:anchor distT="0" distB="0" distL="114300" distR="114300" simplePos="0" relativeHeight="251659264" behindDoc="0" locked="0" layoutInCell="0" allowOverlap="1" wp14:anchorId="7F40AC73" wp14:editId="6F24B8F3">
+                    <wp:anchor distT="0" distB="0" distL="114300" distR="114300" simplePos="0" relativeHeight="251659264" behindDoc="0" locked="0" layoutInCell="0" allowOverlap="1" wp14:anchorId="4D8E73FA" wp14:editId="6D041449">
                       <wp:simplePos x="0" y="0"/>
                       <wp:positionH relativeFrom="page">
                         <wp:posOffset>720090</wp:posOffset>
@@ -21069,7 +21136,7 @@
                 </mc:Choice>
                 <mc:Fallback>
                   <w:pict>
-                    <v:rect w14:anchorId="01B6719C" id="Rectangle 1" o:spid="_x0000_s1026" style="position:absolute;margin-left:56.7pt;margin-top:14.2pt;width:524.4pt;height:813.55pt;z-index:251659264;visibility:visible;mso-wrap-style:square;mso-width-percent:0;mso-height-percent:0;mso-wrap-distance-left:9pt;mso-wrap-distance-top:0;mso-wrap-distance-right:9pt;mso-wrap-distance-bottom:0;mso-position-horizontal:absolute;mso-position-horizontal-relative:page;mso-position-vertical:absolute;mso-position-vertical-relative:page;mso-width-percent:0;mso-height-percent:0;mso-width-relative:page;mso-height-relative:page;v-text-anchor:top" o:gfxdata="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" o:allowincell="f" filled="f" strokeweight="1.5pt">
+                    <v:rect w14:anchorId="4DD2FCDF" id="Rectangle 1" o:spid="_x0000_s1026" style="position:absolute;margin-left:56.7pt;margin-top:14.2pt;width:524.4pt;height:813.55pt;z-index:251659264;visibility:visible;mso-wrap-style:square;mso-width-percent:0;mso-height-percent:0;mso-wrap-distance-left:9pt;mso-wrap-distance-top:0;mso-wrap-distance-right:9pt;mso-wrap-distance-bottom:0;mso-position-horizontal:absolute;mso-position-horizontal-relative:page;mso-position-vertical:absolute;mso-position-vertical-relative:page;mso-width-percent:0;mso-height-percent:0;mso-width-relative:page;mso-height-relative:page;v-text-anchor:top" o:gfxdata="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" o:allowincell="f" filled="f" strokeweight="1.5pt">
                       <w10:wrap anchorx="page" anchory="page"/>
                     </v:rect>
                   </w:pict>
@@ -21929,7 +21996,7 @@
                               <w:noProof/>
                               <w:lang w:val="en-US"/>
                             </w:rPr>
-                            <w:instrText>21</w:instrText>
+                            <w:instrText>22</w:instrText>
                           </w:r>
                           <w:r>
                             <w:rPr>
@@ -21953,7 +22020,7 @@
                             <w:rPr>
                               <w:noProof/>
                             </w:rPr>
-                            <w:t>26</w:t>
+                            <w:t>27</w:t>
                           </w:r>
                           <w:r>
                             <w:fldChar w:fldCharType="end"/>
@@ -22039,7 +22106,7 @@
                         <w:noProof/>
                         <w:lang w:val="en-US"/>
                       </w:rPr>
-                      <w:instrText>21</w:instrText>
+                      <w:instrText>22</w:instrText>
                     </w:r>
                     <w:r>
                       <w:rPr>
@@ -22063,7 +22130,7 @@
                       <w:rPr>
                         <w:noProof/>
                       </w:rPr>
-                      <w:t>26</w:t>
+                      <w:t>27</w:t>
                     </w:r>
                     <w:r>
                       <w:fldChar w:fldCharType="end"/>
@@ -25118,7 +25185,7 @@
                               <w:noProof/>
                               <w:lang w:val="en-US"/>
                             </w:rPr>
-                            <w:instrText>17</w:instrText>
+                            <w:instrText>16</w:instrText>
                           </w:r>
                           <w:r>
                             <w:rPr>
@@ -25142,7 +25209,7 @@
                             <w:rPr>
                               <w:noProof/>
                             </w:rPr>
-                            <w:t>22</w:t>
+                            <w:t>21</w:t>
                           </w:r>
                           <w:r>
                             <w:fldChar w:fldCharType="end"/>
@@ -25221,7 +25288,7 @@
                         <w:noProof/>
                         <w:lang w:val="en-US"/>
                       </w:rPr>
-                      <w:instrText>17</w:instrText>
+                      <w:instrText>16</w:instrText>
                     </w:r>
                     <w:r>
                       <w:rPr>
@@ -25245,7 +25312,7 @@
                       <w:rPr>
                         <w:noProof/>
                       </w:rPr>
-                      <w:t>22</w:t>
+                      <w:t>21</w:t>
                     </w:r>
                     <w:r>
                       <w:fldChar w:fldCharType="end"/>

</xml_diff>

<commit_message>
feature(DocumentCreating.java): closed to end with document creating engine
</commit_message>
<xml_diff>
--- a/src/main/resources/test-template2.docx
+++ b/src/main/resources/test-template2.docx
@@ -455,35 +455,9 @@
     </w:p>
     <w:p>
       <w:pPr>
-        <w:suppressAutoHyphens/>
-        <w:ind w:left="284" w:right="-342"/>
-        <w:rPr>
-          <w:rFonts w:ascii="Verdana" w:hAnsi="Verdana"/>
-          <w:b/>
-          <w:szCs w:val="20"/>
-          <w:lang w:eastAsia="ar-SA"/>
-        </w:rPr>
-      </w:pPr>
-    </w:p>
-    <w:p>
-      <w:pPr>
-        <w:suppressAutoHyphens/>
-        <w:ind w:left="284" w:right="-342"/>
-        <w:jc w:val="center"/>
-        <w:rPr>
-          <w:rFonts w:ascii="Verdana" w:hAnsi="Verdana"/>
-          <w:b/>
-          <w:szCs w:val="20"/>
-          <w:lang w:eastAsia="ar-SA"/>
-        </w:rPr>
-      </w:pPr>
-    </w:p>
-    <w:p>
-      <w:pPr>
         <w:spacing w:line="276" w:lineRule="auto"/>
-        <w:ind w:left="284" w:right="-342"/>
+        <w:ind w:right="-342"/>
         <w:contextualSpacing/>
-        <w:jc w:val="center"/>
       </w:pPr>
       <w:r>
         <w:br w:type="page"/>
@@ -865,7 +839,6 @@
               <w:t>{{</w:t>
             </w:r>
             <w:proofErr w:type="spellStart"/>
-            <w:proofErr w:type="gramStart"/>
             <w:r>
               <w:rPr>
                 <w:rFonts w:ascii="Arial" w:hAnsi="Arial" w:cs="Arial"/>
@@ -875,7 +848,6 @@
               <w:t>employer.positionName</w:t>
             </w:r>
             <w:proofErr w:type="spellEnd"/>
-            <w:proofErr w:type="gramEnd"/>
             <w:r>
               <w:rPr>
                 <w:rFonts w:ascii="Arial" w:hAnsi="Arial" w:cs="Arial"/>
@@ -1699,6 +1671,28 @@
         <w:t>ТЕКСТОВАЯ ЧАСТЬ</w:t>
       </w:r>
     </w:p>
+    <w:p>
+      <w:pPr>
+        <w:suppressAutoHyphens/>
+        <w:ind w:left="284" w:right="-342"/>
+        <w:jc w:val="center"/>
+        <w:rPr>
+          <w:rFonts w:ascii="Verdana" w:hAnsi="Verdana"/>
+          <w:b/>
+          <w:szCs w:val="20"/>
+          <w:lang w:val="en-US" w:eastAsia="ar-SA"/>
+        </w:rPr>
+      </w:pPr>
+      <w:r>
+        <w:rPr>
+          <w:rFonts w:ascii="Verdana" w:hAnsi="Verdana"/>
+          <w:b/>
+          <w:szCs w:val="20"/>
+          <w:lang w:val="en-US" w:eastAsia="ar-SA"/>
+        </w:rPr>
+        <w:t>{{TOC}}</w:t>
+      </w:r>
+    </w:p>
     <w:sdt>
       <w:sdtPr>
         <w:rPr>
@@ -4388,6 +4382,10 @@
           <w:pPr>
             <w:ind w:left="284"/>
             <w:jc w:val="both"/>
+            <w:rPr>
+              <w:b/>
+              <w:bCs/>
+            </w:rPr>
           </w:pPr>
           <w:r>
             <w:rPr>
@@ -4401,20 +4399,8 @@
     </w:sdt>
     <w:p>
       <w:pPr>
-        <w:ind w:firstLine="720"/>
-        <w:jc w:val="center"/>
-        <w:rPr>
-          <w:b/>
-        </w:rPr>
-      </w:pPr>
-    </w:p>
-    <w:p>
-      <w:pPr>
-        <w:ind w:firstLine="720"/>
-        <w:jc w:val="center"/>
-        <w:rPr>
-          <w:b/>
-        </w:rPr>
+        <w:ind w:left="284"/>
+        <w:jc w:val="both"/>
       </w:pPr>
       <w:r>
         <w:rPr>
@@ -6624,16 +6610,7 @@
           <w:bCs/>
           <w:sz w:val="28"/>
         </w:rPr>
-        <w:t>{</w:t>
-      </w:r>
-      <w:proofErr w:type="gramStart"/>
-      <w:r>
-        <w:rPr>
-          <w:b/>
-          <w:bCs/>
-          <w:sz w:val="28"/>
-        </w:rPr>
-        <w:t>{?</w:t>
+        <w:t>{{?</w:t>
       </w:r>
       <w:r>
         <w:rPr>
@@ -6644,7 +6621,6 @@
         </w:rPr>
         <w:t>categories</w:t>
       </w:r>
-      <w:proofErr w:type="gramEnd"/>
       <w:r>
         <w:rPr>
           <w:b/>
@@ -6798,16 +6774,7 @@
           <w:bCs/>
           <w:sz w:val="28"/>
         </w:rPr>
-        <w:t>{</w:t>
-      </w:r>
-      <w:proofErr w:type="gramStart"/>
-      <w:r>
-        <w:rPr>
-          <w:b/>
-          <w:bCs/>
-          <w:sz w:val="28"/>
-        </w:rPr>
-        <w:t>{?</w:t>
+        <w:t>{{?</w:t>
       </w:r>
       <w:r>
         <w:rPr>
@@ -6818,7 +6785,6 @@
         </w:rPr>
         <w:t>defects</w:t>
       </w:r>
-      <w:proofErr w:type="gramEnd"/>
       <w:r>
         <w:rPr>
           <w:b/>
@@ -7250,15 +7216,7 @@
           <w:sz w:val="28"/>
           <w:szCs w:val="28"/>
         </w:rPr>
-        <w:t xml:space="preserve"> {</w:t>
-      </w:r>
-      <w:proofErr w:type="gramStart"/>
-      <w:r>
-        <w:rPr>
-          <w:sz w:val="28"/>
-          <w:szCs w:val="28"/>
-        </w:rPr>
-        <w:t>{?</w:t>
+        <w:t xml:space="preserve"> {{?</w:t>
       </w:r>
       <w:r>
         <w:rPr>
@@ -7268,7 +7226,6 @@
         </w:rPr>
         <w:t>categories</w:t>
       </w:r>
-      <w:proofErr w:type="gramEnd"/>
       <w:r>
         <w:rPr>
           <w:sz w:val="28"/>
@@ -8513,9 +8470,19 @@
           <w:szCs w:val="22"/>
           <w:lang w:eastAsia="en-US"/>
         </w:rPr>
-        <w:t>{</w:t>
+        <w:t>{{?</w:t>
       </w:r>
-      <w:proofErr w:type="gramStart"/>
+      <w:r>
+        <w:rPr>
+          <w:rFonts w:ascii="ISOCPEUR" w:eastAsia="Calibri" w:hAnsi="ISOCPEUR"/>
+          <w:b/>
+          <w:i/>
+          <w:sz w:val="32"/>
+          <w:szCs w:val="22"/>
+          <w:lang w:val="en-US" w:eastAsia="en-US"/>
+        </w:rPr>
+        <w:t>categories</w:t>
+      </w:r>
       <w:r>
         <w:rPr>
           <w:rFonts w:ascii="ISOCPEUR" w:eastAsia="Calibri" w:hAnsi="ISOCPEUR"/>
@@ -8525,7 +8492,55 @@
           <w:szCs w:val="22"/>
           <w:lang w:eastAsia="en-US"/>
         </w:rPr>
-        <w:t>{?</w:t>
+        <w:t>}}</w:t>
+      </w:r>
+    </w:p>
+    <w:p>
+      <w:pPr>
+        <w:rPr>
+          <w:rFonts w:ascii="ISOCPEUR" w:eastAsia="Calibri" w:hAnsi="ISOCPEUR"/>
+          <w:b/>
+          <w:i/>
+          <w:sz w:val="32"/>
+          <w:szCs w:val="22"/>
+          <w:lang w:eastAsia="en-US"/>
+        </w:rPr>
+      </w:pPr>
+      <w:r>
+        <w:rPr>
+          <w:rFonts w:ascii="ISOCPEUR" w:eastAsia="Calibri" w:hAnsi="ISOCPEUR"/>
+          <w:b/>
+          <w:i/>
+          <w:sz w:val="32"/>
+          <w:szCs w:val="22"/>
+          <w:lang w:eastAsia="en-US"/>
+        </w:rPr>
+        <w:br w:type="page"/>
+      </w:r>
+    </w:p>
+    <w:p>
+      <w:pPr>
+        <w:jc w:val="center"/>
+        <w:rPr>
+          <w:rFonts w:ascii="ISOCPEUR" w:eastAsia="Calibri" w:hAnsi="ISOCPEUR"/>
+          <w:b/>
+          <w:i/>
+          <w:sz w:val="32"/>
+          <w:szCs w:val="22"/>
+          <w:lang w:eastAsia="en-US"/>
+        </w:rPr>
+      </w:pPr>
+      <w:r>
+        <w:rPr>
+          <w:rFonts w:ascii="ISOCPEUR" w:eastAsia="Calibri" w:hAnsi="ISOCPEUR"/>
+          <w:b/>
+          <w:i/>
+          <w:sz w:val="32"/>
+          <w:szCs w:val="22"/>
+          <w:lang w:eastAsia="en-US"/>
+        </w:rPr>
+        <w:lastRenderedPageBreak/>
+        <w:t>{{</w:t>
       </w:r>
       <w:r>
         <w:rPr>
@@ -8536,9 +8551,8 @@
           <w:szCs w:val="22"/>
           <w:lang w:val="en-US" w:eastAsia="en-US"/>
         </w:rPr>
-        <w:t>categories</w:t>
+        <w:t>name</w:t>
       </w:r>
-      <w:proofErr w:type="gramEnd"/>
       <w:r>
         <w:rPr>
           <w:rFonts w:ascii="ISOCPEUR" w:eastAsia="Calibri" w:hAnsi="ISOCPEUR"/>
@@ -8553,6 +8567,7 @@
     </w:p>
     <w:p>
       <w:pPr>
+        <w:jc w:val="center"/>
         <w:rPr>
           <w:rFonts w:ascii="ISOCPEUR" w:eastAsia="Calibri" w:hAnsi="ISOCPEUR"/>
           <w:b/>
@@ -8562,43 +8577,10 @@
           <w:lang w:eastAsia="en-US"/>
         </w:rPr>
       </w:pPr>
-      <w:r>
-        <w:rPr>
-          <w:rFonts w:ascii="ISOCPEUR" w:eastAsia="Calibri" w:hAnsi="ISOCPEUR"/>
-          <w:b/>
-          <w:i/>
-          <w:sz w:val="32"/>
-          <w:szCs w:val="22"/>
-          <w:lang w:eastAsia="en-US"/>
-        </w:rPr>
-        <w:br w:type="page"/>
-      </w:r>
     </w:p>
     <w:p>
       <w:pPr>
         <w:jc w:val="center"/>
-        <w:rPr>
-          <w:rFonts w:ascii="ISOCPEUR" w:eastAsia="Calibri" w:hAnsi="ISOCPEUR"/>
-          <w:b/>
-          <w:i/>
-          <w:sz w:val="32"/>
-          <w:szCs w:val="22"/>
-          <w:lang w:eastAsia="en-US"/>
-        </w:rPr>
-      </w:pPr>
-      <w:r>
-        <w:rPr>
-          <w:rFonts w:ascii="ISOCPEUR" w:eastAsia="Calibri" w:hAnsi="ISOCPEUR"/>
-          <w:b/>
-          <w:i/>
-          <w:sz w:val="32"/>
-          <w:szCs w:val="22"/>
-          <w:lang w:eastAsia="en-US"/>
-        </w:rPr>
-        <w:lastRenderedPageBreak/>
-        <w:t>{{</w:t>
-      </w:r>
-      <w:r>
         <w:rPr>
           <w:rFonts w:ascii="ISOCPEUR" w:eastAsia="Calibri" w:hAnsi="ISOCPEUR"/>
           <w:b/>
@@ -8607,36 +8589,8 @@
           <w:szCs w:val="22"/>
           <w:lang w:val="en-US" w:eastAsia="en-US"/>
         </w:rPr>
-        <w:t>name</w:t>
-      </w:r>
+      </w:pPr>
       <w:r>
-        <w:rPr>
-          <w:rFonts w:ascii="ISOCPEUR" w:eastAsia="Calibri" w:hAnsi="ISOCPEUR"/>
-          <w:b/>
-          <w:i/>
-          <w:sz w:val="32"/>
-          <w:szCs w:val="22"/>
-          <w:lang w:eastAsia="en-US"/>
-        </w:rPr>
-        <w:t>}}</w:t>
-      </w:r>
-    </w:p>
-    <w:p>
-      <w:pPr>
-        <w:jc w:val="center"/>
-        <w:rPr>
-          <w:rFonts w:ascii="ISOCPEUR" w:eastAsia="Calibri" w:hAnsi="ISOCPEUR"/>
-          <w:b/>
-          <w:i/>
-          <w:sz w:val="32"/>
-          <w:szCs w:val="22"/>
-          <w:lang w:eastAsia="en-US"/>
-        </w:rPr>
-      </w:pPr>
-    </w:p>
-    <w:p>
-      <w:pPr>
-        <w:jc w:val="center"/>
         <w:rPr>
           <w:rFonts w:ascii="ISOCPEUR" w:eastAsia="Calibri" w:hAnsi="ISOCPEUR"/>
           <w:b/>
@@ -8645,41 +8599,7 @@
           <w:szCs w:val="22"/>
           <w:lang w:val="en-US" w:eastAsia="en-US"/>
         </w:rPr>
-      </w:pPr>
-      <w:r>
-        <w:rPr>
-          <w:rFonts w:ascii="ISOCPEUR" w:eastAsia="Calibri" w:hAnsi="ISOCPEUR"/>
-          <w:b/>
-          <w:i/>
-          <w:sz w:val="32"/>
-          <w:szCs w:val="22"/>
-          <w:lang w:val="en-US" w:eastAsia="en-US"/>
-        </w:rPr>
-        <w:t>{</w:t>
-      </w:r>
-      <w:proofErr w:type="gramStart"/>
-      <w:r>
-        <w:rPr>
-          <w:rFonts w:ascii="ISOCPEUR" w:eastAsia="Calibri" w:hAnsi="ISOCPEUR"/>
-          <w:b/>
-          <w:i/>
-          <w:sz w:val="32"/>
-          <w:szCs w:val="22"/>
-          <w:lang w:val="en-US" w:eastAsia="en-US"/>
-        </w:rPr>
-        <w:t>{?photos</w:t>
-      </w:r>
-      <w:proofErr w:type="gramEnd"/>
-      <w:r>
-        <w:rPr>
-          <w:rFonts w:ascii="ISOCPEUR" w:eastAsia="Calibri" w:hAnsi="ISOCPEUR"/>
-          <w:b/>
-          <w:i/>
-          <w:sz w:val="32"/>
-          <w:szCs w:val="22"/>
-          <w:lang w:val="en-US" w:eastAsia="en-US"/>
-        </w:rPr>
-        <w:t>}}</w:t>
+        <w:t>{{?photos}}</w:t>
       </w:r>
     </w:p>
     <w:p>
@@ -9000,2572 +8920,9 @@
         </w:sectPr>
       </w:pPr>
     </w:p>
-    <w:tbl>
-      <w:tblPr>
-        <w:tblW w:w="15200" w:type="dxa"/>
-        <w:tblInd w:w="-34" w:type="dxa"/>
-        <w:tblBorders>
-          <w:top w:val="single" w:sz="4" w:space="0" w:color="auto"/>
-          <w:left w:val="single" w:sz="4" w:space="0" w:color="auto"/>
-          <w:bottom w:val="single" w:sz="4" w:space="0" w:color="auto"/>
-          <w:right w:val="single" w:sz="4" w:space="0" w:color="auto"/>
-          <w:insideH w:val="single" w:sz="4" w:space="0" w:color="auto"/>
-          <w:insideV w:val="single" w:sz="4" w:space="0" w:color="auto"/>
-        </w:tblBorders>
-        <w:tblLook w:val="0080" w:firstRow="0" w:lastRow="0" w:firstColumn="1" w:lastColumn="0" w:noHBand="0" w:noVBand="0"/>
-      </w:tblPr>
-      <w:tblGrid>
-        <w:gridCol w:w="1459"/>
-        <w:gridCol w:w="4210"/>
-        <w:gridCol w:w="2324"/>
-        <w:gridCol w:w="4521"/>
-        <w:gridCol w:w="2686"/>
-      </w:tblGrid>
-      <w:tr>
-        <w:trPr>
-          <w:cantSplit/>
-          <w:trHeight w:val="20"/>
-          <w:tblHeader/>
-        </w:trPr>
-        <w:tc>
-          <w:tcPr>
-            <w:tcW w:w="1459" w:type="dxa"/>
-            <w:vAlign w:val="center"/>
-          </w:tcPr>
-          <w:p>
-            <w:pPr>
-              <w:rPr>
-                <w:b/>
-                <w:iCs/>
-              </w:rPr>
-            </w:pPr>
-            <w:r>
-              <w:rPr>
-                <w:b/>
-                <w:iCs/>
-              </w:rPr>
-              <w:lastRenderedPageBreak/>
-              <w:t>№№ п/п</w:t>
-            </w:r>
-          </w:p>
-        </w:tc>
-        <w:tc>
-          <w:tcPr>
-            <w:tcW w:w="4210" w:type="dxa"/>
-            <w:vAlign w:val="center"/>
-          </w:tcPr>
-          <w:p>
-            <w:pPr>
-              <w:rPr>
-                <w:b/>
-                <w:iCs/>
-              </w:rPr>
-            </w:pPr>
-            <w:r>
-              <w:rPr>
-                <w:b/>
-                <w:iCs/>
-              </w:rPr>
-              <w:t>Характеристика дефекта</w:t>
-            </w:r>
-          </w:p>
-        </w:tc>
-        <w:tc>
-          <w:tcPr>
-            <w:tcW w:w="2324" w:type="dxa"/>
-            <w:vAlign w:val="center"/>
-          </w:tcPr>
-          <w:p>
-            <w:pPr>
-              <w:rPr>
-                <w:b/>
-                <w:iCs/>
-              </w:rPr>
-            </w:pPr>
-            <w:r>
-              <w:rPr>
-                <w:b/>
-                <w:iCs/>
-              </w:rPr>
-              <w:t>Место расположения дефекта</w:t>
-            </w:r>
-          </w:p>
-        </w:tc>
-        <w:tc>
-          <w:tcPr>
-            <w:tcW w:w="4521" w:type="dxa"/>
-            <w:vAlign w:val="center"/>
-          </w:tcPr>
-          <w:p>
-            <w:pPr>
-              <w:rPr>
-                <w:b/>
-                <w:iCs/>
-              </w:rPr>
-            </w:pPr>
-            <w:r>
-              <w:rPr>
-                <w:b/>
-                <w:iCs/>
-              </w:rPr>
-              <w:t>Возможный способ устранения дефекта</w:t>
-            </w:r>
-          </w:p>
-        </w:tc>
-        <w:tc>
-          <w:tcPr>
-            <w:tcW w:w="2686" w:type="dxa"/>
-            <w:vAlign w:val="center"/>
-          </w:tcPr>
-          <w:p>
-            <w:pPr>
-              <w:rPr>
-                <w:b/>
-                <w:iCs/>
-              </w:rPr>
-            </w:pPr>
-            <w:r>
-              <w:rPr>
-                <w:b/>
-                <w:iCs/>
-              </w:rPr>
-              <w:t>№ фото (см. Приложение В)</w:t>
-            </w:r>
-          </w:p>
-        </w:tc>
-      </w:tr>
-      <w:tr>
-        <w:trPr>
-          <w:cantSplit/>
-          <w:trHeight w:val="20"/>
-        </w:trPr>
-        <w:tc>
-          <w:tcPr>
-            <w:tcW w:w="15200" w:type="dxa"/>
-            <w:gridSpan w:val="5"/>
-            <w:vAlign w:val="center"/>
-          </w:tcPr>
-          <w:p>
-            <w:pPr>
-              <w:numPr>
-                <w:ilvl w:val="0"/>
-                <w:numId w:val="29"/>
-              </w:numPr>
-              <w:contextualSpacing/>
-              <w:jc w:val="center"/>
-              <w:rPr>
-                <w:b/>
-                <w:iCs/>
-              </w:rPr>
-            </w:pPr>
-          </w:p>
-        </w:tc>
-      </w:tr>
-      <w:tr>
-        <w:trPr>
-          <w:cantSplit/>
-          <w:trHeight w:val="130"/>
-        </w:trPr>
-        <w:tc>
-          <w:tcPr>
-            <w:tcW w:w="1459" w:type="dxa"/>
-            <w:vAlign w:val="center"/>
-          </w:tcPr>
-          <w:p>
-            <w:pPr>
-              <w:rPr>
-                <w:iCs/>
-                <w:sz w:val="20"/>
-                <w:szCs w:val="20"/>
-              </w:rPr>
-            </w:pPr>
-          </w:p>
-        </w:tc>
-        <w:tc>
-          <w:tcPr>
-            <w:tcW w:w="4210" w:type="dxa"/>
-            <w:vAlign w:val="center"/>
-          </w:tcPr>
-          <w:p>
-            <w:pPr>
-              <w:rPr>
-                <w:iCs/>
-                <w:sz w:val="20"/>
-                <w:szCs w:val="20"/>
-              </w:rPr>
-            </w:pPr>
-          </w:p>
-        </w:tc>
-        <w:tc>
-          <w:tcPr>
-            <w:tcW w:w="2324" w:type="dxa"/>
-            <w:vAlign w:val="center"/>
-          </w:tcPr>
-          <w:p>
-            <w:pPr>
-              <w:rPr>
-                <w:iCs/>
-                <w:sz w:val="20"/>
-                <w:szCs w:val="20"/>
-              </w:rPr>
-            </w:pPr>
-          </w:p>
-        </w:tc>
-        <w:tc>
-          <w:tcPr>
-            <w:tcW w:w="4521" w:type="dxa"/>
-            <w:vAlign w:val="center"/>
-          </w:tcPr>
-          <w:p>
-            <w:pPr>
-              <w:rPr>
-                <w:iCs/>
-                <w:sz w:val="20"/>
-                <w:szCs w:val="20"/>
-              </w:rPr>
-            </w:pPr>
-          </w:p>
-        </w:tc>
-        <w:tc>
-          <w:tcPr>
-            <w:tcW w:w="2686" w:type="dxa"/>
-            <w:vAlign w:val="center"/>
-          </w:tcPr>
-          <w:p>
-            <w:pPr>
-              <w:rPr>
-                <w:iCs/>
-                <w:sz w:val="20"/>
-                <w:szCs w:val="20"/>
-              </w:rPr>
-            </w:pPr>
-          </w:p>
-        </w:tc>
-      </w:tr>
-      <w:tr>
-        <w:trPr>
-          <w:cantSplit/>
-          <w:trHeight w:val="130"/>
-        </w:trPr>
-        <w:tc>
-          <w:tcPr>
-            <w:tcW w:w="1459" w:type="dxa"/>
-            <w:vAlign w:val="center"/>
-          </w:tcPr>
-          <w:p>
-            <w:pPr>
-              <w:rPr>
-                <w:iCs/>
-                <w:sz w:val="20"/>
-                <w:szCs w:val="20"/>
-              </w:rPr>
-            </w:pPr>
-          </w:p>
-        </w:tc>
-        <w:tc>
-          <w:tcPr>
-            <w:tcW w:w="4210" w:type="dxa"/>
-            <w:vAlign w:val="center"/>
-          </w:tcPr>
-          <w:p>
-            <w:pPr>
-              <w:rPr>
-                <w:iCs/>
-                <w:sz w:val="20"/>
-                <w:szCs w:val="20"/>
-              </w:rPr>
-            </w:pPr>
-          </w:p>
-        </w:tc>
-        <w:tc>
-          <w:tcPr>
-            <w:tcW w:w="2324" w:type="dxa"/>
-            <w:shd w:val="clear" w:color="auto" w:fill="auto"/>
-            <w:vAlign w:val="center"/>
-          </w:tcPr>
-          <w:p>
-            <w:pPr>
-              <w:rPr>
-                <w:iCs/>
-                <w:sz w:val="20"/>
-                <w:szCs w:val="20"/>
-              </w:rPr>
-            </w:pPr>
-          </w:p>
-        </w:tc>
-        <w:tc>
-          <w:tcPr>
-            <w:tcW w:w="4521" w:type="dxa"/>
-            <w:vAlign w:val="center"/>
-          </w:tcPr>
-          <w:p>
-            <w:pPr>
-              <w:rPr>
-                <w:iCs/>
-                <w:sz w:val="20"/>
-                <w:szCs w:val="20"/>
-              </w:rPr>
-            </w:pPr>
-          </w:p>
-        </w:tc>
-        <w:tc>
-          <w:tcPr>
-            <w:tcW w:w="2686" w:type="dxa"/>
-            <w:vAlign w:val="center"/>
-          </w:tcPr>
-          <w:p>
-            <w:pPr>
-              <w:rPr>
-                <w:iCs/>
-                <w:sz w:val="20"/>
-                <w:szCs w:val="20"/>
-              </w:rPr>
-            </w:pPr>
-          </w:p>
-        </w:tc>
-      </w:tr>
-      <w:tr>
-        <w:trPr>
-          <w:cantSplit/>
-          <w:trHeight w:val="130"/>
-        </w:trPr>
-        <w:tc>
-          <w:tcPr>
-            <w:tcW w:w="1459" w:type="dxa"/>
-            <w:vAlign w:val="center"/>
-          </w:tcPr>
-          <w:p>
-            <w:pPr>
-              <w:rPr>
-                <w:iCs/>
-                <w:sz w:val="20"/>
-                <w:szCs w:val="20"/>
-              </w:rPr>
-            </w:pPr>
-          </w:p>
-        </w:tc>
-        <w:tc>
-          <w:tcPr>
-            <w:tcW w:w="4210" w:type="dxa"/>
-            <w:vAlign w:val="center"/>
-          </w:tcPr>
-          <w:p>
-            <w:pPr>
-              <w:rPr>
-                <w:iCs/>
-                <w:sz w:val="20"/>
-                <w:szCs w:val="20"/>
-              </w:rPr>
-            </w:pPr>
-          </w:p>
-        </w:tc>
-        <w:tc>
-          <w:tcPr>
-            <w:tcW w:w="2324" w:type="dxa"/>
-            <w:shd w:val="clear" w:color="auto" w:fill="auto"/>
-            <w:vAlign w:val="center"/>
-          </w:tcPr>
-          <w:p>
-            <w:pPr>
-              <w:rPr>
-                <w:iCs/>
-                <w:sz w:val="20"/>
-                <w:szCs w:val="20"/>
-              </w:rPr>
-            </w:pPr>
-          </w:p>
-        </w:tc>
-        <w:tc>
-          <w:tcPr>
-            <w:tcW w:w="4521" w:type="dxa"/>
-            <w:vAlign w:val="center"/>
-          </w:tcPr>
-          <w:p>
-            <w:pPr>
-              <w:rPr>
-                <w:iCs/>
-                <w:sz w:val="20"/>
-                <w:szCs w:val="20"/>
-              </w:rPr>
-            </w:pPr>
-          </w:p>
-        </w:tc>
-        <w:tc>
-          <w:tcPr>
-            <w:tcW w:w="2686" w:type="dxa"/>
-            <w:vAlign w:val="center"/>
-          </w:tcPr>
-          <w:p>
-            <w:pPr>
-              <w:rPr>
-                <w:iCs/>
-                <w:sz w:val="20"/>
-                <w:szCs w:val="20"/>
-              </w:rPr>
-            </w:pPr>
-          </w:p>
-        </w:tc>
-      </w:tr>
-      <w:tr>
-        <w:trPr>
-          <w:cantSplit/>
-          <w:trHeight w:val="130"/>
-        </w:trPr>
-        <w:tc>
-          <w:tcPr>
-            <w:tcW w:w="1459" w:type="dxa"/>
-            <w:vAlign w:val="center"/>
-          </w:tcPr>
-          <w:p>
-            <w:pPr>
-              <w:rPr>
-                <w:iCs/>
-                <w:sz w:val="20"/>
-                <w:szCs w:val="20"/>
-              </w:rPr>
-            </w:pPr>
-          </w:p>
-        </w:tc>
-        <w:tc>
-          <w:tcPr>
-            <w:tcW w:w="4210" w:type="dxa"/>
-            <w:vAlign w:val="center"/>
-          </w:tcPr>
-          <w:p>
-            <w:pPr>
-              <w:rPr>
-                <w:iCs/>
-                <w:sz w:val="20"/>
-                <w:szCs w:val="20"/>
-              </w:rPr>
-            </w:pPr>
-          </w:p>
-        </w:tc>
-        <w:tc>
-          <w:tcPr>
-            <w:tcW w:w="2324" w:type="dxa"/>
-            <w:shd w:val="clear" w:color="auto" w:fill="auto"/>
-            <w:vAlign w:val="center"/>
-          </w:tcPr>
-          <w:p>
-            <w:pPr>
-              <w:rPr>
-                <w:iCs/>
-                <w:sz w:val="20"/>
-                <w:szCs w:val="20"/>
-              </w:rPr>
-            </w:pPr>
-          </w:p>
-        </w:tc>
-        <w:tc>
-          <w:tcPr>
-            <w:tcW w:w="4521" w:type="dxa"/>
-            <w:vMerge w:val="restart"/>
-            <w:vAlign w:val="center"/>
-          </w:tcPr>
-          <w:p>
-            <w:pPr>
-              <w:rPr>
-                <w:iCs/>
-                <w:sz w:val="20"/>
-                <w:szCs w:val="20"/>
-              </w:rPr>
-            </w:pPr>
-          </w:p>
-        </w:tc>
-        <w:tc>
-          <w:tcPr>
-            <w:tcW w:w="2686" w:type="dxa"/>
-            <w:vAlign w:val="center"/>
-          </w:tcPr>
-          <w:p>
-            <w:pPr>
-              <w:rPr>
-                <w:iCs/>
-                <w:sz w:val="20"/>
-                <w:szCs w:val="20"/>
-              </w:rPr>
-            </w:pPr>
-          </w:p>
-        </w:tc>
-      </w:tr>
-      <w:tr>
-        <w:trPr>
-          <w:cantSplit/>
-          <w:trHeight w:val="130"/>
-        </w:trPr>
-        <w:tc>
-          <w:tcPr>
-            <w:tcW w:w="1459" w:type="dxa"/>
-            <w:vAlign w:val="center"/>
-          </w:tcPr>
-          <w:p>
-            <w:pPr>
-              <w:rPr>
-                <w:iCs/>
-                <w:sz w:val="20"/>
-                <w:szCs w:val="20"/>
-              </w:rPr>
-            </w:pPr>
-          </w:p>
-        </w:tc>
-        <w:tc>
-          <w:tcPr>
-            <w:tcW w:w="4210" w:type="dxa"/>
-            <w:vAlign w:val="center"/>
-          </w:tcPr>
-          <w:p>
-            <w:pPr>
-              <w:rPr>
-                <w:iCs/>
-                <w:sz w:val="20"/>
-                <w:szCs w:val="20"/>
-              </w:rPr>
-            </w:pPr>
-          </w:p>
-        </w:tc>
-        <w:tc>
-          <w:tcPr>
-            <w:tcW w:w="2324" w:type="dxa"/>
-            <w:shd w:val="clear" w:color="auto" w:fill="auto"/>
-            <w:vAlign w:val="center"/>
-          </w:tcPr>
-          <w:p>
-            <w:pPr>
-              <w:rPr>
-                <w:iCs/>
-                <w:sz w:val="20"/>
-                <w:szCs w:val="20"/>
-              </w:rPr>
-            </w:pPr>
-          </w:p>
-        </w:tc>
-        <w:tc>
-          <w:tcPr>
-            <w:tcW w:w="4521" w:type="dxa"/>
-            <w:vMerge/>
-            <w:vAlign w:val="center"/>
-          </w:tcPr>
-          <w:p>
-            <w:pPr>
-              <w:rPr>
-                <w:iCs/>
-                <w:sz w:val="20"/>
-                <w:szCs w:val="20"/>
-              </w:rPr>
-            </w:pPr>
-          </w:p>
-        </w:tc>
-        <w:tc>
-          <w:tcPr>
-            <w:tcW w:w="2686" w:type="dxa"/>
-            <w:vAlign w:val="center"/>
-          </w:tcPr>
-          <w:p>
-            <w:pPr>
-              <w:rPr>
-                <w:iCs/>
-                <w:sz w:val="20"/>
-                <w:szCs w:val="20"/>
-              </w:rPr>
-            </w:pPr>
-          </w:p>
-        </w:tc>
-      </w:tr>
-      <w:tr>
-        <w:trPr>
-          <w:cantSplit/>
-          <w:trHeight w:val="130"/>
-        </w:trPr>
-        <w:tc>
-          <w:tcPr>
-            <w:tcW w:w="15200" w:type="dxa"/>
-            <w:gridSpan w:val="5"/>
-            <w:shd w:val="clear" w:color="auto" w:fill="auto"/>
-            <w:vAlign w:val="center"/>
-          </w:tcPr>
-          <w:p>
-            <w:pPr>
-              <w:numPr>
-                <w:ilvl w:val="0"/>
-                <w:numId w:val="29"/>
-              </w:numPr>
-              <w:contextualSpacing/>
-              <w:jc w:val="center"/>
-              <w:rPr>
-                <w:b/>
-                <w:bCs/>
-                <w:iCs/>
-              </w:rPr>
-            </w:pPr>
-          </w:p>
-        </w:tc>
-      </w:tr>
-      <w:tr>
-        <w:trPr>
-          <w:cantSplit/>
-          <w:trHeight w:val="130"/>
-        </w:trPr>
-        <w:tc>
-          <w:tcPr>
-            <w:tcW w:w="1459" w:type="dxa"/>
-            <w:vAlign w:val="center"/>
-          </w:tcPr>
-          <w:p>
-            <w:pPr>
-              <w:rPr>
-                <w:iCs/>
-                <w:sz w:val="20"/>
-                <w:szCs w:val="20"/>
-              </w:rPr>
-            </w:pPr>
-          </w:p>
-        </w:tc>
-        <w:tc>
-          <w:tcPr>
-            <w:tcW w:w="4210" w:type="dxa"/>
-            <w:vAlign w:val="center"/>
-          </w:tcPr>
-          <w:p>
-            <w:pPr>
-              <w:rPr>
-                <w:iCs/>
-                <w:sz w:val="20"/>
-                <w:szCs w:val="20"/>
-              </w:rPr>
-            </w:pPr>
-          </w:p>
-        </w:tc>
-        <w:tc>
-          <w:tcPr>
-            <w:tcW w:w="2324" w:type="dxa"/>
-            <w:shd w:val="clear" w:color="auto" w:fill="auto"/>
-            <w:vAlign w:val="center"/>
-          </w:tcPr>
-          <w:p>
-            <w:pPr>
-              <w:rPr>
-                <w:iCs/>
-                <w:sz w:val="20"/>
-                <w:szCs w:val="20"/>
-              </w:rPr>
-            </w:pPr>
-          </w:p>
-        </w:tc>
-        <w:tc>
-          <w:tcPr>
-            <w:tcW w:w="4521" w:type="dxa"/>
-            <w:vAlign w:val="center"/>
-          </w:tcPr>
-          <w:p>
-            <w:pPr>
-              <w:rPr>
-                <w:iCs/>
-                <w:sz w:val="20"/>
-                <w:szCs w:val="20"/>
-              </w:rPr>
-            </w:pPr>
-          </w:p>
-        </w:tc>
-        <w:tc>
-          <w:tcPr>
-            <w:tcW w:w="2686" w:type="dxa"/>
-            <w:vAlign w:val="center"/>
-          </w:tcPr>
-          <w:p>
-            <w:pPr>
-              <w:rPr>
-                <w:iCs/>
-                <w:sz w:val="20"/>
-                <w:szCs w:val="20"/>
-              </w:rPr>
-            </w:pPr>
-          </w:p>
-        </w:tc>
-      </w:tr>
-      <w:tr>
-        <w:trPr>
-          <w:cantSplit/>
-          <w:trHeight w:val="130"/>
-        </w:trPr>
-        <w:tc>
-          <w:tcPr>
-            <w:tcW w:w="1459" w:type="dxa"/>
-            <w:vAlign w:val="center"/>
-          </w:tcPr>
-          <w:p>
-            <w:pPr>
-              <w:rPr>
-                <w:iCs/>
-                <w:sz w:val="20"/>
-                <w:szCs w:val="20"/>
-              </w:rPr>
-            </w:pPr>
-          </w:p>
-        </w:tc>
-        <w:tc>
-          <w:tcPr>
-            <w:tcW w:w="4210" w:type="dxa"/>
-            <w:vAlign w:val="center"/>
-          </w:tcPr>
-          <w:p>
-            <w:pPr>
-              <w:rPr>
-                <w:iCs/>
-                <w:sz w:val="20"/>
-                <w:szCs w:val="20"/>
-              </w:rPr>
-            </w:pPr>
-          </w:p>
-        </w:tc>
-        <w:tc>
-          <w:tcPr>
-            <w:tcW w:w="2324" w:type="dxa"/>
-            <w:shd w:val="clear" w:color="auto" w:fill="auto"/>
-            <w:vAlign w:val="center"/>
-          </w:tcPr>
-          <w:p>
-            <w:pPr>
-              <w:rPr>
-                <w:iCs/>
-                <w:sz w:val="20"/>
-                <w:szCs w:val="20"/>
-              </w:rPr>
-            </w:pPr>
-          </w:p>
-        </w:tc>
-        <w:tc>
-          <w:tcPr>
-            <w:tcW w:w="4521" w:type="dxa"/>
-            <w:vAlign w:val="center"/>
-          </w:tcPr>
-          <w:p>
-            <w:pPr>
-              <w:rPr>
-                <w:iCs/>
-                <w:sz w:val="20"/>
-                <w:szCs w:val="20"/>
-              </w:rPr>
-            </w:pPr>
-          </w:p>
-        </w:tc>
-        <w:tc>
-          <w:tcPr>
-            <w:tcW w:w="2686" w:type="dxa"/>
-            <w:vAlign w:val="center"/>
-          </w:tcPr>
-          <w:p>
-            <w:pPr>
-              <w:rPr>
-                <w:iCs/>
-                <w:sz w:val="20"/>
-                <w:szCs w:val="20"/>
-              </w:rPr>
-            </w:pPr>
-          </w:p>
-        </w:tc>
-      </w:tr>
-      <w:tr>
-        <w:trPr>
-          <w:cantSplit/>
-          <w:trHeight w:val="130"/>
-        </w:trPr>
-        <w:tc>
-          <w:tcPr>
-            <w:tcW w:w="1459" w:type="dxa"/>
-            <w:vAlign w:val="center"/>
-          </w:tcPr>
-          <w:p>
-            <w:pPr>
-              <w:rPr>
-                <w:iCs/>
-                <w:sz w:val="20"/>
-                <w:szCs w:val="20"/>
-              </w:rPr>
-            </w:pPr>
-          </w:p>
-        </w:tc>
-        <w:tc>
-          <w:tcPr>
-            <w:tcW w:w="4210" w:type="dxa"/>
-            <w:vAlign w:val="center"/>
-          </w:tcPr>
-          <w:p>
-            <w:pPr>
-              <w:rPr>
-                <w:iCs/>
-                <w:sz w:val="20"/>
-                <w:szCs w:val="20"/>
-              </w:rPr>
-            </w:pPr>
-          </w:p>
-        </w:tc>
-        <w:tc>
-          <w:tcPr>
-            <w:tcW w:w="2324" w:type="dxa"/>
-            <w:vAlign w:val="center"/>
-          </w:tcPr>
-          <w:p>
-            <w:pPr>
-              <w:rPr>
-                <w:iCs/>
-                <w:sz w:val="20"/>
-                <w:szCs w:val="20"/>
-              </w:rPr>
-            </w:pPr>
-          </w:p>
-        </w:tc>
-        <w:tc>
-          <w:tcPr>
-            <w:tcW w:w="4521" w:type="dxa"/>
-            <w:vAlign w:val="center"/>
-          </w:tcPr>
-          <w:p>
-            <w:pPr>
-              <w:rPr>
-                <w:iCs/>
-                <w:sz w:val="20"/>
-                <w:szCs w:val="20"/>
-              </w:rPr>
-            </w:pPr>
-          </w:p>
-        </w:tc>
-        <w:tc>
-          <w:tcPr>
-            <w:tcW w:w="2686" w:type="dxa"/>
-            <w:vAlign w:val="center"/>
-          </w:tcPr>
-          <w:p>
-            <w:pPr>
-              <w:rPr>
-                <w:iCs/>
-                <w:sz w:val="20"/>
-                <w:szCs w:val="20"/>
-              </w:rPr>
-            </w:pPr>
-          </w:p>
-        </w:tc>
-      </w:tr>
-      <w:tr>
-        <w:trPr>
-          <w:cantSplit/>
-          <w:trHeight w:val="130"/>
-        </w:trPr>
-        <w:tc>
-          <w:tcPr>
-            <w:tcW w:w="1459" w:type="dxa"/>
-            <w:vAlign w:val="center"/>
-          </w:tcPr>
-          <w:p>
-            <w:pPr>
-              <w:rPr>
-                <w:iCs/>
-                <w:sz w:val="20"/>
-                <w:szCs w:val="20"/>
-              </w:rPr>
-            </w:pPr>
-          </w:p>
-        </w:tc>
-        <w:tc>
-          <w:tcPr>
-            <w:tcW w:w="4210" w:type="dxa"/>
-            <w:vAlign w:val="center"/>
-          </w:tcPr>
-          <w:p>
-            <w:pPr>
-              <w:rPr>
-                <w:iCs/>
-                <w:sz w:val="20"/>
-                <w:szCs w:val="20"/>
-              </w:rPr>
-            </w:pPr>
-          </w:p>
-        </w:tc>
-        <w:tc>
-          <w:tcPr>
-            <w:tcW w:w="2324" w:type="dxa"/>
-            <w:vAlign w:val="center"/>
-          </w:tcPr>
-          <w:p>
-            <w:pPr>
-              <w:rPr>
-                <w:iCs/>
-                <w:sz w:val="20"/>
-                <w:szCs w:val="20"/>
-              </w:rPr>
-            </w:pPr>
-          </w:p>
-        </w:tc>
-        <w:tc>
-          <w:tcPr>
-            <w:tcW w:w="4521" w:type="dxa"/>
-            <w:vAlign w:val="center"/>
-          </w:tcPr>
-          <w:p>
-            <w:pPr>
-              <w:rPr>
-                <w:iCs/>
-                <w:sz w:val="20"/>
-                <w:szCs w:val="20"/>
-              </w:rPr>
-            </w:pPr>
-          </w:p>
-        </w:tc>
-        <w:tc>
-          <w:tcPr>
-            <w:tcW w:w="2686" w:type="dxa"/>
-            <w:vAlign w:val="center"/>
-          </w:tcPr>
-          <w:p>
-            <w:pPr>
-              <w:rPr>
-                <w:iCs/>
-                <w:sz w:val="20"/>
-                <w:szCs w:val="20"/>
-              </w:rPr>
-            </w:pPr>
-          </w:p>
-        </w:tc>
-      </w:tr>
-      <w:tr>
-        <w:trPr>
-          <w:cantSplit/>
-          <w:trHeight w:val="130"/>
-        </w:trPr>
-        <w:tc>
-          <w:tcPr>
-            <w:tcW w:w="1459" w:type="dxa"/>
-            <w:vAlign w:val="center"/>
-          </w:tcPr>
-          <w:p>
-            <w:pPr>
-              <w:rPr>
-                <w:iCs/>
-                <w:sz w:val="20"/>
-                <w:szCs w:val="20"/>
-              </w:rPr>
-            </w:pPr>
-          </w:p>
-        </w:tc>
-        <w:tc>
-          <w:tcPr>
-            <w:tcW w:w="4210" w:type="dxa"/>
-            <w:vAlign w:val="center"/>
-          </w:tcPr>
-          <w:p>
-            <w:pPr>
-              <w:rPr>
-                <w:iCs/>
-                <w:sz w:val="20"/>
-                <w:szCs w:val="20"/>
-              </w:rPr>
-            </w:pPr>
-          </w:p>
-        </w:tc>
-        <w:tc>
-          <w:tcPr>
-            <w:tcW w:w="2324" w:type="dxa"/>
-            <w:vAlign w:val="center"/>
-          </w:tcPr>
-          <w:p>
-            <w:pPr>
-              <w:rPr>
-                <w:iCs/>
-                <w:sz w:val="20"/>
-                <w:szCs w:val="20"/>
-              </w:rPr>
-            </w:pPr>
-          </w:p>
-        </w:tc>
-        <w:tc>
-          <w:tcPr>
-            <w:tcW w:w="4521" w:type="dxa"/>
-            <w:vAlign w:val="center"/>
-          </w:tcPr>
-          <w:p>
-            <w:pPr>
-              <w:rPr>
-                <w:iCs/>
-                <w:sz w:val="20"/>
-                <w:szCs w:val="20"/>
-              </w:rPr>
-            </w:pPr>
-          </w:p>
-        </w:tc>
-        <w:tc>
-          <w:tcPr>
-            <w:tcW w:w="2686" w:type="dxa"/>
-            <w:vAlign w:val="center"/>
-          </w:tcPr>
-          <w:p>
-            <w:pPr>
-              <w:rPr>
-                <w:iCs/>
-                <w:sz w:val="20"/>
-                <w:szCs w:val="20"/>
-              </w:rPr>
-            </w:pPr>
-          </w:p>
-        </w:tc>
-      </w:tr>
-      <w:tr>
-        <w:trPr>
-          <w:cantSplit/>
-          <w:trHeight w:val="130"/>
-        </w:trPr>
-        <w:tc>
-          <w:tcPr>
-            <w:tcW w:w="1459" w:type="dxa"/>
-            <w:vAlign w:val="center"/>
-          </w:tcPr>
-          <w:p>
-            <w:pPr>
-              <w:rPr>
-                <w:iCs/>
-                <w:sz w:val="20"/>
-                <w:szCs w:val="20"/>
-              </w:rPr>
-            </w:pPr>
-          </w:p>
-        </w:tc>
-        <w:tc>
-          <w:tcPr>
-            <w:tcW w:w="4210" w:type="dxa"/>
-            <w:vAlign w:val="center"/>
-          </w:tcPr>
-          <w:p>
-            <w:pPr>
-              <w:rPr>
-                <w:iCs/>
-                <w:sz w:val="20"/>
-                <w:szCs w:val="20"/>
-              </w:rPr>
-            </w:pPr>
-          </w:p>
-        </w:tc>
-        <w:tc>
-          <w:tcPr>
-            <w:tcW w:w="2324" w:type="dxa"/>
-            <w:vAlign w:val="center"/>
-          </w:tcPr>
-          <w:p>
-            <w:pPr>
-              <w:rPr>
-                <w:iCs/>
-                <w:sz w:val="20"/>
-                <w:szCs w:val="20"/>
-              </w:rPr>
-            </w:pPr>
-          </w:p>
-        </w:tc>
-        <w:tc>
-          <w:tcPr>
-            <w:tcW w:w="4521" w:type="dxa"/>
-            <w:vAlign w:val="center"/>
-          </w:tcPr>
-          <w:p>
-            <w:pPr>
-              <w:rPr>
-                <w:iCs/>
-                <w:sz w:val="20"/>
-                <w:szCs w:val="20"/>
-              </w:rPr>
-            </w:pPr>
-          </w:p>
-        </w:tc>
-        <w:tc>
-          <w:tcPr>
-            <w:tcW w:w="2686" w:type="dxa"/>
-            <w:vAlign w:val="center"/>
-          </w:tcPr>
-          <w:p>
-            <w:pPr>
-              <w:rPr>
-                <w:iCs/>
-                <w:sz w:val="20"/>
-                <w:szCs w:val="20"/>
-              </w:rPr>
-            </w:pPr>
-          </w:p>
-        </w:tc>
-      </w:tr>
-      <w:tr>
-        <w:trPr>
-          <w:cantSplit/>
-          <w:trHeight w:val="130"/>
-        </w:trPr>
-        <w:tc>
-          <w:tcPr>
-            <w:tcW w:w="1459" w:type="dxa"/>
-            <w:vAlign w:val="center"/>
-          </w:tcPr>
-          <w:p>
-            <w:pPr>
-              <w:rPr>
-                <w:iCs/>
-                <w:sz w:val="20"/>
-                <w:szCs w:val="20"/>
-              </w:rPr>
-            </w:pPr>
-          </w:p>
-        </w:tc>
-        <w:tc>
-          <w:tcPr>
-            <w:tcW w:w="4210" w:type="dxa"/>
-            <w:vAlign w:val="center"/>
-          </w:tcPr>
-          <w:p>
-            <w:pPr>
-              <w:rPr>
-                <w:iCs/>
-                <w:sz w:val="20"/>
-                <w:szCs w:val="20"/>
-              </w:rPr>
-            </w:pPr>
-          </w:p>
-        </w:tc>
-        <w:tc>
-          <w:tcPr>
-            <w:tcW w:w="2324" w:type="dxa"/>
-            <w:vAlign w:val="center"/>
-          </w:tcPr>
-          <w:p>
-            <w:pPr>
-              <w:rPr>
-                <w:iCs/>
-                <w:sz w:val="20"/>
-                <w:szCs w:val="20"/>
-              </w:rPr>
-            </w:pPr>
-          </w:p>
-        </w:tc>
-        <w:tc>
-          <w:tcPr>
-            <w:tcW w:w="4521" w:type="dxa"/>
-            <w:vAlign w:val="center"/>
-          </w:tcPr>
-          <w:p>
-            <w:pPr>
-              <w:rPr>
-                <w:iCs/>
-                <w:sz w:val="20"/>
-                <w:szCs w:val="20"/>
-              </w:rPr>
-            </w:pPr>
-          </w:p>
-        </w:tc>
-        <w:tc>
-          <w:tcPr>
-            <w:tcW w:w="2686" w:type="dxa"/>
-            <w:vAlign w:val="center"/>
-          </w:tcPr>
-          <w:p>
-            <w:pPr>
-              <w:rPr>
-                <w:iCs/>
-                <w:sz w:val="20"/>
-                <w:szCs w:val="20"/>
-              </w:rPr>
-            </w:pPr>
-          </w:p>
-        </w:tc>
-      </w:tr>
-      <w:tr>
-        <w:trPr>
-          <w:cantSplit/>
-          <w:trHeight w:val="130"/>
-        </w:trPr>
-        <w:tc>
-          <w:tcPr>
-            <w:tcW w:w="1459" w:type="dxa"/>
-            <w:vAlign w:val="center"/>
-          </w:tcPr>
-          <w:p>
-            <w:pPr>
-              <w:rPr>
-                <w:iCs/>
-                <w:sz w:val="20"/>
-                <w:szCs w:val="20"/>
-              </w:rPr>
-            </w:pPr>
-          </w:p>
-        </w:tc>
-        <w:tc>
-          <w:tcPr>
-            <w:tcW w:w="4210" w:type="dxa"/>
-            <w:vAlign w:val="center"/>
-          </w:tcPr>
-          <w:p>
-            <w:pPr>
-              <w:rPr>
-                <w:iCs/>
-                <w:sz w:val="20"/>
-                <w:szCs w:val="20"/>
-              </w:rPr>
-            </w:pPr>
-          </w:p>
-        </w:tc>
-        <w:tc>
-          <w:tcPr>
-            <w:tcW w:w="2324" w:type="dxa"/>
-            <w:vAlign w:val="center"/>
-          </w:tcPr>
-          <w:p>
-            <w:pPr>
-              <w:rPr>
-                <w:iCs/>
-                <w:sz w:val="20"/>
-                <w:szCs w:val="20"/>
-              </w:rPr>
-            </w:pPr>
-          </w:p>
-        </w:tc>
-        <w:tc>
-          <w:tcPr>
-            <w:tcW w:w="4521" w:type="dxa"/>
-            <w:vAlign w:val="center"/>
-          </w:tcPr>
-          <w:p>
-            <w:pPr>
-              <w:rPr>
-                <w:iCs/>
-                <w:sz w:val="20"/>
-                <w:szCs w:val="20"/>
-              </w:rPr>
-            </w:pPr>
-          </w:p>
-        </w:tc>
-        <w:tc>
-          <w:tcPr>
-            <w:tcW w:w="2686" w:type="dxa"/>
-            <w:vAlign w:val="center"/>
-          </w:tcPr>
-          <w:p>
-            <w:pPr>
-              <w:rPr>
-                <w:iCs/>
-                <w:sz w:val="20"/>
-                <w:szCs w:val="20"/>
-              </w:rPr>
-            </w:pPr>
-          </w:p>
-        </w:tc>
-      </w:tr>
-      <w:tr>
-        <w:trPr>
-          <w:cantSplit/>
-          <w:trHeight w:val="130"/>
-        </w:trPr>
-        <w:tc>
-          <w:tcPr>
-            <w:tcW w:w="1459" w:type="dxa"/>
-            <w:vAlign w:val="center"/>
-          </w:tcPr>
-          <w:p>
-            <w:pPr>
-              <w:rPr>
-                <w:iCs/>
-                <w:sz w:val="20"/>
-                <w:szCs w:val="20"/>
-              </w:rPr>
-            </w:pPr>
-          </w:p>
-        </w:tc>
-        <w:tc>
-          <w:tcPr>
-            <w:tcW w:w="4210" w:type="dxa"/>
-            <w:vAlign w:val="center"/>
-          </w:tcPr>
-          <w:p>
-            <w:pPr>
-              <w:rPr>
-                <w:iCs/>
-                <w:sz w:val="20"/>
-                <w:szCs w:val="20"/>
-              </w:rPr>
-            </w:pPr>
-          </w:p>
-        </w:tc>
-        <w:tc>
-          <w:tcPr>
-            <w:tcW w:w="2324" w:type="dxa"/>
-            <w:vAlign w:val="center"/>
-          </w:tcPr>
-          <w:p>
-            <w:pPr>
-              <w:rPr>
-                <w:iCs/>
-                <w:sz w:val="20"/>
-                <w:szCs w:val="20"/>
-              </w:rPr>
-            </w:pPr>
-          </w:p>
-        </w:tc>
-        <w:tc>
-          <w:tcPr>
-            <w:tcW w:w="4521" w:type="dxa"/>
-            <w:vAlign w:val="center"/>
-          </w:tcPr>
-          <w:p>
-            <w:pPr>
-              <w:rPr>
-                <w:iCs/>
-                <w:sz w:val="20"/>
-                <w:szCs w:val="20"/>
-              </w:rPr>
-            </w:pPr>
-          </w:p>
-        </w:tc>
-        <w:tc>
-          <w:tcPr>
-            <w:tcW w:w="2686" w:type="dxa"/>
-            <w:vAlign w:val="center"/>
-          </w:tcPr>
-          <w:p>
-            <w:pPr>
-              <w:rPr>
-                <w:iCs/>
-                <w:sz w:val="20"/>
-                <w:szCs w:val="20"/>
-              </w:rPr>
-            </w:pPr>
-          </w:p>
-        </w:tc>
-      </w:tr>
-      <w:tr>
-        <w:trPr>
-          <w:cantSplit/>
-          <w:trHeight w:val="20"/>
-        </w:trPr>
-        <w:tc>
-          <w:tcPr>
-            <w:tcW w:w="15200" w:type="dxa"/>
-            <w:gridSpan w:val="5"/>
-            <w:vAlign w:val="center"/>
-          </w:tcPr>
-          <w:p>
-            <w:pPr>
-              <w:numPr>
-                <w:ilvl w:val="0"/>
-                <w:numId w:val="29"/>
-              </w:numPr>
-              <w:contextualSpacing/>
-              <w:jc w:val="center"/>
-              <w:rPr>
-                <w:b/>
-                <w:bCs/>
-                <w:iCs/>
-                <w:lang w:val="en-US"/>
-              </w:rPr>
-            </w:pPr>
-          </w:p>
-        </w:tc>
-      </w:tr>
-      <w:tr>
-        <w:trPr>
-          <w:cantSplit/>
-          <w:trHeight w:val="20"/>
-        </w:trPr>
-        <w:tc>
-          <w:tcPr>
-            <w:tcW w:w="1459" w:type="dxa"/>
-          </w:tcPr>
-          <w:p>
-            <w:pPr>
-              <w:rPr>
-                <w:iCs/>
-                <w:sz w:val="20"/>
-                <w:szCs w:val="20"/>
-              </w:rPr>
-            </w:pPr>
-          </w:p>
-        </w:tc>
-        <w:tc>
-          <w:tcPr>
-            <w:tcW w:w="4210" w:type="dxa"/>
-            <w:vAlign w:val="center"/>
-          </w:tcPr>
-          <w:p>
-            <w:pPr>
-              <w:rPr>
-                <w:iCs/>
-                <w:sz w:val="20"/>
-                <w:szCs w:val="20"/>
-              </w:rPr>
-            </w:pPr>
-          </w:p>
-        </w:tc>
-        <w:tc>
-          <w:tcPr>
-            <w:tcW w:w="2324" w:type="dxa"/>
-            <w:vAlign w:val="center"/>
-          </w:tcPr>
-          <w:p>
-            <w:pPr>
-              <w:rPr>
-                <w:iCs/>
-                <w:sz w:val="20"/>
-                <w:szCs w:val="20"/>
-              </w:rPr>
-            </w:pPr>
-          </w:p>
-        </w:tc>
-        <w:tc>
-          <w:tcPr>
-            <w:tcW w:w="4521" w:type="dxa"/>
-            <w:vAlign w:val="center"/>
-          </w:tcPr>
-          <w:p>
-            <w:pPr>
-              <w:rPr>
-                <w:iCs/>
-                <w:sz w:val="20"/>
-                <w:szCs w:val="20"/>
-              </w:rPr>
-            </w:pPr>
-          </w:p>
-        </w:tc>
-        <w:tc>
-          <w:tcPr>
-            <w:tcW w:w="2686" w:type="dxa"/>
-          </w:tcPr>
-          <w:p>
-            <w:pPr>
-              <w:rPr>
-                <w:iCs/>
-                <w:sz w:val="20"/>
-                <w:szCs w:val="20"/>
-              </w:rPr>
-            </w:pPr>
-          </w:p>
-        </w:tc>
-      </w:tr>
-      <w:tr>
-        <w:trPr>
-          <w:cantSplit/>
-          <w:trHeight w:val="20"/>
-        </w:trPr>
-        <w:tc>
-          <w:tcPr>
-            <w:tcW w:w="1459" w:type="dxa"/>
-          </w:tcPr>
-          <w:p>
-            <w:pPr>
-              <w:rPr>
-                <w:iCs/>
-                <w:sz w:val="20"/>
-                <w:szCs w:val="20"/>
-              </w:rPr>
-            </w:pPr>
-          </w:p>
-        </w:tc>
-        <w:tc>
-          <w:tcPr>
-            <w:tcW w:w="4210" w:type="dxa"/>
-            <w:vAlign w:val="center"/>
-          </w:tcPr>
-          <w:p>
-            <w:pPr>
-              <w:rPr>
-                <w:iCs/>
-                <w:sz w:val="20"/>
-                <w:szCs w:val="20"/>
-              </w:rPr>
-            </w:pPr>
-          </w:p>
-        </w:tc>
-        <w:tc>
-          <w:tcPr>
-            <w:tcW w:w="2324" w:type="dxa"/>
-            <w:vAlign w:val="center"/>
-          </w:tcPr>
-          <w:p>
-            <w:pPr>
-              <w:rPr>
-                <w:iCs/>
-                <w:sz w:val="20"/>
-                <w:szCs w:val="20"/>
-              </w:rPr>
-            </w:pPr>
-          </w:p>
-        </w:tc>
-        <w:tc>
-          <w:tcPr>
-            <w:tcW w:w="4521" w:type="dxa"/>
-            <w:vAlign w:val="center"/>
-          </w:tcPr>
-          <w:p>
-            <w:pPr>
-              <w:rPr>
-                <w:iCs/>
-                <w:sz w:val="20"/>
-                <w:szCs w:val="20"/>
-              </w:rPr>
-            </w:pPr>
-          </w:p>
-        </w:tc>
-        <w:tc>
-          <w:tcPr>
-            <w:tcW w:w="2686" w:type="dxa"/>
-          </w:tcPr>
-          <w:p>
-            <w:pPr>
-              <w:rPr>
-                <w:iCs/>
-                <w:sz w:val="20"/>
-                <w:szCs w:val="20"/>
-              </w:rPr>
-            </w:pPr>
-          </w:p>
-        </w:tc>
-      </w:tr>
-      <w:tr>
-        <w:trPr>
-          <w:cantSplit/>
-          <w:trHeight w:val="20"/>
-        </w:trPr>
-        <w:tc>
-          <w:tcPr>
-            <w:tcW w:w="1459" w:type="dxa"/>
-          </w:tcPr>
-          <w:p>
-            <w:pPr>
-              <w:rPr>
-                <w:iCs/>
-                <w:sz w:val="20"/>
-                <w:szCs w:val="20"/>
-              </w:rPr>
-            </w:pPr>
-          </w:p>
-        </w:tc>
-        <w:tc>
-          <w:tcPr>
-            <w:tcW w:w="4210" w:type="dxa"/>
-            <w:vAlign w:val="center"/>
-          </w:tcPr>
-          <w:p>
-            <w:pPr>
-              <w:rPr>
-                <w:iCs/>
-                <w:sz w:val="20"/>
-                <w:szCs w:val="20"/>
-              </w:rPr>
-            </w:pPr>
-          </w:p>
-        </w:tc>
-        <w:tc>
-          <w:tcPr>
-            <w:tcW w:w="2324" w:type="dxa"/>
-            <w:vAlign w:val="center"/>
-          </w:tcPr>
-          <w:p>
-            <w:pPr>
-              <w:rPr>
-                <w:iCs/>
-                <w:sz w:val="20"/>
-                <w:szCs w:val="20"/>
-              </w:rPr>
-            </w:pPr>
-          </w:p>
-        </w:tc>
-        <w:tc>
-          <w:tcPr>
-            <w:tcW w:w="4521" w:type="dxa"/>
-            <w:vAlign w:val="center"/>
-          </w:tcPr>
-          <w:p>
-            <w:pPr>
-              <w:rPr>
-                <w:iCs/>
-                <w:sz w:val="20"/>
-                <w:szCs w:val="20"/>
-              </w:rPr>
-            </w:pPr>
-          </w:p>
-        </w:tc>
-        <w:tc>
-          <w:tcPr>
-            <w:tcW w:w="2686" w:type="dxa"/>
-          </w:tcPr>
-          <w:p>
-            <w:pPr>
-              <w:rPr>
-                <w:iCs/>
-                <w:sz w:val="20"/>
-                <w:szCs w:val="20"/>
-              </w:rPr>
-            </w:pPr>
-          </w:p>
-        </w:tc>
-      </w:tr>
-      <w:tr>
-        <w:trPr>
-          <w:cantSplit/>
-          <w:trHeight w:val="20"/>
-        </w:trPr>
-        <w:tc>
-          <w:tcPr>
-            <w:tcW w:w="1459" w:type="dxa"/>
-          </w:tcPr>
-          <w:p>
-            <w:pPr>
-              <w:rPr>
-                <w:iCs/>
-                <w:sz w:val="20"/>
-                <w:szCs w:val="20"/>
-              </w:rPr>
-            </w:pPr>
-          </w:p>
-        </w:tc>
-        <w:tc>
-          <w:tcPr>
-            <w:tcW w:w="4210" w:type="dxa"/>
-            <w:vAlign w:val="center"/>
-          </w:tcPr>
-          <w:p>
-            <w:pPr>
-              <w:rPr>
-                <w:iCs/>
-                <w:sz w:val="20"/>
-                <w:szCs w:val="20"/>
-              </w:rPr>
-            </w:pPr>
-          </w:p>
-        </w:tc>
-        <w:tc>
-          <w:tcPr>
-            <w:tcW w:w="2324" w:type="dxa"/>
-            <w:vAlign w:val="center"/>
-          </w:tcPr>
-          <w:p>
-            <w:pPr>
-              <w:rPr>
-                <w:iCs/>
-                <w:sz w:val="20"/>
-                <w:szCs w:val="20"/>
-              </w:rPr>
-            </w:pPr>
-          </w:p>
-        </w:tc>
-        <w:tc>
-          <w:tcPr>
-            <w:tcW w:w="4521" w:type="dxa"/>
-            <w:vAlign w:val="center"/>
-          </w:tcPr>
-          <w:p>
-            <w:pPr>
-              <w:rPr>
-                <w:iCs/>
-                <w:sz w:val="20"/>
-                <w:szCs w:val="20"/>
-              </w:rPr>
-            </w:pPr>
-          </w:p>
-        </w:tc>
-        <w:tc>
-          <w:tcPr>
-            <w:tcW w:w="2686" w:type="dxa"/>
-          </w:tcPr>
-          <w:p>
-            <w:pPr>
-              <w:rPr>
-                <w:iCs/>
-                <w:sz w:val="20"/>
-                <w:szCs w:val="20"/>
-              </w:rPr>
-            </w:pPr>
-          </w:p>
-        </w:tc>
-      </w:tr>
-      <w:tr>
-        <w:trPr>
-          <w:cantSplit/>
-          <w:trHeight w:val="20"/>
-        </w:trPr>
-        <w:tc>
-          <w:tcPr>
-            <w:tcW w:w="1459" w:type="dxa"/>
-          </w:tcPr>
-          <w:p>
-            <w:pPr>
-              <w:rPr>
-                <w:iCs/>
-                <w:sz w:val="20"/>
-                <w:szCs w:val="20"/>
-              </w:rPr>
-            </w:pPr>
-          </w:p>
-        </w:tc>
-        <w:tc>
-          <w:tcPr>
-            <w:tcW w:w="4210" w:type="dxa"/>
-            <w:vAlign w:val="center"/>
-          </w:tcPr>
-          <w:p>
-            <w:pPr>
-              <w:rPr>
-                <w:iCs/>
-                <w:sz w:val="20"/>
-                <w:szCs w:val="20"/>
-              </w:rPr>
-            </w:pPr>
-          </w:p>
-        </w:tc>
-        <w:tc>
-          <w:tcPr>
-            <w:tcW w:w="2324" w:type="dxa"/>
-            <w:vAlign w:val="center"/>
-          </w:tcPr>
-          <w:p>
-            <w:pPr>
-              <w:rPr>
-                <w:iCs/>
-                <w:sz w:val="20"/>
-                <w:szCs w:val="20"/>
-              </w:rPr>
-            </w:pPr>
-          </w:p>
-        </w:tc>
-        <w:tc>
-          <w:tcPr>
-            <w:tcW w:w="4521" w:type="dxa"/>
-            <w:vAlign w:val="center"/>
-          </w:tcPr>
-          <w:p>
-            <w:pPr>
-              <w:rPr>
-                <w:iCs/>
-                <w:sz w:val="20"/>
-                <w:szCs w:val="20"/>
-              </w:rPr>
-            </w:pPr>
-          </w:p>
-        </w:tc>
-        <w:tc>
-          <w:tcPr>
-            <w:tcW w:w="2686" w:type="dxa"/>
-          </w:tcPr>
-          <w:p>
-            <w:pPr>
-              <w:rPr>
-                <w:iCs/>
-                <w:sz w:val="20"/>
-                <w:szCs w:val="20"/>
-              </w:rPr>
-            </w:pPr>
-          </w:p>
-        </w:tc>
-      </w:tr>
-      <w:tr>
-        <w:trPr>
-          <w:cantSplit/>
-          <w:trHeight w:val="20"/>
-        </w:trPr>
-        <w:tc>
-          <w:tcPr>
-            <w:tcW w:w="1459" w:type="dxa"/>
-          </w:tcPr>
-          <w:p>
-            <w:pPr>
-              <w:rPr>
-                <w:iCs/>
-                <w:sz w:val="20"/>
-                <w:szCs w:val="20"/>
-              </w:rPr>
-            </w:pPr>
-          </w:p>
-        </w:tc>
-        <w:tc>
-          <w:tcPr>
-            <w:tcW w:w="4210" w:type="dxa"/>
-            <w:vAlign w:val="center"/>
-          </w:tcPr>
-          <w:p>
-            <w:pPr>
-              <w:rPr>
-                <w:iCs/>
-                <w:sz w:val="20"/>
-                <w:szCs w:val="20"/>
-              </w:rPr>
-            </w:pPr>
-          </w:p>
-        </w:tc>
-        <w:tc>
-          <w:tcPr>
-            <w:tcW w:w="2324" w:type="dxa"/>
-            <w:vAlign w:val="center"/>
-          </w:tcPr>
-          <w:p>
-            <w:pPr>
-              <w:rPr>
-                <w:iCs/>
-                <w:sz w:val="20"/>
-                <w:szCs w:val="20"/>
-              </w:rPr>
-            </w:pPr>
-          </w:p>
-        </w:tc>
-        <w:tc>
-          <w:tcPr>
-            <w:tcW w:w="4521" w:type="dxa"/>
-            <w:vAlign w:val="center"/>
-          </w:tcPr>
-          <w:p>
-            <w:pPr>
-              <w:rPr>
-                <w:iCs/>
-                <w:sz w:val="20"/>
-                <w:szCs w:val="20"/>
-              </w:rPr>
-            </w:pPr>
-          </w:p>
-        </w:tc>
-        <w:tc>
-          <w:tcPr>
-            <w:tcW w:w="2686" w:type="dxa"/>
-          </w:tcPr>
-          <w:p>
-            <w:pPr>
-              <w:rPr>
-                <w:iCs/>
-                <w:sz w:val="20"/>
-                <w:szCs w:val="20"/>
-              </w:rPr>
-            </w:pPr>
-          </w:p>
-        </w:tc>
-      </w:tr>
-      <w:tr>
-        <w:trPr>
-          <w:cantSplit/>
-          <w:trHeight w:val="20"/>
-        </w:trPr>
-        <w:tc>
-          <w:tcPr>
-            <w:tcW w:w="15200" w:type="dxa"/>
-            <w:gridSpan w:val="5"/>
-            <w:vAlign w:val="center"/>
-          </w:tcPr>
-          <w:p>
-            <w:pPr>
-              <w:numPr>
-                <w:ilvl w:val="0"/>
-                <w:numId w:val="29"/>
-              </w:numPr>
-              <w:contextualSpacing/>
-              <w:jc w:val="center"/>
-              <w:rPr>
-                <w:b/>
-                <w:bCs/>
-                <w:iCs/>
-              </w:rPr>
-            </w:pPr>
-          </w:p>
-        </w:tc>
-      </w:tr>
-      <w:tr>
-        <w:trPr>
-          <w:cantSplit/>
-          <w:trHeight w:val="20"/>
-        </w:trPr>
-        <w:tc>
-          <w:tcPr>
-            <w:tcW w:w="1459" w:type="dxa"/>
-            <w:vAlign w:val="center"/>
-          </w:tcPr>
-          <w:p>
-            <w:pPr>
-              <w:rPr>
-                <w:iCs/>
-                <w:sz w:val="20"/>
-                <w:szCs w:val="20"/>
-              </w:rPr>
-            </w:pPr>
-          </w:p>
-        </w:tc>
-        <w:tc>
-          <w:tcPr>
-            <w:tcW w:w="4210" w:type="dxa"/>
-            <w:vAlign w:val="center"/>
-          </w:tcPr>
-          <w:p>
-            <w:pPr>
-              <w:rPr>
-                <w:iCs/>
-                <w:sz w:val="20"/>
-                <w:szCs w:val="20"/>
-              </w:rPr>
-            </w:pPr>
-          </w:p>
-        </w:tc>
-        <w:tc>
-          <w:tcPr>
-            <w:tcW w:w="2324" w:type="dxa"/>
-            <w:vAlign w:val="center"/>
-          </w:tcPr>
-          <w:p>
-            <w:pPr>
-              <w:rPr>
-                <w:iCs/>
-                <w:sz w:val="20"/>
-                <w:szCs w:val="20"/>
-              </w:rPr>
-            </w:pPr>
-          </w:p>
-        </w:tc>
-        <w:tc>
-          <w:tcPr>
-            <w:tcW w:w="4521" w:type="dxa"/>
-            <w:vAlign w:val="center"/>
-          </w:tcPr>
-          <w:p>
-            <w:pPr>
-              <w:rPr>
-                <w:iCs/>
-                <w:sz w:val="20"/>
-                <w:szCs w:val="20"/>
-              </w:rPr>
-            </w:pPr>
-          </w:p>
-        </w:tc>
-        <w:tc>
-          <w:tcPr>
-            <w:tcW w:w="2686" w:type="dxa"/>
-          </w:tcPr>
-          <w:p>
-            <w:pPr>
-              <w:rPr>
-                <w:iCs/>
-                <w:sz w:val="20"/>
-                <w:szCs w:val="20"/>
-              </w:rPr>
-            </w:pPr>
-          </w:p>
-        </w:tc>
-      </w:tr>
-      <w:tr>
-        <w:trPr>
-          <w:cantSplit/>
-          <w:trHeight w:val="20"/>
-        </w:trPr>
-        <w:tc>
-          <w:tcPr>
-            <w:tcW w:w="1459" w:type="dxa"/>
-          </w:tcPr>
-          <w:p>
-            <w:pPr>
-              <w:rPr>
-                <w:iCs/>
-                <w:sz w:val="20"/>
-                <w:szCs w:val="20"/>
-              </w:rPr>
-            </w:pPr>
-          </w:p>
-        </w:tc>
-        <w:tc>
-          <w:tcPr>
-            <w:tcW w:w="4210" w:type="dxa"/>
-            <w:vAlign w:val="center"/>
-          </w:tcPr>
-          <w:p>
-            <w:pPr>
-              <w:rPr>
-                <w:iCs/>
-                <w:sz w:val="20"/>
-                <w:szCs w:val="20"/>
-              </w:rPr>
-            </w:pPr>
-          </w:p>
-        </w:tc>
-        <w:tc>
-          <w:tcPr>
-            <w:tcW w:w="2324" w:type="dxa"/>
-            <w:vAlign w:val="center"/>
-          </w:tcPr>
-          <w:p>
-            <w:pPr>
-              <w:rPr>
-                <w:iCs/>
-                <w:sz w:val="20"/>
-                <w:szCs w:val="20"/>
-              </w:rPr>
-            </w:pPr>
-          </w:p>
-        </w:tc>
-        <w:tc>
-          <w:tcPr>
-            <w:tcW w:w="4521" w:type="dxa"/>
-            <w:vAlign w:val="center"/>
-          </w:tcPr>
-          <w:p>
-            <w:pPr>
-              <w:rPr>
-                <w:iCs/>
-                <w:sz w:val="20"/>
-                <w:szCs w:val="20"/>
-              </w:rPr>
-            </w:pPr>
-          </w:p>
-        </w:tc>
-        <w:tc>
-          <w:tcPr>
-            <w:tcW w:w="2686" w:type="dxa"/>
-          </w:tcPr>
-          <w:p>
-            <w:pPr>
-              <w:rPr>
-                <w:iCs/>
-                <w:sz w:val="20"/>
-                <w:szCs w:val="20"/>
-              </w:rPr>
-            </w:pPr>
-          </w:p>
-        </w:tc>
-      </w:tr>
-      <w:tr>
-        <w:trPr>
-          <w:cantSplit/>
-          <w:trHeight w:val="20"/>
-        </w:trPr>
-        <w:tc>
-          <w:tcPr>
-            <w:tcW w:w="15200" w:type="dxa"/>
-            <w:gridSpan w:val="5"/>
-            <w:vAlign w:val="center"/>
-          </w:tcPr>
-          <w:p>
-            <w:pPr>
-              <w:numPr>
-                <w:ilvl w:val="0"/>
-                <w:numId w:val="29"/>
-              </w:numPr>
-              <w:contextualSpacing/>
-              <w:jc w:val="center"/>
-              <w:rPr>
-                <w:b/>
-                <w:bCs/>
-                <w:iCs/>
-              </w:rPr>
-            </w:pPr>
-          </w:p>
-        </w:tc>
-      </w:tr>
-      <w:tr>
-        <w:trPr>
-          <w:cantSplit/>
-          <w:trHeight w:val="20"/>
-        </w:trPr>
-        <w:tc>
-          <w:tcPr>
-            <w:tcW w:w="1459" w:type="dxa"/>
-            <w:vAlign w:val="center"/>
-          </w:tcPr>
-          <w:p>
-            <w:pPr>
-              <w:rPr>
-                <w:iCs/>
-                <w:sz w:val="20"/>
-                <w:szCs w:val="20"/>
-              </w:rPr>
-            </w:pPr>
-          </w:p>
-        </w:tc>
-        <w:tc>
-          <w:tcPr>
-            <w:tcW w:w="4210" w:type="dxa"/>
-            <w:vAlign w:val="center"/>
-          </w:tcPr>
-          <w:p>
-            <w:pPr>
-              <w:rPr>
-                <w:iCs/>
-                <w:sz w:val="20"/>
-                <w:szCs w:val="20"/>
-              </w:rPr>
-            </w:pPr>
-          </w:p>
-        </w:tc>
-        <w:tc>
-          <w:tcPr>
-            <w:tcW w:w="2324" w:type="dxa"/>
-            <w:vAlign w:val="center"/>
-          </w:tcPr>
-          <w:p>
-            <w:pPr>
-              <w:rPr>
-                <w:iCs/>
-                <w:sz w:val="20"/>
-                <w:szCs w:val="20"/>
-              </w:rPr>
-            </w:pPr>
-          </w:p>
-        </w:tc>
-        <w:tc>
-          <w:tcPr>
-            <w:tcW w:w="4521" w:type="dxa"/>
-            <w:vAlign w:val="center"/>
-          </w:tcPr>
-          <w:p>
-            <w:pPr>
-              <w:rPr>
-                <w:iCs/>
-                <w:sz w:val="20"/>
-                <w:szCs w:val="20"/>
-              </w:rPr>
-            </w:pPr>
-          </w:p>
-        </w:tc>
-        <w:tc>
-          <w:tcPr>
-            <w:tcW w:w="2686" w:type="dxa"/>
-          </w:tcPr>
-          <w:p>
-            <w:pPr>
-              <w:rPr>
-                <w:iCs/>
-                <w:sz w:val="20"/>
-                <w:szCs w:val="20"/>
-              </w:rPr>
-            </w:pPr>
-          </w:p>
-        </w:tc>
-      </w:tr>
-      <w:tr>
-        <w:trPr>
-          <w:cantSplit/>
-          <w:trHeight w:val="20"/>
-        </w:trPr>
-        <w:tc>
-          <w:tcPr>
-            <w:tcW w:w="1459" w:type="dxa"/>
-          </w:tcPr>
-          <w:p>
-            <w:pPr>
-              <w:rPr>
-                <w:iCs/>
-                <w:sz w:val="20"/>
-                <w:szCs w:val="20"/>
-              </w:rPr>
-            </w:pPr>
-          </w:p>
-        </w:tc>
-        <w:tc>
-          <w:tcPr>
-            <w:tcW w:w="4210" w:type="dxa"/>
-            <w:vAlign w:val="center"/>
-          </w:tcPr>
-          <w:p>
-            <w:pPr>
-              <w:rPr>
-                <w:iCs/>
-                <w:sz w:val="20"/>
-                <w:szCs w:val="20"/>
-              </w:rPr>
-            </w:pPr>
-          </w:p>
-        </w:tc>
-        <w:tc>
-          <w:tcPr>
-            <w:tcW w:w="2324" w:type="dxa"/>
-            <w:vAlign w:val="center"/>
-          </w:tcPr>
-          <w:p>
-            <w:pPr>
-              <w:rPr>
-                <w:iCs/>
-                <w:sz w:val="20"/>
-                <w:szCs w:val="20"/>
-              </w:rPr>
-            </w:pPr>
-          </w:p>
-        </w:tc>
-        <w:tc>
-          <w:tcPr>
-            <w:tcW w:w="4521" w:type="dxa"/>
-            <w:vAlign w:val="center"/>
-          </w:tcPr>
-          <w:p>
-            <w:pPr>
-              <w:rPr>
-                <w:iCs/>
-                <w:sz w:val="20"/>
-                <w:szCs w:val="20"/>
-              </w:rPr>
-            </w:pPr>
-          </w:p>
-        </w:tc>
-        <w:tc>
-          <w:tcPr>
-            <w:tcW w:w="2686" w:type="dxa"/>
-          </w:tcPr>
-          <w:p>
-            <w:pPr>
-              <w:rPr>
-                <w:iCs/>
-                <w:sz w:val="20"/>
-                <w:szCs w:val="20"/>
-              </w:rPr>
-            </w:pPr>
-          </w:p>
-        </w:tc>
-      </w:tr>
-      <w:tr>
-        <w:trPr>
-          <w:cantSplit/>
-          <w:trHeight w:val="20"/>
-        </w:trPr>
-        <w:tc>
-          <w:tcPr>
-            <w:tcW w:w="1459" w:type="dxa"/>
-          </w:tcPr>
-          <w:p>
-            <w:pPr>
-              <w:rPr>
-                <w:iCs/>
-                <w:sz w:val="20"/>
-                <w:szCs w:val="20"/>
-              </w:rPr>
-            </w:pPr>
-          </w:p>
-        </w:tc>
-        <w:tc>
-          <w:tcPr>
-            <w:tcW w:w="4210" w:type="dxa"/>
-            <w:vAlign w:val="center"/>
-          </w:tcPr>
-          <w:p>
-            <w:pPr>
-              <w:rPr>
-                <w:iCs/>
-                <w:sz w:val="20"/>
-                <w:szCs w:val="20"/>
-              </w:rPr>
-            </w:pPr>
-          </w:p>
-        </w:tc>
-        <w:tc>
-          <w:tcPr>
-            <w:tcW w:w="2324" w:type="dxa"/>
-            <w:vAlign w:val="center"/>
-          </w:tcPr>
-          <w:p>
-            <w:pPr>
-              <w:rPr>
-                <w:iCs/>
-                <w:sz w:val="20"/>
-                <w:szCs w:val="20"/>
-              </w:rPr>
-            </w:pPr>
-          </w:p>
-        </w:tc>
-        <w:tc>
-          <w:tcPr>
-            <w:tcW w:w="4521" w:type="dxa"/>
-            <w:vAlign w:val="center"/>
-          </w:tcPr>
-          <w:p>
-            <w:pPr>
-              <w:rPr>
-                <w:iCs/>
-                <w:sz w:val="20"/>
-                <w:szCs w:val="20"/>
-              </w:rPr>
-            </w:pPr>
-          </w:p>
-        </w:tc>
-        <w:tc>
-          <w:tcPr>
-            <w:tcW w:w="2686" w:type="dxa"/>
-          </w:tcPr>
-          <w:p>
-            <w:pPr>
-              <w:rPr>
-                <w:iCs/>
-                <w:sz w:val="20"/>
-                <w:szCs w:val="20"/>
-              </w:rPr>
-            </w:pPr>
-          </w:p>
-        </w:tc>
-      </w:tr>
-      <w:tr>
-        <w:trPr>
-          <w:cantSplit/>
-          <w:trHeight w:val="20"/>
-        </w:trPr>
-        <w:tc>
-          <w:tcPr>
-            <w:tcW w:w="15200" w:type="dxa"/>
-            <w:gridSpan w:val="5"/>
-            <w:vAlign w:val="center"/>
-          </w:tcPr>
-          <w:p>
-            <w:pPr>
-              <w:numPr>
-                <w:ilvl w:val="0"/>
-                <w:numId w:val="29"/>
-              </w:numPr>
-              <w:contextualSpacing/>
-              <w:jc w:val="center"/>
-              <w:rPr>
-                <w:b/>
-                <w:bCs/>
-                <w:iCs/>
-              </w:rPr>
-            </w:pPr>
-          </w:p>
-        </w:tc>
-      </w:tr>
-      <w:tr>
-        <w:trPr>
-          <w:cantSplit/>
-          <w:trHeight w:val="20"/>
-        </w:trPr>
-        <w:tc>
-          <w:tcPr>
-            <w:tcW w:w="1459" w:type="dxa"/>
-            <w:vAlign w:val="center"/>
-          </w:tcPr>
-          <w:p>
-            <w:pPr>
-              <w:rPr>
-                <w:iCs/>
-                <w:sz w:val="20"/>
-                <w:szCs w:val="20"/>
-              </w:rPr>
-            </w:pPr>
-          </w:p>
-        </w:tc>
-        <w:tc>
-          <w:tcPr>
-            <w:tcW w:w="4210" w:type="dxa"/>
-          </w:tcPr>
-          <w:p>
-            <w:pPr>
-              <w:rPr>
-                <w:iCs/>
-                <w:sz w:val="20"/>
-                <w:szCs w:val="20"/>
-              </w:rPr>
-            </w:pPr>
-          </w:p>
-        </w:tc>
-        <w:tc>
-          <w:tcPr>
-            <w:tcW w:w="2324" w:type="dxa"/>
-            <w:vAlign w:val="center"/>
-          </w:tcPr>
-          <w:p>
-            <w:pPr>
-              <w:rPr>
-                <w:iCs/>
-                <w:sz w:val="20"/>
-                <w:szCs w:val="20"/>
-              </w:rPr>
-            </w:pPr>
-          </w:p>
-        </w:tc>
-        <w:tc>
-          <w:tcPr>
-            <w:tcW w:w="4521" w:type="dxa"/>
-            <w:vMerge w:val="restart"/>
-            <w:vAlign w:val="center"/>
-          </w:tcPr>
-          <w:p>
-            <w:pPr>
-              <w:rPr>
-                <w:iCs/>
-                <w:sz w:val="20"/>
-                <w:szCs w:val="20"/>
-              </w:rPr>
-            </w:pPr>
-          </w:p>
-        </w:tc>
-        <w:tc>
-          <w:tcPr>
-            <w:tcW w:w="2686" w:type="dxa"/>
-          </w:tcPr>
-          <w:p>
-            <w:pPr>
-              <w:rPr>
-                <w:iCs/>
-                <w:sz w:val="20"/>
-                <w:szCs w:val="20"/>
-              </w:rPr>
-            </w:pPr>
-          </w:p>
-        </w:tc>
-      </w:tr>
-      <w:tr>
-        <w:trPr>
-          <w:cantSplit/>
-          <w:trHeight w:val="20"/>
-        </w:trPr>
-        <w:tc>
-          <w:tcPr>
-            <w:tcW w:w="1459" w:type="dxa"/>
-            <w:vAlign w:val="center"/>
-          </w:tcPr>
-          <w:p>
-            <w:pPr>
-              <w:rPr>
-                <w:iCs/>
-                <w:sz w:val="20"/>
-                <w:szCs w:val="20"/>
-              </w:rPr>
-            </w:pPr>
-          </w:p>
-        </w:tc>
-        <w:tc>
-          <w:tcPr>
-            <w:tcW w:w="4210" w:type="dxa"/>
-          </w:tcPr>
-          <w:p>
-            <w:pPr>
-              <w:rPr>
-                <w:iCs/>
-                <w:sz w:val="20"/>
-                <w:szCs w:val="20"/>
-              </w:rPr>
-            </w:pPr>
-          </w:p>
-        </w:tc>
-        <w:tc>
-          <w:tcPr>
-            <w:tcW w:w="2324" w:type="dxa"/>
-            <w:vAlign w:val="center"/>
-          </w:tcPr>
-          <w:p>
-            <w:pPr>
-              <w:rPr>
-                <w:iCs/>
-                <w:sz w:val="20"/>
-                <w:szCs w:val="20"/>
-              </w:rPr>
-            </w:pPr>
-          </w:p>
-        </w:tc>
-        <w:tc>
-          <w:tcPr>
-            <w:tcW w:w="4521" w:type="dxa"/>
-            <w:vMerge/>
-            <w:vAlign w:val="center"/>
-          </w:tcPr>
-          <w:p>
-            <w:pPr>
-              <w:rPr>
-                <w:iCs/>
-                <w:sz w:val="20"/>
-                <w:szCs w:val="20"/>
-              </w:rPr>
-            </w:pPr>
-          </w:p>
-        </w:tc>
-        <w:tc>
-          <w:tcPr>
-            <w:tcW w:w="2686" w:type="dxa"/>
-          </w:tcPr>
-          <w:p>
-            <w:pPr>
-              <w:rPr>
-                <w:iCs/>
-                <w:sz w:val="20"/>
-                <w:szCs w:val="20"/>
-              </w:rPr>
-            </w:pPr>
-          </w:p>
-        </w:tc>
-      </w:tr>
-      <w:tr>
-        <w:trPr>
-          <w:cantSplit/>
-          <w:trHeight w:val="20"/>
-        </w:trPr>
-        <w:tc>
-          <w:tcPr>
-            <w:tcW w:w="1459" w:type="dxa"/>
-            <w:vAlign w:val="center"/>
-          </w:tcPr>
-          <w:p>
-            <w:pPr>
-              <w:rPr>
-                <w:iCs/>
-                <w:sz w:val="20"/>
-                <w:szCs w:val="20"/>
-              </w:rPr>
-            </w:pPr>
-          </w:p>
-        </w:tc>
-        <w:tc>
-          <w:tcPr>
-            <w:tcW w:w="4210" w:type="dxa"/>
-          </w:tcPr>
-          <w:p>
-            <w:pPr>
-              <w:rPr>
-                <w:iCs/>
-                <w:sz w:val="20"/>
-                <w:szCs w:val="20"/>
-              </w:rPr>
-            </w:pPr>
-          </w:p>
-        </w:tc>
-        <w:tc>
-          <w:tcPr>
-            <w:tcW w:w="2324" w:type="dxa"/>
-            <w:vAlign w:val="center"/>
-          </w:tcPr>
-          <w:p>
-            <w:pPr>
-              <w:rPr>
-                <w:iCs/>
-                <w:sz w:val="20"/>
-                <w:szCs w:val="20"/>
-              </w:rPr>
-            </w:pPr>
-          </w:p>
-        </w:tc>
-        <w:tc>
-          <w:tcPr>
-            <w:tcW w:w="4521" w:type="dxa"/>
-            <w:vMerge/>
-            <w:vAlign w:val="center"/>
-          </w:tcPr>
-          <w:p>
-            <w:pPr>
-              <w:rPr>
-                <w:iCs/>
-                <w:sz w:val="20"/>
-                <w:szCs w:val="20"/>
-              </w:rPr>
-            </w:pPr>
-          </w:p>
-        </w:tc>
-        <w:tc>
-          <w:tcPr>
-            <w:tcW w:w="2686" w:type="dxa"/>
-          </w:tcPr>
-          <w:p>
-            <w:pPr>
-              <w:rPr>
-                <w:iCs/>
-                <w:sz w:val="20"/>
-                <w:szCs w:val="20"/>
-              </w:rPr>
-            </w:pPr>
-          </w:p>
-        </w:tc>
-      </w:tr>
-    </w:tbl>
-    <w:p/>
-    <w:p/>
     <w:p>
       <w:pPr>
-        <w:rPr>
-          <w:b/>
-          <w:sz w:val="28"/>
-          <w:szCs w:val="28"/>
-        </w:rPr>
+        <w:jc w:val="center"/>
         <w:sectPr>
           <w:headerReference w:type="default" r:id="rId32"/>
           <w:footerReference w:type="default" r:id="rId33"/>
@@ -11577,6 +8934,28 @@
           <w:docGrid w:linePitch="272"/>
         </w:sectPr>
       </w:pPr>
+      <w:r>
+        <w:rPr>
+          <w:sz w:val="28"/>
+        </w:rPr>
+        <w:lastRenderedPageBreak/>
+        <w:t>{{#</w:t>
+      </w:r>
+      <w:proofErr w:type="spellStart"/>
+      <w:r>
+        <w:rPr>
+          <w:sz w:val="28"/>
+          <w:lang w:val="en-US"/>
+        </w:rPr>
+        <w:t>categoriesDefectsTable</w:t>
+      </w:r>
+      <w:proofErr w:type="spellEnd"/>
+      <w:r>
+        <w:rPr>
+          <w:sz w:val="28"/>
+        </w:rPr>
+        <w:t>}}</w:t>
+      </w:r>
     </w:p>
     <w:p>
       <w:pPr>
@@ -11681,37 +9060,6 @@
           <w:bCs/>
           <w:sz w:val="23"/>
           <w:szCs w:val="23"/>
-        </w:rPr>
-      </w:pPr>
-      <w:bookmarkStart w:id="130" w:name="_Toc101347730"/>
-      <w:bookmarkStart w:id="131" w:name="_Toc153919737"/>
-      <w:r>
-        <w:rPr>
-          <w:b/>
-          <w:bCs/>
-          <w:sz w:val="28"/>
-        </w:rPr>
-        <w:lastRenderedPageBreak/>
-        <w:t>Приложение Е</w:t>
-      </w:r>
-      <w:r>
-        <w:rPr>
-          <w:b/>
-          <w:bCs/>
-          <w:sz w:val="28"/>
-        </w:rPr>
-        <w:br/>
-        <w:t>ГРАФИЧЕСКАЯ ЧАСТЬ</w:t>
-      </w:r>
-      <w:bookmarkEnd w:id="130"/>
-      <w:bookmarkEnd w:id="131"/>
-    </w:p>
-    <w:p>
-      <w:pPr>
-        <w:rPr>
-          <w:b/>
-          <w:sz w:val="28"/>
-          <w:szCs w:val="28"/>
         </w:rPr>
         <w:sectPr>
           <w:headerReference w:type="default" r:id="rId36"/>
@@ -11724,34 +9072,30 @@
           <w:docGrid w:linePitch="326"/>
         </w:sectPr>
       </w:pPr>
+      <w:bookmarkStart w:id="130" w:name="_Toc101347730"/>
+      <w:bookmarkStart w:id="131" w:name="_Toc153919737"/>
+      <w:r>
+        <w:rPr>
+          <w:b/>
+          <w:bCs/>
+          <w:sz w:val="28"/>
+        </w:rPr>
+        <w:lastRenderedPageBreak/>
+        <w:t>Приложение Е</w:t>
+      </w:r>
+      <w:r>
+        <w:rPr>
+          <w:b/>
+          <w:bCs/>
+          <w:sz w:val="28"/>
+        </w:rPr>
+        <w:br/>
+        <w:t>ГРАФИЧЕСКАЯ ЧАСТ</w:t>
+      </w:r>
+      <w:bookmarkEnd w:id="130"/>
+      <w:bookmarkEnd w:id="131"/>
     </w:p>
-    <w:p>
-      <w:pPr>
-        <w:jc w:val="center"/>
-      </w:pPr>
-      <w:r>
-        <w:rPr>
-          <w:sz w:val="28"/>
-        </w:rPr>
-        <w:lastRenderedPageBreak/>
-        <w:t>{{#</w:t>
-      </w:r>
-      <w:proofErr w:type="spellStart"/>
-      <w:r>
-        <w:rPr>
-          <w:sz w:val="28"/>
-          <w:lang w:val="en-US"/>
-        </w:rPr>
-        <w:t>categoriesDefectsTable</w:t>
-      </w:r>
-      <w:proofErr w:type="spellEnd"/>
-      <w:r>
-        <w:rPr>
-          <w:sz w:val="28"/>
-        </w:rPr>
-        <w:t>}}</w:t>
-      </w:r>
-    </w:p>
+    <w:p/>
     <w:sectPr>
       <w:headerReference w:type="first" r:id="rId40"/>
       <w:footerReference w:type="first" r:id="rId41"/>
@@ -11811,7 +9155,6 @@
       <w:t>{{</w:t>
     </w:r>
     <w:proofErr w:type="spellStart"/>
-    <w:proofErr w:type="gramStart"/>
     <w:r>
       <w:rPr>
         <w:rFonts w:ascii="Arial" w:hAnsi="Arial" w:cs="Arial"/>
@@ -11823,7 +9166,6 @@
       <w:t>company.city</w:t>
     </w:r>
     <w:proofErr w:type="spellEnd"/>
-    <w:proofErr w:type="gramEnd"/>
     <w:r>
       <w:rPr>
         <w:rFonts w:ascii="Arial" w:hAnsi="Arial" w:cs="Arial"/>
@@ -14095,7 +11437,6 @@
       </w:rPr>
       <w:t>{{</w:t>
     </w:r>
-    <w:proofErr w:type="gramStart"/>
     <w:r>
       <w:rPr>
         <w:rFonts w:ascii="Arial" w:hAnsi="Arial" w:cs="Arial"/>
@@ -14126,7 +11467,6 @@
       </w:rPr>
       <w:t>city</w:t>
     </w:r>
-    <w:proofErr w:type="gramEnd"/>
     <w:r>
       <w:rPr>
         <w:rFonts w:ascii="Arial" w:hAnsi="Arial" w:cs="Arial"/>
@@ -21054,7 +18394,7 @@
               <mc:AlternateContent>
                 <mc:Choice Requires="wps">
                   <w:drawing>
-                    <wp:anchor distT="0" distB="0" distL="114300" distR="114300" simplePos="0" relativeHeight="251659264" behindDoc="0" locked="0" layoutInCell="0" allowOverlap="1" wp14:anchorId="25343DA3" wp14:editId="602D5EF8">
+                    <wp:anchor distT="0" distB="0" distL="114300" distR="114300" simplePos="0" relativeHeight="251659264" behindDoc="0" locked="0" layoutInCell="0" allowOverlap="1" wp14:anchorId="12585E98" wp14:editId="6331B0BA">
                       <wp:simplePos x="0" y="0"/>
                       <wp:positionH relativeFrom="page">
                         <wp:posOffset>720090</wp:posOffset>
@@ -21119,7 +18459,7 @@
                 </mc:Choice>
                 <mc:Fallback>
                   <w:pict>
-                    <v:rect w14:anchorId="0A84D354" id="Rectangle 1" o:spid="_x0000_s1026" style="position:absolute;margin-left:56.7pt;margin-top:14.2pt;width:524.4pt;height:813.55pt;z-index:251659264;visibility:visible;mso-wrap-style:square;mso-width-percent:0;mso-height-percent:0;mso-wrap-distance-left:9pt;mso-wrap-distance-top:0;mso-wrap-distance-right:9pt;mso-wrap-distance-bottom:0;mso-position-horizontal:absolute;mso-position-horizontal-relative:page;mso-position-vertical:absolute;mso-position-vertical-relative:page;mso-width-percent:0;mso-height-percent:0;mso-width-relative:page;mso-height-relative:page;v-text-anchor:top" o:gfxdata="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" o:allowincell="f" filled="f" strokeweight="1.5pt">
+                    <v:rect w14:anchorId="2E444EF8" id="Rectangle 1" o:spid="_x0000_s1026" style="position:absolute;margin-left:56.7pt;margin-top:14.2pt;width:524.4pt;height:813.55pt;z-index:251659264;visibility:visible;mso-wrap-style:square;mso-width-percent:0;mso-height-percent:0;mso-wrap-distance-left:9pt;mso-wrap-distance-top:0;mso-wrap-distance-right:9pt;mso-wrap-distance-bottom:0;mso-position-horizontal:absolute;mso-position-horizontal-relative:page;mso-position-vertical:absolute;mso-position-vertical-relative:page;mso-width-percent:0;mso-height-percent:0;mso-width-relative:page;mso-height-relative:page;v-text-anchor:top" o:gfxdata="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" o:allowincell="f" filled="f" strokeweight="1.5pt">
                       <w10:wrap anchorx="page" anchory="page"/>
                     </v:rect>
                   </w:pict>
@@ -21777,48 +19117,17 @@
     <w:pPr>
       <w:pStyle w:val="a8"/>
       <w:jc w:val="right"/>
+      <w:rPr>
+        <w:lang w:val="en-US"/>
+      </w:rPr>
     </w:pPr>
     <w:r>
       <w:rPr>
         <w:sz w:val="24"/>
         <w:szCs w:val="24"/>
-      </w:rPr>
-      <w:fldChar w:fldCharType="begin"/>
-    </w:r>
-    <w:r>
-      <w:rPr>
-        <w:sz w:val="24"/>
-        <w:szCs w:val="24"/>
-      </w:rPr>
-      <w:instrText xml:space="preserve"> DOCPROPERTY  Шифр  \* MERGEFORMAT </w:instrText>
-    </w:r>
-    <w:r>
-      <w:rPr>
-        <w:sz w:val="24"/>
-        <w:szCs w:val="24"/>
-      </w:rPr>
-      <w:fldChar w:fldCharType="separate"/>
-    </w:r>
-    <w:r>
-      <w:rPr>
-        <w:sz w:val="24"/>
-        <w:szCs w:val="24"/>
-      </w:rPr>
-      <w:t>12-11/21КНИиП– 2021– П –ИТИ.К</w:t>
-    </w:r>
-    <w:r>
-      <w:rPr>
-        <w:sz w:val="24"/>
-        <w:szCs w:val="24"/>
-      </w:rPr>
-      <w:fldChar w:fldCharType="end"/>
-    </w:r>
-    <w:r>
-      <w:rPr>
-        <w:sz w:val="24"/>
-        <w:szCs w:val="24"/>
-      </w:rPr>
-      <w:t>.ТЧ</w:t>
+        <w:lang w:val="en-US"/>
+      </w:rPr>
+      <w:t>{{script}}</w:t>
     </w:r>
   </w:p>
 </w:hdr>
@@ -22781,7 +20090,6 @@
       <w:t>{{</w:t>
     </w:r>
     <w:proofErr w:type="spellStart"/>
-    <w:proofErr w:type="gramStart"/>
     <w:r>
       <w:rPr>
         <w:rFonts w:ascii="Arial" w:hAnsi="Arial"/>
@@ -22793,7 +20101,6 @@
       <w:t>company.legalAddress</w:t>
     </w:r>
     <w:proofErr w:type="spellEnd"/>
-    <w:proofErr w:type="gramEnd"/>
     <w:r>
       <w:rPr>
         <w:rFonts w:ascii="Arial" w:hAnsi="Arial"/>
@@ -23004,7 +20311,6 @@
       <w:t>{{</w:t>
     </w:r>
     <w:proofErr w:type="spellStart"/>
-    <w:proofErr w:type="gramStart"/>
     <w:r>
       <w:rPr>
         <w:rFonts w:ascii="Arial" w:hAnsi="Arial"/>
@@ -23016,7 +20322,6 @@
       <w:t>company.legalAddress</w:t>
     </w:r>
     <w:proofErr w:type="spellEnd"/>
-    <w:proofErr w:type="gramEnd"/>
     <w:r>
       <w:rPr>
         <w:rFonts w:ascii="Arial" w:hAnsi="Arial"/>
@@ -25170,7 +22475,7 @@
                               <w:noProof/>
                               <w:lang w:val="en-US"/>
                             </w:rPr>
-                            <w:instrText>18</w:instrText>
+                            <w:instrText>16</w:instrText>
                           </w:r>
                           <w:r>
                             <w:rPr>
@@ -25194,7 +22499,7 @@
                             <w:rPr>
                               <w:noProof/>
                             </w:rPr>
-                            <w:t>23</w:t>
+                            <w:t>21</w:t>
                           </w:r>
                           <w:r>
                             <w:fldChar w:fldCharType="end"/>
@@ -25273,7 +22578,7 @@
                         <w:noProof/>
                         <w:lang w:val="en-US"/>
                       </w:rPr>
-                      <w:instrText>18</w:instrText>
+                      <w:instrText>16</w:instrText>
                     </w:r>
                     <w:r>
                       <w:rPr>
@@ -25297,7 +22602,7 @@
                       <w:rPr>
                         <w:noProof/>
                       </w:rPr>
-                      <w:t>23</w:t>
+                      <w:t>21</w:t>
                     </w:r>
                     <w:r>
                       <w:fldChar w:fldCharType="end"/>
@@ -30186,7 +27491,7 @@
   <w:style w:type="paragraph" w:default="1" w:styleId="a4">
     <w:name w:val="Normal"/>
     <w:qFormat/>
-    <w:rsid w:val="00122E02"/>
+    <w:rsid w:val="00F53C3B"/>
     <w:rPr>
       <w:sz w:val="24"/>
       <w:szCs w:val="24"/>
@@ -36289,14 +33594,14 @@
 </file>
 
 <file path=customXml/item2.xml><?xml version="1.0" encoding="utf-8"?>
+<b:Sources xmlns:b="http://schemas.openxmlformats.org/officeDocument/2006/bibliography" xmlns="http://schemas.openxmlformats.org/officeDocument/2006/bibliography" SelectedStyle="\ISO690Nmerical.XSL" StyleName="ISO 690 - Numerical Reference"/>
+</file>
+
+<file path=customXml/item3.xml><?xml version="1.0" encoding="utf-8"?>
 <ccMap xmlns="http://gremaxey.mvps.org/CustomXML/MappedCCs">
   <ccElement_3708423 xmlns="http://gremaxey.mvps.org/CustomXML/MappedCCs"/>
   <ccElement_3708432 xmlns="http://gremaxey.mvps.org/CustomXML/MappedCCs">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</ccElement_3708432>
 </ccMap>
-</file>
-
-<file path=customXml/item3.xml><?xml version="1.0" encoding="utf-8"?>
-<b:Sources xmlns:b="http://schemas.openxmlformats.org/officeDocument/2006/bibliography" xmlns="http://schemas.openxmlformats.org/officeDocument/2006/bibliography" SelectedStyle="\ISO690Nmerical.XSL" StyleName="ISO 690 - Numerical Reference"/>
 </file>
 
 <file path=customXml/itemProps1.xml><?xml version="1.0" encoding="utf-8"?>
@@ -36308,17 +33613,17 @@
 </file>
 
 <file path=customXml/itemProps2.xml><?xml version="1.0" encoding="utf-8"?>
+<ds:datastoreItem xmlns:ds="http://schemas.openxmlformats.org/officeDocument/2006/customXml" ds:itemID="{322E5F18-1AA4-447F-A3EB-15A2CFE01FC2}">
+  <ds:schemaRefs>
+    <ds:schemaRef ds:uri="http://schemas.openxmlformats.org/officeDocument/2006/bibliography"/>
+  </ds:schemaRefs>
+</ds:datastoreItem>
+</file>
+
+<file path=customXml/itemProps3.xml><?xml version="1.0" encoding="utf-8"?>
 <ds:datastoreItem xmlns:ds="http://schemas.openxmlformats.org/officeDocument/2006/customXml" ds:itemID="{31CF0969-A197-4D83-8367-9F5C2EA01359}">
   <ds:schemaRefs>
     <ds:schemaRef ds:uri="http://gremaxey.mvps.org/CustomXML/MappedCCs"/>
   </ds:schemaRefs>
 </ds:datastoreItem>
-</file>
-
-<file path=customXml/itemProps3.xml><?xml version="1.0" encoding="utf-8"?>
-<ds:datastoreItem xmlns:ds="http://schemas.openxmlformats.org/officeDocument/2006/customXml" ds:itemID="{322E5F18-1AA4-447F-A3EB-15A2CFE01FC2}">
-  <ds:schemaRefs>
-    <ds:schemaRef ds:uri="http://schemas.openxmlformats.org/officeDocument/2006/bibliography"/>
-  </ds:schemaRefs>
-</ds:datastoreItem>
 </file>
</xml_diff>